<commit_message>
config and env set
</commit_message>
<xml_diff>
--- a/virtual xx _zh.docx
+++ b/virtual xx _zh.docx
@@ -47,7 +47,15 @@
           <w:sz w:val="32"/>
           <w:szCs w:val="36"/>
         </w:rPr>
-        <w:t>3 问题的形式化</w:t>
+        <w:t xml:space="preserve">3 </w:t>
+      </w:r>
+      <w:r>
+        <w:rPr>
+          <w:rFonts w:ascii="黑体" w:eastAsia="黑体" w:hAnsi="黑体" w:cs="Times New Roman"/>
+          <w:sz w:val="32"/>
+          <w:szCs w:val="36"/>
+        </w:rPr>
+        <w:t>问题的形式化</w:t>
       </w:r>
     </w:p>
     <w:p>
@@ -199,6 +207,7 @@
         </w:rPr>
         <w:t>所述，主机服务器通过星形拓扑结构，使用各自的链路连接</w:t>
       </w:r>
+      <w:proofErr w:type="spellStart"/>
       <w:r>
         <w:rPr>
           <w:rFonts w:ascii="Times New Roman" w:eastAsia="宋体" w:hAnsi="Times New Roman" w:cs="Times New Roman"/>
@@ -207,6 +216,7 @@
         </w:rPr>
         <w:t>i</w:t>
       </w:r>
+      <w:proofErr w:type="spellEnd"/>
       <w:r>
         <w:rPr>
           <w:rFonts w:ascii="宋体" w:eastAsia="宋体" w:hAnsi="宋体" w:cs="宋体" w:hint="eastAsia"/>
@@ -247,13 +257,23 @@
         </w:rPr>
         <w:t>）相互连接。链接的属性如带宽或传播延迟也被考虑在内。这个问题的最终目的是发现给定服务链的最佳位置，使基础设施的总耗电量最小。</w:t>
       </w:r>
+      <w:proofErr w:type="gramStart"/>
       <w:r>
         <w:rPr>
           <w:rFonts w:ascii="Times New Roman" w:eastAsia="宋体" w:hAnsi="Times New Roman" w:cs="Times New Roman" w:hint="eastAsia"/>
           <w:sz w:val="24"/>
           <w:szCs w:val="24"/>
         </w:rPr>
-        <w:t>这个解决方案受制于遵守与虚拟资源和链路容量的可用性相关的限制，以及每个服务施加的延迟阈值。</w:t>
+        <w:t>这个解决</w:t>
+      </w:r>
+      <w:proofErr w:type="gramEnd"/>
+      <w:r>
+        <w:rPr>
+          <w:rFonts w:ascii="Times New Roman" w:eastAsia="宋体" w:hAnsi="Times New Roman" w:cs="Times New Roman" w:hint="eastAsia"/>
+          <w:sz w:val="24"/>
+          <w:szCs w:val="24"/>
+        </w:rPr>
+        <w:t>方案受制于遵守与虚拟资源和链路容量的可用性相关的限制，以及每个服务施加的延迟阈值。</w:t>
       </w:r>
     </w:p>
     <w:p>
@@ -268,7 +288,7 @@
           <w:noProof/>
         </w:rPr>
         <w:drawing>
-          <wp:inline distT="0" distB="0" distL="0" distR="0">
+          <wp:inline distT="0" distB="0" distL="0" distR="0" wp14:anchorId="5A28D70E" wp14:editId="6BCF2620">
             <wp:extent cx="4450821" cy="2781628"/>
             <wp:effectExtent l="0" t="0" r="6985" b="0"/>
             <wp:docPr id="4" name="图片 4"/>
@@ -326,7 +346,21 @@
         <w:rPr>
           <w:rFonts w:ascii="Times New Roman" w:eastAsia="宋体" w:hAnsi="Times New Roman" w:cs="Times New Roman" w:hint="eastAsia"/>
         </w:rPr>
-        <w:t>：虚拟化环境中的网络服务分配实例。它描述了一个环境，其中服务链表示为</w:t>
+        <w:t>：虚拟化环境中的网络服务分配实例。它描述了一个环境，</w:t>
+      </w:r>
+      <w:proofErr w:type="gramStart"/>
+      <w:r>
+        <w:rPr>
+          <w:rFonts w:ascii="Times New Roman" w:eastAsia="宋体" w:hAnsi="Times New Roman" w:cs="Times New Roman" w:hint="eastAsia"/>
+        </w:rPr>
+        <w:t>其中服务</w:t>
+      </w:r>
+      <w:proofErr w:type="gramEnd"/>
+      <w:r>
+        <w:rPr>
+          <w:rFonts w:ascii="Times New Roman" w:eastAsia="宋体" w:hAnsi="Times New Roman" w:cs="Times New Roman" w:hint="eastAsia"/>
+        </w:rPr>
+        <w:t>链表示为</w:t>
       </w:r>
       <w:r>
         <w:rPr>
@@ -534,12 +568,14 @@
         </w:rPr>
         <w:t>磁盘能力。此外，每个主机通过专用链路</w:t>
       </w:r>
+      <w:proofErr w:type="spellStart"/>
       <w:r>
         <w:rPr>
           <w:rFonts w:ascii="Times New Roman" w:eastAsia="宋体" w:hAnsi="Times New Roman" w:cs="Times New Roman"/>
         </w:rPr>
         <w:t>i</w:t>
       </w:r>
+      <w:proofErr w:type="spellEnd"/>
       <w:r>
         <w:rPr>
           <w:rFonts w:ascii="Times New Roman" w:eastAsia="宋体" w:hAnsi="Times New Roman" w:cs="Times New Roman"/>
@@ -605,6 +641,7 @@
         </w:rPr>
         <w:t>为了表述这个问题，我们采用</w:t>
       </w:r>
+      <w:proofErr w:type="spellStart"/>
       <w:r>
         <w:rPr>
           <w:rFonts w:ascii="Times New Roman" w:eastAsia="宋体" w:hAnsi="Times New Roman" w:cs="Times New Roman"/>
@@ -613,6 +650,7 @@
         </w:rPr>
         <w:t>Morotta</w:t>
       </w:r>
+      <w:proofErr w:type="spellEnd"/>
       <w:r>
         <w:rPr>
           <w:rFonts w:ascii="Times New Roman" w:eastAsia="宋体" w:hAnsi="Times New Roman" w:cs="Times New Roman"/>
@@ -1230,7 +1268,15 @@
                 <w:sz w:val="24"/>
                 <w:szCs w:val="28"/>
               </w:rPr>
-              <m:t>fh</m:t>
+              <m:t>f</m:t>
+            </m:r>
+            <m:r>
+              <w:rPr>
+                <w:rFonts w:ascii="Cambria Math" w:eastAsia="宋体" w:hAnsi="Cambria Math" w:cs="Times New Roman"/>
+                <w:sz w:val="24"/>
+                <w:szCs w:val="28"/>
+              </w:rPr>
+              <m:t>h</m:t>
             </m:r>
           </m:sub>
         </m:sSub>
@@ -1506,7 +1552,15 @@
                     <w:sz w:val="24"/>
                     <w:szCs w:val="28"/>
                   </w:rPr>
-                  <m:t>fh</m:t>
+                  <m:t>f</m:t>
+                </m:r>
+                <m:r>
+                  <w:rPr>
+                    <w:rFonts w:ascii="Cambria Math" w:eastAsia="宋体" w:hAnsi="Cambria Math" w:cs="Times New Roman"/>
+                    <w:sz w:val="24"/>
+                    <w:szCs w:val="28"/>
+                  </w:rPr>
+                  <m:t>h</m:t>
                 </m:r>
               </m:sub>
             </m:sSub>
@@ -1646,8 +1700,16 @@
         <w:rPr>
           <w:rFonts w:ascii="Times New Roman" w:eastAsia="宋体" w:hAnsi="Times New Roman" w:cs="Times New Roman" w:hint="eastAsia"/>
         </w:rPr>
-        <w:t>表一</w:t>
-      </w:r>
+        <w:t>表</w:t>
+      </w:r>
+      <w:proofErr w:type="gramStart"/>
+      <w:r>
+        <w:rPr>
+          <w:rFonts w:ascii="Times New Roman" w:eastAsia="宋体" w:hAnsi="Times New Roman" w:cs="Times New Roman" w:hint="eastAsia"/>
+        </w:rPr>
+        <w:t>一</w:t>
+      </w:r>
+      <w:proofErr w:type="gramEnd"/>
       <w:r>
         <w:rPr>
           <w:rFonts w:ascii="Times New Roman" w:eastAsia="宋体" w:hAnsi="Times New Roman" w:cs="Times New Roman"/>
@@ -1672,8 +1734,16 @@
         <w:rPr>
           <w:rFonts w:ascii="Times New Roman" w:eastAsia="宋体" w:hAnsi="Times New Roman" w:cs="Times New Roman" w:hint="eastAsia"/>
         </w:rPr>
-        <w:t>—————————————————————————————————————</w:t>
-      </w:r>
+        <w:t>——</w:t>
+      </w:r>
+      <w:proofErr w:type="gramStart"/>
+      <w:r>
+        <w:rPr>
+          <w:rFonts w:ascii="Times New Roman" w:eastAsia="宋体" w:hAnsi="Times New Roman" w:cs="Times New Roman" w:hint="eastAsia"/>
+        </w:rPr>
+        <w:t>———————————————————————————————————</w:t>
+      </w:r>
+      <w:proofErr w:type="gramEnd"/>
     </w:p>
     <w:p>
       <w:pPr>
@@ -1850,7 +1920,13 @@
               <w:rPr>
                 <w:rFonts w:ascii="Cambria Math" w:eastAsia="宋体" w:hAnsi="Cambria Math" w:cs="Times New Roman"/>
               </w:rPr>
-              <m:t>rh</m:t>
+              <m:t>r</m:t>
+            </m:r>
+            <m:r>
+              <w:rPr>
+                <w:rFonts w:ascii="Cambria Math" w:eastAsia="宋体" w:hAnsi="Cambria Math" w:cs="Times New Roman"/>
+              </w:rPr>
+              <m:t>h</m:t>
             </m:r>
           </m:sub>
         </m:sSub>
@@ -1917,13 +1993,7 @@
               <w:rPr>
                 <w:rFonts w:ascii="Cambria Math" w:eastAsia="宋体" w:hAnsi="Cambria Math" w:cs="Times New Roman"/>
               </w:rPr>
-              <m:t>r</m:t>
-            </m:r>
-            <m:r>
-              <w:rPr>
-                <w:rFonts w:ascii="Cambria Math" w:eastAsia="宋体" w:hAnsi="Cambria Math" w:cs="Times New Roman"/>
-              </w:rPr>
-              <m:t>v</m:t>
+              <m:t>rv</m:t>
             </m:r>
           </m:sub>
         </m:sSub>
@@ -1932,13 +2002,13 @@
         <w:rPr>
           <w:rFonts w:ascii="Times New Roman" w:eastAsia="宋体" w:hAnsi="Times New Roman" w:cs="Times New Roman"/>
         </w:rPr>
-        <w:t xml:space="preserve">  </w:t>
-      </w:r>
-      <w:r>
-        <w:rPr>
-          <w:rFonts w:ascii="Times New Roman" w:eastAsia="宋体" w:hAnsi="Times New Roman" w:cs="Times New Roman"/>
-        </w:rPr>
-        <w:t xml:space="preserve">                          VNF v</w:t>
+        <w:t xml:space="preserve">                  </w:t>
+      </w:r>
+      <w:r>
+        <w:rPr>
+          <w:rFonts w:ascii="Times New Roman" w:eastAsia="宋体" w:hAnsi="Times New Roman" w:cs="Times New Roman"/>
+        </w:rPr>
+        <w:t xml:space="preserve">          VNF v</w:t>
       </w:r>
       <w:r>
         <w:rPr>
@@ -2106,12 +2176,14 @@
         </w:rPr>
         <w:t>中每个</w:t>
       </w:r>
+      <w:proofErr w:type="spellStart"/>
       <w:r>
         <w:rPr>
           <w:rFonts w:ascii="Times New Roman" w:eastAsia="宋体" w:hAnsi="Times New Roman" w:cs="Times New Roman"/>
         </w:rPr>
         <w:t>cpu</w:t>
       </w:r>
+      <w:proofErr w:type="spellEnd"/>
       <w:r>
         <w:rPr>
           <w:rFonts w:ascii="Times New Roman" w:eastAsia="宋体" w:hAnsi="Times New Roman" w:cs="Times New Roman"/>
@@ -2159,13 +2231,7 @@
         <w:rPr>
           <w:rFonts w:ascii="Times New Roman" w:eastAsia="宋体" w:hAnsi="Times New Roman" w:cs="Times New Roman"/>
         </w:rPr>
-        <w:t xml:space="preserve">   </w:t>
-      </w:r>
-      <w:r>
-        <w:rPr>
-          <w:rFonts w:ascii="Times New Roman" w:eastAsia="宋体" w:hAnsi="Times New Roman" w:cs="Times New Roman"/>
-        </w:rPr>
-        <w:t xml:space="preserve">                          </w:t>
+        <w:t xml:space="preserve">                             </w:t>
       </w:r>
       <w:r>
         <w:rPr>
@@ -2214,13 +2280,7 @@
         <w:rPr>
           <w:rFonts w:ascii="Times New Roman" w:eastAsia="宋体" w:hAnsi="Times New Roman" w:cs="Times New Roman"/>
         </w:rPr>
-        <w:t xml:space="preserve"> </w:t>
-      </w:r>
-      <w:r>
-        <w:rPr>
-          <w:rFonts w:ascii="Times New Roman" w:eastAsia="宋体" w:hAnsi="Times New Roman" w:cs="Times New Roman"/>
-        </w:rPr>
-        <w:t xml:space="preserve">                            </w:t>
+        <w:t xml:space="preserve">                             </w:t>
       </w:r>
       <w:r>
         <w:rPr>
@@ -2228,12 +2288,14 @@
         </w:rPr>
         <w:t>链路</w:t>
       </w:r>
+      <w:proofErr w:type="spellStart"/>
       <w:r>
         <w:rPr>
           <w:rFonts w:ascii="Times New Roman" w:eastAsia="宋体" w:hAnsi="Times New Roman" w:cs="Times New Roman"/>
         </w:rPr>
         <w:t>i</w:t>
       </w:r>
+      <w:proofErr w:type="spellEnd"/>
       <w:r>
         <w:rPr>
           <w:rFonts w:ascii="Times New Roman" w:eastAsia="宋体" w:hAnsi="Times New Roman" w:cs="Times New Roman"/>
@@ -2364,13 +2426,7 @@
         <w:rPr>
           <w:rFonts w:ascii="Times New Roman" w:eastAsia="宋体" w:hAnsi="Times New Roman" w:cs="Times New Roman"/>
         </w:rPr>
-        <w:t xml:space="preserve">  </w:t>
-      </w:r>
-      <w:r>
-        <w:rPr>
-          <w:rFonts w:ascii="Times New Roman" w:eastAsia="宋体" w:hAnsi="Times New Roman" w:cs="Times New Roman"/>
-        </w:rPr>
-        <w:t xml:space="preserve">                           </w:t>
+        <w:t xml:space="preserve">                             </w:t>
       </w:r>
       <w:r>
         <w:rPr>
@@ -2390,12 +2446,14 @@
         </w:rPr>
         <w:t>产生的链路</w:t>
       </w:r>
+      <w:proofErr w:type="spellStart"/>
       <w:r>
         <w:rPr>
           <w:rFonts w:ascii="Times New Roman" w:eastAsia="宋体" w:hAnsi="Times New Roman" w:cs="Times New Roman"/>
         </w:rPr>
         <w:t>i</w:t>
       </w:r>
+      <w:proofErr w:type="spellEnd"/>
       <w:r>
         <w:rPr>
           <w:rFonts w:ascii="Times New Roman" w:eastAsia="宋体" w:hAnsi="Times New Roman" w:cs="Times New Roman"/>
@@ -2459,13 +2517,7 @@
         <w:rPr>
           <w:rFonts w:ascii="Times New Roman" w:eastAsia="宋体" w:hAnsi="Times New Roman" w:cs="Times New Roman"/>
         </w:rPr>
-        <w:t xml:space="preserve">  </w:t>
-      </w:r>
-      <w:r>
-        <w:rPr>
-          <w:rFonts w:ascii="Times New Roman" w:eastAsia="宋体" w:hAnsi="Times New Roman" w:cs="Times New Roman"/>
-        </w:rPr>
-        <w:t xml:space="preserve">                           </w:t>
+        <w:t xml:space="preserve">                             </w:t>
       </w:r>
       <w:r>
         <w:rPr>
@@ -2487,9 +2539,27 @@
       </w:r>
       <w:r>
         <w:rPr>
-          <w:rFonts w:ascii="Times New Roman" w:eastAsia="宋体" w:hAnsi="Times New Roman" w:cs="Times New Roman"/>
-        </w:rPr>
-        <w:t>o</w:t>
+          <w:rFonts w:ascii="Times New Roman" w:eastAsia="宋体" w:hAnsi="Times New Roman" w:cs="Times New Roman" w:hint="eastAsia"/>
+        </w:rPr>
+        <w:t>的</w:t>
+      </w:r>
+      <w:r>
+        <w:rPr>
+          <w:rFonts w:ascii="Times New Roman" w:eastAsia="宋体" w:hAnsi="Times New Roman" w:cs="Times New Roman" w:hint="eastAsia"/>
+        </w:rPr>
+        <w:t>V</w:t>
+      </w:r>
+      <w:r>
+        <w:rPr>
+          <w:rFonts w:ascii="Times New Roman" w:eastAsia="宋体" w:hAnsi="Times New Roman" w:cs="Times New Roman"/>
+        </w:rPr>
+        <w:t xml:space="preserve">NF </w:t>
+      </w:r>
+      <w:r>
+        <w:rPr>
+          <w:rFonts w:ascii="Times New Roman" w:eastAsia="宋体" w:hAnsi="Times New Roman" w:cs="Times New Roman" w:hint="eastAsia"/>
+        </w:rPr>
+        <w:t>v</w:t>
       </w:r>
       <w:r>
         <w:rPr>
@@ -2612,13 +2682,7 @@
         <w:rPr>
           <w:rFonts w:ascii="Times New Roman" w:eastAsia="宋体" w:hAnsi="Times New Roman" w:cs="Times New Roman"/>
         </w:rPr>
-        <w:t xml:space="preserve">  </w:t>
-      </w:r>
-      <w:r>
-        <w:rPr>
-          <w:rFonts w:ascii="Times New Roman" w:eastAsia="宋体" w:hAnsi="Times New Roman" w:cs="Times New Roman"/>
-        </w:rPr>
-        <w:t xml:space="preserve">                         </w:t>
+        <w:t xml:space="preserve">                           </w:t>
       </w:r>
       <w:r>
         <w:rPr>
@@ -2758,13 +2822,7 @@
         <w:rPr>
           <w:rFonts w:ascii="Times New Roman" w:eastAsia="宋体" w:hAnsi="Times New Roman" w:cs="Times New Roman"/>
         </w:rPr>
-        <w:t xml:space="preserve">   </w:t>
-      </w:r>
-      <w:r>
-        <w:rPr>
-          <w:rFonts w:ascii="Times New Roman" w:eastAsia="宋体" w:hAnsi="Times New Roman" w:cs="Times New Roman"/>
-        </w:rPr>
-        <w:t xml:space="preserve">                          </w:t>
+        <w:t xml:space="preserve">                             </w:t>
       </w:r>
       <w:r>
         <w:rPr>
@@ -2772,12 +2830,14 @@
         </w:rPr>
         <w:t>链接</w:t>
       </w:r>
+      <w:proofErr w:type="spellStart"/>
       <w:r>
         <w:rPr>
           <w:rFonts w:ascii="Times New Roman" w:eastAsia="宋体" w:hAnsi="Times New Roman" w:cs="Times New Roman"/>
         </w:rPr>
         <w:t>i</w:t>
       </w:r>
+      <w:proofErr w:type="spellEnd"/>
       <w:r>
         <w:rPr>
           <w:rFonts w:ascii="Times New Roman" w:eastAsia="宋体" w:hAnsi="Times New Roman" w:cs="Times New Roman"/>
@@ -2796,8 +2856,16 @@
         <w:rPr>
           <w:rFonts w:ascii="Times New Roman" w:eastAsia="宋体" w:hAnsi="Times New Roman" w:cs="Times New Roman" w:hint="eastAsia"/>
         </w:rPr>
-        <w:t>—————————————————————————————————————</w:t>
-      </w:r>
+        <w:t>——</w:t>
+      </w:r>
+      <w:proofErr w:type="gramStart"/>
+      <w:r>
+        <w:rPr>
+          <w:rFonts w:ascii="Times New Roman" w:eastAsia="宋体" w:hAnsi="Times New Roman" w:cs="Times New Roman" w:hint="eastAsia"/>
+        </w:rPr>
+        <w:t>———————————————————————————————————</w:t>
+      </w:r>
+      <w:proofErr w:type="gramEnd"/>
     </w:p>
     <w:p>
       <w:pPr>
@@ -2856,6 +2924,7 @@
         </w:rPr>
         <w:t>的变量。为了支持问题的描述，提出了辅助变量。服务器激活变量</w:t>
       </w:r>
+      <w:proofErr w:type="spellStart"/>
       <w:r>
         <w:rPr>
           <w:rFonts w:ascii="Times New Roman" w:eastAsia="宋体" w:hAnsi="Times New Roman" w:cs="Times New Roman"/>
@@ -2864,6 +2933,7 @@
         </w:rPr>
         <w:t>yh</w:t>
       </w:r>
+      <w:proofErr w:type="spellEnd"/>
       <w:r>
         <w:rPr>
           <w:rFonts w:ascii="宋体" w:eastAsia="宋体" w:hAnsi="宋体" w:cs="宋体" w:hint="eastAsia"/>
@@ -2936,14 +3006,24 @@
         </w:rPr>
         <w:t>，否则关闭电源；链路激活变量</w:t>
       </w:r>
-      <w:r>
-        <w:rPr>
-          <w:rFonts w:ascii="Times New Roman" w:eastAsia="宋体" w:hAnsi="Times New Roman" w:cs="Times New Roman"/>
-          <w:sz w:val="24"/>
-          <w:szCs w:val="28"/>
-        </w:rPr>
-        <w:t>gi</w:t>
-      </w:r>
+      <w:proofErr w:type="spellStart"/>
+      <w:r>
+        <w:rPr>
+          <w:rFonts w:ascii="Times New Roman" w:eastAsia="宋体" w:hAnsi="Times New Roman" w:cs="Times New Roman"/>
+          <w:sz w:val="24"/>
+          <w:szCs w:val="28"/>
+        </w:rPr>
+        <w:t>g</w:t>
+      </w:r>
+      <w:r>
+        <w:rPr>
+          <w:rFonts w:ascii="Times New Roman" w:eastAsia="宋体" w:hAnsi="Times New Roman" w:cs="Times New Roman"/>
+          <w:sz w:val="24"/>
+          <w:szCs w:val="28"/>
+        </w:rPr>
+        <w:t>i</w:t>
+      </w:r>
+      <w:proofErr w:type="spellEnd"/>
       <w:r>
         <w:rPr>
           <w:rFonts w:ascii="宋体" w:eastAsia="宋体" w:hAnsi="宋体" w:cs="宋体" w:hint="eastAsia"/>
@@ -2984,6 +3064,7 @@
         </w:rPr>
         <w:t>，如果链路</w:t>
       </w:r>
+      <w:proofErr w:type="spellStart"/>
       <w:r>
         <w:rPr>
           <w:rFonts w:ascii="Times New Roman" w:eastAsia="宋体" w:hAnsi="Times New Roman" w:cs="Times New Roman"/>
@@ -2992,6 +3073,7 @@
         </w:rPr>
         <w:t>i</w:t>
       </w:r>
+      <w:proofErr w:type="spellEnd"/>
       <w:r>
         <w:rPr>
           <w:rFonts w:ascii="Times New Roman" w:eastAsia="宋体" w:hAnsi="Times New Roman" w:cs="Times New Roman"/>
@@ -3372,7 +3454,15 @@
                 <w:sz w:val="24"/>
                 <w:szCs w:val="28"/>
               </w:rPr>
-              <m:t>rh</m:t>
+              <m:t>r</m:t>
+            </m:r>
+            <m:r>
+              <w:rPr>
+                <w:rFonts w:ascii="Cambria Math" w:eastAsia="宋体" w:hAnsi="Cambria Math" w:cs="Times New Roman"/>
+                <w:sz w:val="24"/>
+                <w:szCs w:val="28"/>
+              </w:rPr>
+              <m:t>h</m:t>
             </m:r>
           </m:sub>
         </m:sSub>
@@ -3617,6 +3707,7 @@
         </w:rPr>
         <w:t>导致的链路</w:t>
       </w:r>
+      <w:proofErr w:type="spellStart"/>
       <w:r>
         <w:rPr>
           <w:rFonts w:ascii="Times New Roman" w:eastAsia="宋体" w:hAnsi="Times New Roman" w:cs="Times New Roman"/>
@@ -3625,6 +3716,7 @@
         </w:rPr>
         <w:t>i</w:t>
       </w:r>
+      <w:proofErr w:type="spellEnd"/>
       <w:r>
         <w:rPr>
           <w:rFonts w:ascii="Times New Roman" w:eastAsia="宋体" w:hAnsi="Times New Roman" w:cs="Times New Roman"/>
@@ -3692,6 +3784,7 @@
         </w:rPr>
         <w:t>的计算时间导致的延迟。链路</w:t>
       </w:r>
+      <w:proofErr w:type="spellStart"/>
       <w:r>
         <w:rPr>
           <w:rFonts w:ascii="Times New Roman" w:eastAsia="宋体" w:hAnsi="Times New Roman" w:cs="Times New Roman"/>
@@ -3700,6 +3793,7 @@
         </w:rPr>
         <w:t>i</w:t>
       </w:r>
+      <w:proofErr w:type="spellEnd"/>
       <w:r>
         <w:rPr>
           <w:rFonts w:ascii="Times New Roman" w:eastAsia="宋体" w:hAnsi="Times New Roman" w:cs="Times New Roman"/>
@@ -3840,7 +3934,7 @@
           <w:szCs w:val="24"/>
         </w:rPr>
         <w:drawing>
-          <wp:inline distT="0" distB="0" distL="0" distR="0">
+          <wp:inline distT="0" distB="0" distL="0" distR="0" wp14:anchorId="04F68500" wp14:editId="00590FB8">
             <wp:extent cx="4511675" cy="3969036"/>
             <wp:effectExtent l="0" t="0" r="3175" b="0"/>
             <wp:docPr id="18" name="图片 18"/>
@@ -3987,7 +4081,15 @@
                 <w:sz w:val="24"/>
                 <w:szCs w:val="28"/>
               </w:rPr>
-              <m:t>fh</m:t>
+              <m:t>f</m:t>
+            </m:r>
+            <m:r>
+              <w:rPr>
+                <w:rFonts w:ascii="Cambria Math" w:eastAsia="宋体" w:hAnsi="Cambria Math" w:cs="Times New Roman"/>
+                <w:sz w:val="24"/>
+                <w:szCs w:val="28"/>
+              </w:rPr>
+              <m:t>h</m:t>
             </m:r>
           </m:sub>
         </m:sSub>
@@ -4038,8 +4140,18 @@
           <w:sz w:val="24"/>
           <w:szCs w:val="28"/>
         </w:rPr>
-        <w:t xml:space="preserve"> gi</w:t>
-      </w:r>
+        <w:t xml:space="preserve"> </w:t>
+      </w:r>
+      <w:proofErr w:type="spellStart"/>
+      <w:r>
+        <w:rPr>
+          <w:rFonts w:ascii="Times New Roman" w:eastAsia="宋体" w:hAnsi="Times New Roman" w:cs="Times New Roman"/>
+          <w:sz w:val="24"/>
+          <w:szCs w:val="28"/>
+        </w:rPr>
+        <w:t>gi</w:t>
+      </w:r>
+      <w:proofErr w:type="spellEnd"/>
       <w:r>
         <w:rPr>
           <w:rFonts w:ascii="Times New Roman" w:eastAsia="宋体" w:hAnsi="Times New Roman" w:cs="Times New Roman"/>
@@ -4094,7 +4206,15 @@
           <w:sz w:val="24"/>
           <w:szCs w:val="28"/>
         </w:rPr>
-        <w:t>的延迟要求，规定图中使用的链接的延迟和计算时间导致的延迟的总和必须满足服务的延迟限制</w:t>
+        <w:t>的延迟要求，规定图中使用的链接的延迟和计算时间导致</w:t>
+      </w:r>
+      <w:r>
+        <w:rPr>
+          <w:rFonts w:ascii="Times New Roman" w:eastAsia="宋体" w:hAnsi="Times New Roman" w:cs="Times New Roman"/>
+          <w:sz w:val="24"/>
+          <w:szCs w:val="28"/>
+        </w:rPr>
+        <w:t>的延迟的总和必须满足服务的延迟限制</w:t>
       </w:r>
       <m:oMath>
         <m:sSub>
@@ -4166,13 +4286,41 @@
         </w:rPr>
         <w:t>中描述了一个例子。在这里，引入了安置的等效表示：</w:t>
       </w:r>
-      <w:r>
-        <w:rPr>
-          <w:rFonts w:ascii="Times New Roman" w:eastAsia="宋体" w:hAnsi="Times New Roman" w:cs="Times New Roman"/>
-          <w:sz w:val="24"/>
-          <w:szCs w:val="28"/>
-        </w:rPr>
-        <w:t xml:space="preserve">ps = (p1, p2,...,pm) </w:t>
+      <w:proofErr w:type="spellStart"/>
+      <w:r>
+        <w:rPr>
+          <w:rFonts w:ascii="Times New Roman" w:eastAsia="宋体" w:hAnsi="Times New Roman" w:cs="Times New Roman"/>
+          <w:sz w:val="24"/>
+          <w:szCs w:val="28"/>
+        </w:rPr>
+        <w:t>ps</w:t>
+      </w:r>
+      <w:proofErr w:type="spellEnd"/>
+      <w:r>
+        <w:rPr>
+          <w:rFonts w:ascii="Times New Roman" w:eastAsia="宋体" w:hAnsi="Times New Roman" w:cs="Times New Roman"/>
+          <w:sz w:val="24"/>
+          <w:szCs w:val="28"/>
+        </w:rPr>
+        <w:t xml:space="preserve"> = (p1, p</w:t>
+      </w:r>
+      <w:proofErr w:type="gramStart"/>
+      <w:r>
+        <w:rPr>
+          <w:rFonts w:ascii="Times New Roman" w:eastAsia="宋体" w:hAnsi="Times New Roman" w:cs="Times New Roman"/>
+          <w:sz w:val="24"/>
+          <w:szCs w:val="28"/>
+        </w:rPr>
+        <w:t>2,...</w:t>
+      </w:r>
+      <w:proofErr w:type="gramEnd"/>
+      <w:r>
+        <w:rPr>
+          <w:rFonts w:ascii="Times New Roman" w:eastAsia="宋体" w:hAnsi="Times New Roman" w:cs="Times New Roman"/>
+          <w:sz w:val="24"/>
+          <w:szCs w:val="28"/>
+        </w:rPr>
+        <w:t xml:space="preserve">,pm) </w:t>
       </w:r>
       <w:r>
         <w:rPr>
@@ -4230,6 +4378,7 @@
         </w:rPr>
         <w:t>方程的表述特别有用。继续说，每台服务器通过一个专用链路</w:t>
       </w:r>
+      <w:proofErr w:type="spellStart"/>
       <w:r>
         <w:rPr>
           <w:rFonts w:ascii="Times New Roman" w:eastAsia="宋体" w:hAnsi="Times New Roman" w:cs="Times New Roman"/>
@@ -4238,6 +4387,7 @@
         </w:rPr>
         <w:t>i</w:t>
       </w:r>
+      <w:proofErr w:type="spellEnd"/>
       <w:r>
         <w:rPr>
           <w:rFonts w:ascii="Times New Roman" w:eastAsia="宋体" w:hAnsi="Times New Roman" w:cs="Times New Roman"/>
@@ -4352,7 +4502,7 @@
         </w:rPr>
         <w:lastRenderedPageBreak/>
         <w:drawing>
-          <wp:inline distT="0" distB="0" distL="0" distR="0">
+          <wp:inline distT="0" distB="0" distL="0" distR="0" wp14:anchorId="73BCBA97" wp14:editId="2A4F2E44">
             <wp:extent cx="5274310" cy="3047365"/>
             <wp:effectExtent l="0" t="0" r="2540" b="635"/>
             <wp:docPr id="17" name="图片 17"/>
@@ -4403,7 +4553,15 @@
           <w:sz w:val="32"/>
           <w:szCs w:val="36"/>
         </w:rPr>
-        <w:t>4 策略优化方法</w:t>
+        <w:t xml:space="preserve">4 </w:t>
+      </w:r>
+      <w:r>
+        <w:rPr>
+          <w:rFonts w:ascii="黑体" w:eastAsia="黑体" w:hAnsi="黑体" w:cs="Times New Roman"/>
+          <w:sz w:val="32"/>
+          <w:szCs w:val="36"/>
+        </w:rPr>
+        <w:t>策略优化方法</w:t>
       </w:r>
     </w:p>
     <w:p>
@@ -4421,7 +4579,15 @@
           <w:sz w:val="24"/>
           <w:szCs w:val="28"/>
         </w:rPr>
-        <w:t>在这项工作中，我们使用神经组合优化范式来处理一个简化的</w:t>
+        <w:t>在这项工作中，我们使用神</w:t>
+      </w:r>
+      <w:r>
+        <w:rPr>
+          <w:rFonts w:ascii="Times New Roman" w:eastAsia="宋体" w:hAnsi="Times New Roman" w:cs="Times New Roman"/>
+          <w:sz w:val="24"/>
+          <w:szCs w:val="28"/>
+        </w:rPr>
+        <w:t>经组合优化范式来处理一个简化的</w:t>
       </w:r>
       <w:r>
         <w:rPr>
@@ -5047,7 +5213,15 @@
           <w:sz w:val="24"/>
           <w:szCs w:val="28"/>
         </w:rPr>
-        <w:t>嵌入环境的状态。环境的状态（以前分配的服务</w:t>
+        <w:t>嵌入环境的状态。环境的状态（以前分配</w:t>
+      </w:r>
+      <w:r>
+        <w:rPr>
+          <w:rFonts w:ascii="Times New Roman" w:eastAsia="宋体" w:hAnsi="Times New Roman" w:cs="Times New Roman"/>
+          <w:sz w:val="24"/>
+          <w:szCs w:val="28"/>
+        </w:rPr>
+        <w:t>的服务</w:t>
       </w:r>
       <w:r>
         <w:rPr>
@@ -5225,7 +5399,15 @@
           <w:sz w:val="24"/>
           <w:szCs w:val="28"/>
         </w:rPr>
-        <w:t>如上所述，神经组合优化不能被直接应用，因为它不考虑其机制中的约束。处理约束条件不满意的问题是至关重要的，否则，成本函数不能提供足够的信息来推断出一个有竞争力的政策。为此，我们在</w:t>
+        <w:t>如上所述，神经组合优化不能被直接应用，因为它不考虑其机制中的约束。处理约束条件不满意的问题是至关重要的，否则，成本函数不能提供足够的信息来推断出一</w:t>
+      </w:r>
+      <w:r>
+        <w:rPr>
+          <w:rFonts w:ascii="Times New Roman" w:eastAsia="宋体" w:hAnsi="Times New Roman" w:cs="Times New Roman"/>
+          <w:sz w:val="24"/>
+          <w:szCs w:val="28"/>
+        </w:rPr>
+        <w:t>个有竞争力的政策。为此，我们在</w:t>
       </w:r>
       <w:r>
         <w:rPr>
@@ -5284,7 +5466,15 @@
           <w:szCs w:val="28"/>
         </w:rPr>
         <w:lastRenderedPageBreak/>
-        <w:t>题。为了这个目的，奖励信号表明基础设施与额外的反馈信号相辅相成，表明对约束的不满意程度。我们将在下面的章节中看到，我们使用拉格朗日松弛技术将这些约束纳入成本函数中。</w:t>
+        <w:t>题。为了这个目的，奖励信号表明基础设施与额外的反馈信号相辅相成，表明对约束的不满意程度。我们将在下面的章节中看到，我们使用拉格朗日松弛技术将这些约束</w:t>
+      </w:r>
+      <w:r>
+        <w:rPr>
+          <w:rFonts w:ascii="Times New Roman" w:eastAsia="宋体" w:hAnsi="Times New Roman" w:cs="Times New Roman"/>
+          <w:sz w:val="24"/>
+          <w:szCs w:val="28"/>
+        </w:rPr>
+        <w:t>纳入成本函数中。</w:t>
       </w:r>
     </w:p>
     <w:p>
@@ -5308,7 +5498,25 @@
           <w:sz w:val="30"/>
           <w:szCs w:val="30"/>
         </w:rPr>
-        <w:t>4.1 带政策梯度的约束性优化</w:t>
+        <w:t xml:space="preserve">4.1 </w:t>
+      </w:r>
+      <w:proofErr w:type="gramStart"/>
+      <w:r>
+        <w:rPr>
+          <w:rFonts w:ascii="黑体" w:eastAsia="黑体" w:hAnsi="黑体" w:cs="Times New Roman"/>
+          <w:sz w:val="30"/>
+          <w:szCs w:val="30"/>
+        </w:rPr>
+        <w:t>带政策</w:t>
+      </w:r>
+      <w:proofErr w:type="gramEnd"/>
+      <w:r>
+        <w:rPr>
+          <w:rFonts w:ascii="黑体" w:eastAsia="黑体" w:hAnsi="黑体" w:cs="Times New Roman"/>
+          <w:sz w:val="30"/>
+          <w:szCs w:val="30"/>
+        </w:rPr>
+        <w:t>梯度的约束性优化</w:t>
       </w:r>
     </w:p>
     <w:p>
@@ -5575,7 +5783,7 @@
           <w:szCs w:val="28"/>
         </w:rPr>
         <w:drawing>
-          <wp:inline distT="0" distB="0" distL="0" distR="0">
+          <wp:inline distT="0" distB="0" distL="0" distR="0" wp14:anchorId="3AAEAEDC" wp14:editId="5A7704B0">
             <wp:extent cx="3466146" cy="525380"/>
             <wp:effectExtent l="0" t="0" r="1270" b="8255"/>
             <wp:docPr id="1" name="图片 1"/>
@@ -5759,7 +5967,7 @@
           <w:szCs w:val="28"/>
         </w:rPr>
         <w:drawing>
-          <wp:inline distT="0" distB="0" distL="0" distR="0">
+          <wp:inline distT="0" distB="0" distL="0" distR="0" wp14:anchorId="22FBBAD1" wp14:editId="2E3AA677">
             <wp:extent cx="3240106" cy="433435"/>
             <wp:effectExtent l="0" t="0" r="0" b="5080"/>
             <wp:docPr id="2" name="图片 2"/>
@@ -5818,7 +6026,15 @@
           <w:sz w:val="24"/>
           <w:szCs w:val="28"/>
         </w:rPr>
-        <w:t>需要推断出一个政策，从所有可能的服务组合中放置服务。所有可能的服务组合。因此，预期成本被定义为服务分布的期望值。</w:t>
+        <w:t>需要推断出一个政策，从所有可能的服务组合中放置服务。所</w:t>
+      </w:r>
+      <w:r>
+        <w:rPr>
+          <w:rFonts w:ascii="Times New Roman" w:eastAsia="宋体" w:hAnsi="Times New Roman" w:cs="Times New Roman"/>
+          <w:sz w:val="24"/>
+          <w:szCs w:val="28"/>
+        </w:rPr>
+        <w:t>有可能的服务组合。因此，预期成本被定义为服务分布的期望值。</w:t>
       </w:r>
     </w:p>
     <w:p>
@@ -5839,7 +6055,7 @@
           <w:szCs w:val="28"/>
         </w:rPr>
         <w:drawing>
-          <wp:inline distT="0" distB="0" distL="0" distR="0">
+          <wp:inline distT="0" distB="0" distL="0" distR="0" wp14:anchorId="1B10E219" wp14:editId="71BE9BC4">
             <wp:extent cx="3306818" cy="446102"/>
             <wp:effectExtent l="0" t="0" r="0" b="0"/>
             <wp:docPr id="3" name="图片 3"/>
@@ -5910,7 +6126,7 @@
           <w:szCs w:val="28"/>
         </w:rPr>
         <w:drawing>
-          <wp:inline distT="0" distB="0" distL="0" distR="0">
+          <wp:inline distT="0" distB="0" distL="0" distR="0" wp14:anchorId="386AA15E" wp14:editId="6DBD7407">
             <wp:extent cx="3695700" cy="397307"/>
             <wp:effectExtent l="0" t="0" r="0" b="3175"/>
             <wp:docPr id="5" name="图片 5"/>
@@ -5982,7 +6198,7 @@
           <w:szCs w:val="28"/>
         </w:rPr>
         <w:drawing>
-          <wp:inline distT="0" distB="0" distL="0" distR="0">
+          <wp:inline distT="0" distB="0" distL="0" distR="0" wp14:anchorId="18192B6E" wp14:editId="18A3CA3E">
             <wp:extent cx="3752850" cy="390921"/>
             <wp:effectExtent l="0" t="0" r="0" b="9525"/>
             <wp:docPr id="6" name="图片 6"/>
@@ -6118,7 +6334,7 @@
           <w:szCs w:val="28"/>
         </w:rPr>
         <w:drawing>
-          <wp:inline distT="0" distB="0" distL="0" distR="0">
+          <wp:inline distT="0" distB="0" distL="0" distR="0" wp14:anchorId="5E92779A" wp14:editId="340328EF">
             <wp:extent cx="3788410" cy="664089"/>
             <wp:effectExtent l="0" t="0" r="2540" b="3175"/>
             <wp:docPr id="7" name="图片 7"/>
@@ -6194,7 +6410,15 @@
           <w:sz w:val="24"/>
           <w:szCs w:val="28"/>
         </w:rPr>
-        <w:t xml:space="preserve">g(λ) </w:t>
+        <w:t>g</w:t>
+      </w:r>
+      <w:r>
+        <w:rPr>
+          <w:rFonts w:ascii="Times New Roman" w:eastAsia="宋体" w:hAnsi="Times New Roman" w:cs="Times New Roman"/>
+          <w:sz w:val="24"/>
+          <w:szCs w:val="28"/>
+        </w:rPr>
+        <w:t xml:space="preserve">(λ) </w:t>
       </w:r>
       <w:r>
         <w:rPr>
@@ -6204,6 +6428,7 @@
         </w:rPr>
         <w:t>拉格朗日对偶函数，</w:t>
       </w:r>
+      <w:proofErr w:type="spellStart"/>
       <w:r>
         <w:rPr>
           <w:rFonts w:ascii="Times New Roman" w:eastAsia="宋体" w:hAnsi="Times New Roman" w:cs="Times New Roman"/>
@@ -6212,6 +6437,7 @@
         </w:rPr>
         <w:t>λi</w:t>
       </w:r>
+      <w:proofErr w:type="spellEnd"/>
       <w:r>
         <w:rPr>
           <w:rFonts w:ascii="Times New Roman" w:eastAsia="宋体" w:hAnsi="Times New Roman" w:cs="Times New Roman"/>
@@ -6284,8 +6510,45 @@
           <w:sz w:val="24"/>
           <w:szCs w:val="28"/>
         </w:rPr>
-        <w:t>对偶函数是凸的，尽管原始函数和约束条件是非凸的，它给出了原始问题的最优值的下限（</w:t>
-      </w:r>
+        <w:t>对偶函数是</w:t>
+      </w:r>
+      <w:proofErr w:type="gramStart"/>
+      <w:r>
+        <w:rPr>
+          <w:rFonts w:ascii="Times New Roman" w:eastAsia="宋体" w:hAnsi="Times New Roman" w:cs="Times New Roman"/>
+          <w:sz w:val="24"/>
+          <w:szCs w:val="28"/>
+        </w:rPr>
+        <w:t>凸</w:t>
+      </w:r>
+      <w:proofErr w:type="gramEnd"/>
+      <w:r>
+        <w:rPr>
+          <w:rFonts w:ascii="Times New Roman" w:eastAsia="宋体" w:hAnsi="Times New Roman" w:cs="Times New Roman"/>
+          <w:sz w:val="24"/>
+          <w:szCs w:val="28"/>
+        </w:rPr>
+        <w:t>的，尽管原始函数和约束条件是非</w:t>
+      </w:r>
+      <w:proofErr w:type="gramStart"/>
+      <w:r>
+        <w:rPr>
+          <w:rFonts w:ascii="Times New Roman" w:eastAsia="宋体" w:hAnsi="Times New Roman" w:cs="Times New Roman"/>
+          <w:sz w:val="24"/>
+          <w:szCs w:val="28"/>
+        </w:rPr>
+        <w:t>凸</w:t>
+      </w:r>
+      <w:proofErr w:type="gramEnd"/>
+      <w:r>
+        <w:rPr>
+          <w:rFonts w:ascii="Times New Roman" w:eastAsia="宋体" w:hAnsi="Times New Roman" w:cs="Times New Roman"/>
+          <w:sz w:val="24"/>
+          <w:szCs w:val="28"/>
+        </w:rPr>
+        <w:t>的，它给出了原始问题的最优值的下限（</w:t>
+      </w:r>
+      <w:proofErr w:type="spellStart"/>
       <w:r>
         <w:rPr>
           <w:rFonts w:ascii="Times New Roman" w:eastAsia="宋体" w:hAnsi="Times New Roman" w:cs="Times New Roman"/>
@@ -6294,6 +6557,7 @@
         </w:rPr>
         <w:t>Bertesekas</w:t>
       </w:r>
+      <w:proofErr w:type="spellEnd"/>
       <w:r>
         <w:rPr>
           <w:rFonts w:ascii="Times New Roman" w:eastAsia="宋体" w:hAnsi="Times New Roman" w:cs="Times New Roman"/>
@@ -6352,7 +6616,7 @@
           <w:szCs w:val="28"/>
         </w:rPr>
         <w:drawing>
-          <wp:inline distT="0" distB="0" distL="0" distR="0">
+          <wp:inline distT="0" distB="0" distL="0" distR="0" wp14:anchorId="7846386E" wp14:editId="38EFCB79">
             <wp:extent cx="3296223" cy="362585"/>
             <wp:effectExtent l="0" t="0" r="0" b="0"/>
             <wp:docPr id="8" name="图片 8"/>
@@ -6435,7 +6699,15 @@
           <w:sz w:val="24"/>
           <w:szCs w:val="28"/>
         </w:rPr>
-        <w:t>是定义推断政策质量的目标函数。</w:t>
+        <w:t>是定义推断政策</w:t>
+      </w:r>
+      <w:r>
+        <w:rPr>
+          <w:rFonts w:ascii="Times New Roman" w:eastAsia="宋体" w:hAnsi="Times New Roman" w:cs="Times New Roman"/>
+          <w:sz w:val="24"/>
+          <w:szCs w:val="28"/>
+        </w:rPr>
+        <w:t>质量的目标函数。</w:t>
       </w:r>
     </w:p>
     <w:p>
@@ -6505,7 +6777,7 @@
           <w:szCs w:val="28"/>
         </w:rPr>
         <w:drawing>
-          <wp:inline distT="0" distB="0" distL="0" distR="0">
+          <wp:inline distT="0" distB="0" distL="0" distR="0" wp14:anchorId="625DB001" wp14:editId="3F360868">
             <wp:extent cx="3796111" cy="420029"/>
             <wp:effectExtent l="0" t="0" r="0" b="0"/>
             <wp:docPr id="9" name="图片 9"/>
@@ -6592,7 +6864,7 @@
           <w:szCs w:val="28"/>
         </w:rPr>
         <w:drawing>
-          <wp:inline distT="0" distB="0" distL="0" distR="0">
+          <wp:inline distT="0" distB="0" distL="0" distR="0" wp14:anchorId="16ED42CB" wp14:editId="27282463">
             <wp:extent cx="4095750" cy="1075467"/>
             <wp:effectExtent l="0" t="0" r="0" b="0"/>
             <wp:docPr id="10" name="图片 10"/>
@@ -6651,7 +6923,25 @@
           <w:sz w:val="24"/>
           <w:szCs w:val="28"/>
         </w:rPr>
-        <w:t xml:space="preserve"> L(p|s)</w:t>
+        <w:t xml:space="preserve"> L(</w:t>
+      </w:r>
+      <w:proofErr w:type="spellStart"/>
+      <w:r>
+        <w:rPr>
+          <w:rFonts w:ascii="Times New Roman" w:eastAsia="宋体" w:hAnsi="Times New Roman" w:cs="Times New Roman"/>
+          <w:sz w:val="24"/>
+          <w:szCs w:val="28"/>
+        </w:rPr>
+        <w:t>p|s</w:t>
+      </w:r>
+      <w:proofErr w:type="spellEnd"/>
+      <w:r>
+        <w:rPr>
+          <w:rFonts w:ascii="Times New Roman" w:eastAsia="宋体" w:hAnsi="Times New Roman" w:cs="Times New Roman"/>
+          <w:sz w:val="24"/>
+          <w:szCs w:val="28"/>
+        </w:rPr>
+        <w:t>)</w:t>
       </w:r>
       <w:r>
         <w:rPr>
@@ -6667,7 +6957,25 @@
           <w:sz w:val="24"/>
           <w:szCs w:val="28"/>
         </w:rPr>
-        <w:t>E(p|s)</w:t>
+        <w:t>E(</w:t>
+      </w:r>
+      <w:proofErr w:type="spellStart"/>
+      <w:r>
+        <w:rPr>
+          <w:rFonts w:ascii="Times New Roman" w:eastAsia="宋体" w:hAnsi="Times New Roman" w:cs="Times New Roman"/>
+          <w:sz w:val="24"/>
+          <w:szCs w:val="28"/>
+        </w:rPr>
+        <w:t>p|s</w:t>
+      </w:r>
+      <w:proofErr w:type="spellEnd"/>
+      <w:r>
+        <w:rPr>
+          <w:rFonts w:ascii="Times New Roman" w:eastAsia="宋体" w:hAnsi="Times New Roman" w:cs="Times New Roman"/>
+          <w:sz w:val="24"/>
+          <w:szCs w:val="28"/>
+        </w:rPr>
+        <w:t>)</w:t>
       </w:r>
       <w:r>
         <w:rPr>
@@ -6683,15 +6991,51 @@
           <w:sz w:val="24"/>
           <w:szCs w:val="28"/>
         </w:rPr>
-        <w:t>C(p|s)</w:t>
-      </w:r>
-      <w:r>
-        <w:rPr>
-          <w:rFonts w:ascii="Times New Roman" w:eastAsia="宋体" w:hAnsi="Times New Roman" w:cs="Times New Roman"/>
-          <w:sz w:val="24"/>
-          <w:szCs w:val="28"/>
-        </w:rPr>
-        <w:t>的加权和。</w:t>
+        <w:t>C(</w:t>
+      </w:r>
+      <w:proofErr w:type="spellStart"/>
+      <w:r>
+        <w:rPr>
+          <w:rFonts w:ascii="Times New Roman" w:eastAsia="宋体" w:hAnsi="Times New Roman" w:cs="Times New Roman"/>
+          <w:sz w:val="24"/>
+          <w:szCs w:val="28"/>
+        </w:rPr>
+        <w:t>p|s</w:t>
+      </w:r>
+      <w:proofErr w:type="spellEnd"/>
+      <w:r>
+        <w:rPr>
+          <w:rFonts w:ascii="Times New Roman" w:eastAsia="宋体" w:hAnsi="Times New Roman" w:cs="Times New Roman"/>
+          <w:sz w:val="24"/>
+          <w:szCs w:val="28"/>
+        </w:rPr>
+        <w:t>)</w:t>
+      </w:r>
+      <w:r>
+        <w:rPr>
+          <w:rFonts w:ascii="Times New Roman" w:eastAsia="宋体" w:hAnsi="Times New Roman" w:cs="Times New Roman"/>
+          <w:sz w:val="24"/>
+          <w:szCs w:val="28"/>
+        </w:rPr>
+        <w:t>的加权</w:t>
+      </w:r>
+      <w:proofErr w:type="gramStart"/>
+      <w:r>
+        <w:rPr>
+          <w:rFonts w:ascii="Times New Roman" w:eastAsia="宋体" w:hAnsi="Times New Roman" w:cs="Times New Roman"/>
+          <w:sz w:val="24"/>
+          <w:szCs w:val="28"/>
+        </w:rPr>
+        <w:t>和</w:t>
+      </w:r>
+      <w:proofErr w:type="gramEnd"/>
+      <w:r>
+        <w:rPr>
+          <w:rFonts w:ascii="Times New Roman" w:eastAsia="宋体" w:hAnsi="Times New Roman" w:cs="Times New Roman"/>
+          <w:sz w:val="24"/>
+          <w:szCs w:val="28"/>
+        </w:rPr>
+        <w:t>。</w:t>
       </w:r>
     </w:p>
     <w:p>
@@ -6719,21 +7063,67 @@
         </w:rPr>
         <w:t>B</w:t>
       </w:r>
-      <w:r>
-        <w:rPr>
-          <w:rFonts w:ascii="Times New Roman" w:eastAsia="宋体" w:hAnsi="Times New Roman" w:cs="Times New Roman"/>
-          <w:sz w:val="24"/>
-          <w:szCs w:val="28"/>
-        </w:rPr>
-        <w:t>个样本服务</w:t>
-      </w:r>
-      <w:r>
-        <w:rPr>
-          <w:rFonts w:ascii="Times New Roman" w:eastAsia="宋体" w:hAnsi="Times New Roman" w:cs="Times New Roman"/>
-          <w:sz w:val="24"/>
-          <w:szCs w:val="28"/>
-        </w:rPr>
-        <w:t xml:space="preserve">s1, s2,...,sB </w:t>
+      <w:proofErr w:type="gramStart"/>
+      <w:r>
+        <w:rPr>
+          <w:rFonts w:ascii="Times New Roman" w:eastAsia="宋体" w:hAnsi="Times New Roman" w:cs="Times New Roman"/>
+          <w:sz w:val="24"/>
+          <w:szCs w:val="28"/>
+        </w:rPr>
+        <w:t>个</w:t>
+      </w:r>
+      <w:proofErr w:type="gramEnd"/>
+      <w:r>
+        <w:rPr>
+          <w:rFonts w:ascii="Times New Roman" w:eastAsia="宋体" w:hAnsi="Times New Roman" w:cs="Times New Roman"/>
+          <w:sz w:val="24"/>
+          <w:szCs w:val="28"/>
+        </w:rPr>
+        <w:t>样本服务</w:t>
+      </w:r>
+      <w:r>
+        <w:rPr>
+          <w:rFonts w:ascii="Times New Roman" w:eastAsia="宋体" w:hAnsi="Times New Roman" w:cs="Times New Roman"/>
+          <w:sz w:val="24"/>
+          <w:szCs w:val="28"/>
+        </w:rPr>
+        <w:t>s1, s2,.</w:t>
+      </w:r>
+      <w:proofErr w:type="gramStart"/>
+      <w:r>
+        <w:rPr>
+          <w:rFonts w:ascii="Times New Roman" w:eastAsia="宋体" w:hAnsi="Times New Roman" w:cs="Times New Roman"/>
+          <w:sz w:val="24"/>
+          <w:szCs w:val="28"/>
+        </w:rPr>
+        <w:t>..</w:t>
+      </w:r>
+      <w:proofErr w:type="gramEnd"/>
+      <w:r>
+        <w:rPr>
+          <w:rFonts w:ascii="Times New Roman" w:eastAsia="宋体" w:hAnsi="Times New Roman" w:cs="Times New Roman"/>
+          <w:sz w:val="24"/>
+          <w:szCs w:val="28"/>
+        </w:rPr>
+        <w:t>,</w:t>
+      </w:r>
+      <w:proofErr w:type="spellStart"/>
+      <w:r>
+        <w:rPr>
+          <w:rFonts w:ascii="Times New Roman" w:eastAsia="宋体" w:hAnsi="Times New Roman" w:cs="Times New Roman"/>
+          <w:sz w:val="24"/>
+          <w:szCs w:val="28"/>
+        </w:rPr>
+        <w:t>sB</w:t>
+      </w:r>
+      <w:proofErr w:type="spellEnd"/>
+      <w:r>
+        <w:rPr>
+          <w:rFonts w:ascii="Times New Roman" w:eastAsia="宋体" w:hAnsi="Times New Roman" w:cs="Times New Roman"/>
+          <w:sz w:val="24"/>
+          <w:szCs w:val="28"/>
+        </w:rPr>
+        <w:t xml:space="preserve"> </w:t>
       </w:r>
       <w:r>
         <w:rPr>
@@ -6757,7 +7147,15 @@
           <w:sz w:val="24"/>
           <w:szCs w:val="28"/>
         </w:rPr>
-        <w:t>。为了减少梯度的方差，并因此加快收敛速度，我们包括一个基线估计值</w:t>
+        <w:t>。为了减少梯度的方差，并因此加快收敛速度</w:t>
+      </w:r>
+      <w:r>
+        <w:rPr>
+          <w:rFonts w:ascii="Times New Roman" w:eastAsia="宋体" w:hAnsi="Times New Roman" w:cs="Times New Roman"/>
+          <w:sz w:val="24"/>
+          <w:szCs w:val="28"/>
+        </w:rPr>
+        <w:t>，我们包括一个基线估计值</w:t>
       </w:r>
       <w:r>
         <w:rPr>
@@ -6809,7 +7207,7 @@
           <w:szCs w:val="28"/>
         </w:rPr>
         <w:drawing>
-          <wp:inline distT="0" distB="0" distL="0" distR="0">
+          <wp:inline distT="0" distB="0" distL="0" distR="0" wp14:anchorId="4A08BE1C" wp14:editId="4C721156">
             <wp:extent cx="3638550" cy="669798"/>
             <wp:effectExtent l="0" t="0" r="0" b="0"/>
             <wp:docPr id="11" name="图片 11"/>
@@ -6869,7 +7267,25 @@
           <w:sz w:val="24"/>
           <w:szCs w:val="28"/>
         </w:rPr>
-        <w:t>πθ(p|s)</w:t>
+        <w:t>πθ(</w:t>
+      </w:r>
+      <w:proofErr w:type="spellStart"/>
+      <w:r>
+        <w:rPr>
+          <w:rFonts w:ascii="Times New Roman" w:eastAsia="宋体" w:hAnsi="Times New Roman" w:cs="Times New Roman"/>
+          <w:sz w:val="24"/>
+          <w:szCs w:val="28"/>
+        </w:rPr>
+        <w:t>p|s</w:t>
+      </w:r>
+      <w:proofErr w:type="spellEnd"/>
+      <w:r>
+        <w:rPr>
+          <w:rFonts w:ascii="Times New Roman" w:eastAsia="宋体" w:hAnsi="Times New Roman" w:cs="Times New Roman"/>
+          <w:sz w:val="24"/>
+          <w:szCs w:val="28"/>
+        </w:rPr>
+        <w:t>)</w:t>
       </w:r>
       <w:r>
         <w:rPr>
@@ -6885,7 +7301,25 @@
           <w:sz w:val="24"/>
           <w:szCs w:val="28"/>
         </w:rPr>
-        <w:t>L(p|s)</w:t>
+        <w:t>L(</w:t>
+      </w:r>
+      <w:proofErr w:type="spellStart"/>
+      <w:r>
+        <w:rPr>
+          <w:rFonts w:ascii="Times New Roman" w:eastAsia="宋体" w:hAnsi="Times New Roman" w:cs="Times New Roman"/>
+          <w:sz w:val="24"/>
+          <w:szCs w:val="28"/>
+        </w:rPr>
+        <w:t>p|s</w:t>
+      </w:r>
+      <w:proofErr w:type="spellEnd"/>
+      <w:r>
+        <w:rPr>
+          <w:rFonts w:ascii="Times New Roman" w:eastAsia="宋体" w:hAnsi="Times New Roman" w:cs="Times New Roman"/>
+          <w:sz w:val="24"/>
+          <w:szCs w:val="28"/>
+        </w:rPr>
+        <w:t>)</w:t>
       </w:r>
       <w:r>
         <w:rPr>
@@ -6895,6 +7329,7 @@
         </w:rPr>
         <w:t>。它由权重</w:t>
       </w:r>
+      <w:proofErr w:type="spellStart"/>
       <w:r>
         <w:rPr>
           <w:rFonts w:ascii="Times New Roman" w:eastAsia="宋体" w:hAnsi="Times New Roman" w:cs="Times New Roman"/>
@@ -6903,6 +7338,7 @@
         </w:rPr>
         <w:t>θν</w:t>
       </w:r>
+      <w:proofErr w:type="spellEnd"/>
       <w:r>
         <w:rPr>
           <w:rFonts w:ascii="Times New Roman" w:eastAsia="宋体" w:hAnsi="Times New Roman" w:cs="Times New Roman"/>
@@ -6911,6 +7347,7 @@
         </w:rPr>
         <w:t>参数化，并通过随机梯度下降对其预测</w:t>
       </w:r>
+      <w:proofErr w:type="spellStart"/>
       <w:r>
         <w:rPr>
           <w:rFonts w:ascii="Times New Roman" w:eastAsia="宋体" w:hAnsi="Times New Roman" w:cs="Times New Roman"/>
@@ -6919,6 +7356,7 @@
         </w:rPr>
         <w:t>bθν</w:t>
       </w:r>
+      <w:proofErr w:type="spellEnd"/>
       <w:r>
         <w:rPr>
           <w:rFonts w:ascii="Times New Roman" w:eastAsia="宋体" w:hAnsi="Times New Roman" w:cs="Times New Roman"/>
@@ -6961,7 +7399,7 @@
           <w:szCs w:val="28"/>
         </w:rPr>
         <w:drawing>
-          <wp:inline distT="0" distB="0" distL="0" distR="0">
+          <wp:inline distT="0" distB="0" distL="0" distR="0" wp14:anchorId="4F0FEFED" wp14:editId="31742F37">
             <wp:extent cx="3755593" cy="661097"/>
             <wp:effectExtent l="0" t="0" r="0" b="5715"/>
             <wp:docPr id="12" name="图片 12"/>
@@ -7027,8 +7465,18 @@
           <w:sz w:val="24"/>
           <w:szCs w:val="28"/>
         </w:rPr>
-        <w:t>描述了带有基线估计器的单时间步</w:t>
-      </w:r>
+        <w:t>描述了带有基线估计器的</w:t>
+      </w:r>
+      <w:proofErr w:type="gramStart"/>
+      <w:r>
+        <w:rPr>
+          <w:rFonts w:ascii="Times New Roman" w:eastAsia="宋体" w:hAnsi="Times New Roman" w:cs="Times New Roman"/>
+          <w:sz w:val="24"/>
+          <w:szCs w:val="28"/>
+        </w:rPr>
+        <w:t>单时间步</w:t>
+      </w:r>
+      <w:proofErr w:type="gramEnd"/>
       <w:r>
         <w:rPr>
           <w:rFonts w:ascii="Times New Roman" w:eastAsia="宋体" w:hAnsi="Times New Roman" w:cs="Times New Roman"/>
@@ -7069,7 +7517,15 @@
           <w:sz w:val="30"/>
           <w:szCs w:val="30"/>
         </w:rPr>
-        <w:t>4.2 架构细节</w:t>
+        <w:t xml:space="preserve">4.2 </w:t>
+      </w:r>
+      <w:r>
+        <w:rPr>
+          <w:rFonts w:ascii="黑体" w:eastAsia="黑体" w:hAnsi="黑体" w:cs="Times New Roman"/>
+          <w:sz w:val="30"/>
+          <w:szCs w:val="30"/>
+        </w:rPr>
+        <w:t>架构细节</w:t>
       </w:r>
     </w:p>
     <w:p>
@@ -7106,6 +7562,7 @@
         </w:rPr>
         <w:t>方法中，代理是一个序列到序列的模型（</w:t>
       </w:r>
+      <w:proofErr w:type="spellStart"/>
       <w:r>
         <w:rPr>
           <w:rFonts w:ascii="Times New Roman" w:eastAsia="宋体" w:hAnsi="Times New Roman" w:cs="Times New Roman"/>
@@ -7114,6 +7571,7 @@
         </w:rPr>
         <w:t>Sutskever</w:t>
       </w:r>
+      <w:proofErr w:type="spellEnd"/>
       <w:r>
         <w:rPr>
           <w:rFonts w:ascii="Times New Roman" w:eastAsia="宋体" w:hAnsi="Times New Roman" w:cs="Times New Roman"/>
@@ -7282,6 +7740,7 @@
         </w:rPr>
         <w:t>，</w:t>
       </w:r>
+      <w:proofErr w:type="spellStart"/>
       <w:r>
         <w:rPr>
           <w:rFonts w:ascii="Times New Roman" w:eastAsia="宋体" w:hAnsi="Times New Roman" w:cs="Times New Roman"/>
@@ -7290,6 +7749,7 @@
         </w:rPr>
         <w:t>fm</w:t>
       </w:r>
+      <w:proofErr w:type="spellEnd"/>
       <w:r>
         <w:rPr>
           <w:rFonts w:ascii="Times New Roman" w:eastAsia="宋体" w:hAnsi="Times New Roman" w:cs="Times New Roman"/>
@@ -7380,6 +7840,7 @@
         </w:rPr>
         <w:t>模型（</w:t>
       </w:r>
+      <w:proofErr w:type="spellStart"/>
       <w:r>
         <w:rPr>
           <w:rFonts w:ascii="Times New Roman" w:eastAsia="宋体" w:hAnsi="Times New Roman" w:cs="Times New Roman"/>
@@ -7388,6 +7849,7 @@
         </w:rPr>
         <w:t>Bahdanau</w:t>
       </w:r>
+      <w:proofErr w:type="spellEnd"/>
       <w:r>
         <w:rPr>
           <w:rFonts w:ascii="Times New Roman" w:eastAsia="宋体" w:hAnsi="Times New Roman" w:cs="Times New Roman"/>
@@ -7428,13 +7890,41 @@
         </w:rPr>
         <w:t>，它的解码步骤与输入序列的数量相同。在每一步，解码器都会输出主机，以放置同一步在编码器中引入的组件。解码器网络隐藏状态</w:t>
       </w:r>
-      <w:r>
-        <w:rPr>
-          <w:rFonts w:ascii="Times New Roman" w:eastAsia="宋体" w:hAnsi="Times New Roman" w:cs="Times New Roman"/>
-          <w:sz w:val="24"/>
-          <w:szCs w:val="28"/>
-        </w:rPr>
-        <w:t>ρt = f(ρt-1, ρ¯t-1, ct)</w:t>
+      <w:proofErr w:type="spellStart"/>
+      <w:r>
+        <w:rPr>
+          <w:rFonts w:ascii="Times New Roman" w:eastAsia="宋体" w:hAnsi="Times New Roman" w:cs="Times New Roman"/>
+          <w:sz w:val="24"/>
+          <w:szCs w:val="28"/>
+        </w:rPr>
+        <w:t>ρt</w:t>
+      </w:r>
+      <w:proofErr w:type="spellEnd"/>
+      <w:r>
+        <w:rPr>
+          <w:rFonts w:ascii="Times New Roman" w:eastAsia="宋体" w:hAnsi="Times New Roman" w:cs="Times New Roman"/>
+          <w:sz w:val="24"/>
+          <w:szCs w:val="28"/>
+        </w:rPr>
+        <w:t xml:space="preserve"> = f(ρt-1, ρ¯t-1, </w:t>
+      </w:r>
+      <w:proofErr w:type="spellStart"/>
+      <w:r>
+        <w:rPr>
+          <w:rFonts w:ascii="Times New Roman" w:eastAsia="宋体" w:hAnsi="Times New Roman" w:cs="Times New Roman"/>
+          <w:sz w:val="24"/>
+          <w:szCs w:val="28"/>
+        </w:rPr>
+        <w:t>ct</w:t>
+      </w:r>
+      <w:proofErr w:type="spellEnd"/>
+      <w:r>
+        <w:rPr>
+          <w:rFonts w:ascii="Times New Roman" w:eastAsia="宋体" w:hAnsi="Times New Roman" w:cs="Times New Roman"/>
+          <w:sz w:val="24"/>
+          <w:szCs w:val="28"/>
+        </w:rPr>
+        <w:t>)</w:t>
       </w:r>
       <w:r>
         <w:rPr>
@@ -7444,6 +7934,7 @@
         </w:rPr>
         <w:t>是其自身先前状态与对编码器隐藏状态的注意力机制相结合的函数。上下文向量</w:t>
       </w:r>
+      <w:proofErr w:type="spellStart"/>
       <w:r>
         <w:rPr>
           <w:rFonts w:ascii="Times New Roman" w:eastAsia="宋体" w:hAnsi="Times New Roman" w:cs="Times New Roman"/>
@@ -7452,6 +7943,7 @@
         </w:rPr>
         <w:t>ct</w:t>
       </w:r>
+      <w:proofErr w:type="spellEnd"/>
       <w:r>
         <w:rPr>
           <w:rFonts w:ascii="Times New Roman" w:eastAsia="宋体" w:hAnsi="Times New Roman" w:cs="Times New Roman"/>
@@ -7494,7 +7986,7 @@
           <w:szCs w:val="28"/>
         </w:rPr>
         <w:drawing>
-          <wp:inline distT="0" distB="0" distL="0" distR="0">
+          <wp:inline distT="0" distB="0" distL="0" distR="0" wp14:anchorId="51441BD5" wp14:editId="3CECA5D4">
             <wp:extent cx="2653827" cy="462078"/>
             <wp:effectExtent l="0" t="0" r="0" b="0"/>
             <wp:docPr id="13" name="图片 13"/>
@@ -7553,8 +8045,18 @@
           <w:sz w:val="24"/>
           <w:szCs w:val="28"/>
         </w:rPr>
-        <w:t>αt,f</w:t>
-      </w:r>
+        <w:t>α</w:t>
+      </w:r>
+      <w:proofErr w:type="spellStart"/>
+      <w:r>
+        <w:rPr>
+          <w:rFonts w:ascii="Times New Roman" w:eastAsia="宋体" w:hAnsi="Times New Roman" w:cs="Times New Roman"/>
+          <w:sz w:val="24"/>
+          <w:szCs w:val="28"/>
+        </w:rPr>
+        <w:t>t,f</w:t>
+      </w:r>
+      <w:proofErr w:type="spellEnd"/>
       <w:r>
         <w:rPr>
           <w:rFonts w:ascii="Times New Roman" w:eastAsia="宋体" w:hAnsi="Times New Roman" w:cs="Times New Roman"/>
@@ -7563,6 +8065,7 @@
         </w:rPr>
         <w:t>是定义解码过程中每个源隐藏状态的权重的变量。可变大小的对齐向量具有与源序列相同的步骤数。它是通过对解码器的当前目标隐藏状态</w:t>
       </w:r>
+      <w:proofErr w:type="spellStart"/>
       <w:r>
         <w:rPr>
           <w:rFonts w:ascii="Times New Roman" w:eastAsia="宋体" w:hAnsi="Times New Roman" w:cs="Times New Roman"/>
@@ -7571,6 +8074,7 @@
         </w:rPr>
         <w:t>ρt</w:t>
       </w:r>
+      <w:proofErr w:type="spellEnd"/>
       <w:r>
         <w:rPr>
           <w:rFonts w:ascii="Times New Roman" w:eastAsia="宋体" w:hAnsi="Times New Roman" w:cs="Times New Roman"/>
@@ -7579,6 +8083,7 @@
         </w:rPr>
         <w:t>与每个源隐藏状态</w:t>
       </w:r>
+      <w:proofErr w:type="spellStart"/>
       <w:r>
         <w:rPr>
           <w:rFonts w:ascii="Times New Roman" w:eastAsia="宋体" w:hAnsi="Times New Roman" w:cs="Times New Roman"/>
@@ -7587,6 +8092,7 @@
         </w:rPr>
         <w:t>ρ¯f</w:t>
       </w:r>
+      <w:proofErr w:type="spellEnd"/>
       <w:r>
         <w:rPr>
           <w:rFonts w:ascii="Times New Roman" w:eastAsia="宋体" w:hAnsi="Times New Roman" w:cs="Times New Roman"/>
@@ -7613,7 +8119,7 @@
           <w:szCs w:val="28"/>
         </w:rPr>
         <w:drawing>
-          <wp:inline distT="0" distB="0" distL="0" distR="0">
+          <wp:inline distT="0" distB="0" distL="0" distR="0" wp14:anchorId="5DA27B9F" wp14:editId="3D6D7926">
             <wp:extent cx="3927671" cy="402414"/>
             <wp:effectExtent l="0" t="0" r="0" b="0"/>
             <wp:docPr id="14" name="图片 14"/>
@@ -7683,7 +8189,7 @@
           <w:szCs w:val="28"/>
         </w:rPr>
         <w:drawing>
-          <wp:inline distT="0" distB="0" distL="0" distR="0">
+          <wp:inline distT="0" distB="0" distL="0" distR="0" wp14:anchorId="2BCD8058" wp14:editId="05C18C22">
             <wp:extent cx="3795985" cy="291465"/>
             <wp:effectExtent l="0" t="0" r="0" b="0"/>
             <wp:docPr id="15" name="图片 15"/>
@@ -7727,6 +8233,7 @@
           <w:szCs w:val="28"/>
         </w:rPr>
       </w:pPr>
+      <w:proofErr w:type="spellStart"/>
       <w:r>
         <w:rPr>
           <w:rFonts w:ascii="Times New Roman" w:eastAsia="宋体" w:hAnsi="Times New Roman" w:cs="Times New Roman"/>
@@ -7735,6 +8242,7 @@
         </w:rPr>
         <w:t>va</w:t>
       </w:r>
+      <w:proofErr w:type="spellEnd"/>
       <w:r>
         <w:rPr>
           <w:rFonts w:ascii="Times New Roman" w:eastAsia="宋体" w:hAnsi="Times New Roman" w:cs="Times New Roman"/>
@@ -7793,6 +8301,7 @@
         </w:rPr>
         <w:t>最后，基线</w:t>
       </w:r>
+      <w:proofErr w:type="spellStart"/>
       <w:r>
         <w:rPr>
           <w:rFonts w:ascii="Times New Roman" w:eastAsia="宋体" w:hAnsi="Times New Roman" w:cs="Times New Roman"/>
@@ -7801,6 +8310,7 @@
         </w:rPr>
         <w:t>bθν</w:t>
       </w:r>
+      <w:proofErr w:type="spellEnd"/>
       <w:r>
         <w:rPr>
           <w:rFonts w:ascii="Times New Roman" w:eastAsia="宋体" w:hAnsi="Times New Roman" w:cs="Times New Roman"/>
@@ -7885,7 +8395,7 @@
           <w:szCs w:val="28"/>
         </w:rPr>
         <w:drawing>
-          <wp:inline distT="0" distB="0" distL="0" distR="0">
+          <wp:inline distT="0" distB="0" distL="0" distR="0" wp14:anchorId="6D29B7DC" wp14:editId="747F6602">
             <wp:extent cx="3987800" cy="2472090"/>
             <wp:effectExtent l="0" t="0" r="0" b="4445"/>
             <wp:docPr id="16" name="图片 16"/>
@@ -7954,6 +8464,7 @@
         </w:rPr>
         <w:t>：序列到序列模型由一个带有</w:t>
       </w:r>
+      <w:proofErr w:type="spellStart"/>
       <w:r>
         <w:rPr>
           <w:rFonts w:ascii="Times New Roman" w:eastAsia="宋体" w:hAnsi="Times New Roman" w:cs="Times New Roman"/>
@@ -7962,6 +8473,7 @@
         </w:rPr>
         <w:t>Bahdanau</w:t>
       </w:r>
+      <w:proofErr w:type="spellEnd"/>
       <w:r>
         <w:rPr>
           <w:rFonts w:ascii="Times New Roman" w:eastAsia="宋体" w:hAnsi="Times New Roman" w:cs="Times New Roman"/>
@@ -8021,7 +8533,15 @@
           <w:sz w:val="30"/>
           <w:szCs w:val="30"/>
         </w:rPr>
-        <w:t>4.3 搜索策略</w:t>
+        <w:t xml:space="preserve">4.3 </w:t>
+      </w:r>
+      <w:r>
+        <w:rPr>
+          <w:rFonts w:ascii="黑体" w:eastAsia="黑体" w:hAnsi="黑体" w:cs="Times New Roman"/>
+          <w:sz w:val="30"/>
+          <w:szCs w:val="30"/>
+        </w:rPr>
+        <w:t>搜索策略</w:t>
       </w:r>
     </w:p>
     <w:p>
@@ -8048,7 +8568,33 @@
           <w:sz w:val="24"/>
           <w:szCs w:val="28"/>
         </w:rPr>
-        <w:t>有一个主要的缺点，它存在局部收敛的问题。在学习过程中，神经元的权重是按照目标函数的梯度方向调整的。由于这个函数是非凸的，这种方法很容易收敛到次优的最小值。一旦代理收敛到一个，无论我们延长训练多长时间，它都会保留所取得的政策。为了改善获得的策略，有必要收敛到成本函数中更好的最优值。在这个意义上，在训练过程中应用了熵正则化等技术来增加探索。我们通过在推理中应用</w:t>
+        <w:t>有一个主要的缺点，它存在局部收敛的问</w:t>
+      </w:r>
+      <w:r>
+        <w:rPr>
+          <w:rFonts w:ascii="Times New Roman" w:eastAsia="宋体" w:hAnsi="Times New Roman" w:cs="Times New Roman"/>
+          <w:sz w:val="24"/>
+          <w:szCs w:val="28"/>
+        </w:rPr>
+        <w:t>题。在学习过程中，神经元的权重是按照目标函数的梯度方向调整的。由于这个函数是非</w:t>
+      </w:r>
+      <w:proofErr w:type="gramStart"/>
+      <w:r>
+        <w:rPr>
+          <w:rFonts w:ascii="Times New Roman" w:eastAsia="宋体" w:hAnsi="Times New Roman" w:cs="Times New Roman"/>
+          <w:sz w:val="24"/>
+          <w:szCs w:val="28"/>
+        </w:rPr>
+        <w:t>凸</w:t>
+      </w:r>
+      <w:proofErr w:type="gramEnd"/>
+      <w:r>
+        <w:rPr>
+          <w:rFonts w:ascii="Times New Roman" w:eastAsia="宋体" w:hAnsi="Times New Roman" w:cs="Times New Roman"/>
+          <w:sz w:val="24"/>
+          <w:szCs w:val="28"/>
+        </w:rPr>
+        <w:t>的，这种方法很容易收敛到次优的最小值。一旦代理收敛到一个，无论我们延长训练多长时间，它都会保留所取得的政策。为了改善获得的策略，有必要收敛到成本函数中更好的最优值。在这个意义上，在训练过程中应用了熵正则化等技术来增加探索。我们通过在推理中应用</w:t>
       </w:r>
       <w:r>
         <w:rPr>
@@ -8099,7 +8645,33 @@
           <w:sz w:val="24"/>
           <w:szCs w:val="28"/>
         </w:rPr>
-        <w:t>我们考虑了两种搜索策略：一种是对多个训练好的模型进行贪婪推理，另一种是采样技术。在第一种策略中，学习了多个模型，在推理时对每个模型的贪婪输出进行评估，以选择最佳模型。另一种方法是利用温度超参数</w:t>
+        <w:t>我们考虑了两种搜索策略：一种是对多个</w:t>
+      </w:r>
+      <w:r>
+        <w:rPr>
+          <w:rFonts w:ascii="Times New Roman" w:eastAsia="宋体" w:hAnsi="Times New Roman" w:cs="Times New Roman"/>
+          <w:sz w:val="24"/>
+          <w:szCs w:val="28"/>
+        </w:rPr>
+        <w:t>训练好的模型进行贪婪推理，另一种是采样技术。在第一种策略中，学习了多个模型，在推理时对每个模型的贪婪输出进行评估，以选择最佳模型。另一种方法是利用</w:t>
+      </w:r>
+      <w:proofErr w:type="gramStart"/>
+      <w:r>
+        <w:rPr>
+          <w:rFonts w:ascii="Times New Roman" w:eastAsia="宋体" w:hAnsi="Times New Roman" w:cs="Times New Roman"/>
+          <w:sz w:val="24"/>
+          <w:szCs w:val="28"/>
+        </w:rPr>
+        <w:t>温度超</w:t>
+      </w:r>
+      <w:proofErr w:type="gramEnd"/>
+      <w:r>
+        <w:rPr>
+          <w:rFonts w:ascii="Times New Roman" w:eastAsia="宋体" w:hAnsi="Times New Roman" w:cs="Times New Roman"/>
+          <w:sz w:val="24"/>
+          <w:szCs w:val="28"/>
+        </w:rPr>
+        <w:t>参数</w:t>
       </w:r>
       <w:r>
         <w:rPr>
@@ -8153,7 +8725,15 @@
           <w:sz w:val="32"/>
           <w:szCs w:val="32"/>
         </w:rPr>
-        <w:t>5 实验研究</w:t>
+        <w:t xml:space="preserve">5 </w:t>
+      </w:r>
+      <w:r>
+        <w:rPr>
+          <w:rFonts w:ascii="黑体" w:eastAsia="黑体" w:hAnsi="黑体" w:cs="Times New Roman"/>
+          <w:sz w:val="32"/>
+          <w:szCs w:val="32"/>
+        </w:rPr>
+        <w:t>实验研究</w:t>
       </w:r>
     </w:p>
     <w:p>
@@ -8190,14 +8770,24 @@
         </w:rPr>
         <w:t>问题的方法，在两个不同规模的环境中进行了详细的实验研究：一个小型和一个大型基础设施。利用这个测试平台，我们评估了神经网络模型与</w:t>
       </w:r>
-      <w:r>
-        <w:rPr>
-          <w:rFonts w:ascii="Times New Roman" w:eastAsia="宋体" w:hAnsi="Times New Roman" w:cs="Times New Roman"/>
-          <w:sz w:val="24"/>
-          <w:szCs w:val="28"/>
-        </w:rPr>
-        <w:t>Gecode</w:t>
-      </w:r>
+      <w:proofErr w:type="spellStart"/>
+      <w:r>
+        <w:rPr>
+          <w:rFonts w:ascii="Times New Roman" w:eastAsia="宋体" w:hAnsi="Times New Roman" w:cs="Times New Roman"/>
+          <w:sz w:val="24"/>
+          <w:szCs w:val="28"/>
+        </w:rPr>
+        <w:t>Gecod</w:t>
+      </w:r>
+      <w:r>
+        <w:rPr>
+          <w:rFonts w:ascii="Times New Roman" w:eastAsia="宋体" w:hAnsi="Times New Roman" w:cs="Times New Roman"/>
+          <w:sz w:val="24"/>
+          <w:szCs w:val="28"/>
+        </w:rPr>
+        <w:t>e</w:t>
+      </w:r>
+      <w:proofErr w:type="spellEnd"/>
       <w:r>
         <w:rPr>
           <w:rFonts w:ascii="Times New Roman" w:eastAsia="宋体" w:hAnsi="Times New Roman" w:cs="Times New Roman"/>
@@ -8349,7 +8939,15 @@
           <w:sz w:val="30"/>
           <w:szCs w:val="30"/>
         </w:rPr>
-        <w:t>5.1 学习过程</w:t>
+        <w:t xml:space="preserve">5.1 </w:t>
+      </w:r>
+      <w:r>
+        <w:rPr>
+          <w:rFonts w:ascii="黑体" w:eastAsia="黑体" w:hAnsi="黑体" w:cs="Times New Roman"/>
+          <w:sz w:val="30"/>
+          <w:szCs w:val="30"/>
+        </w:rPr>
+        <w:t>学习过程</w:t>
       </w:r>
     </w:p>
     <w:p>
@@ -8547,7 +9145,15 @@
           <w:sz w:val="24"/>
           <w:szCs w:val="28"/>
         </w:rPr>
-        <w:t>通过随机梯度下降修正其权重，以最小化拉格朗日目标函数（公式</w:t>
+        <w:t>通过随机梯度下降修正其权重，以最小化拉格朗日目标函数</w:t>
+      </w:r>
+      <w:r>
+        <w:rPr>
+          <w:rFonts w:ascii="Times New Roman" w:eastAsia="宋体" w:hAnsi="Times New Roman" w:cs="Times New Roman"/>
+          <w:sz w:val="24"/>
+          <w:szCs w:val="28"/>
+        </w:rPr>
+        <w:t>（公式</w:t>
       </w:r>
       <w:r>
         <w:rPr>

</xml_diff>

<commit_message>
rl finish，first fit & convex solution remain
</commit_message>
<xml_diff>
--- a/virtual xx _zh.docx
+++ b/virtual xx _zh.docx
@@ -47,15 +47,7 @@
           <w:sz w:val="32"/>
           <w:szCs w:val="36"/>
         </w:rPr>
-        <w:t xml:space="preserve">3 </w:t>
-      </w:r>
-      <w:r>
-        <w:rPr>
-          <w:rFonts w:ascii="黑体" w:eastAsia="黑体" w:hAnsi="黑体" w:cs="Times New Roman"/>
-          <w:sz w:val="32"/>
-          <w:szCs w:val="36"/>
-        </w:rPr>
-        <w:t>问题的形式化</w:t>
+        <w:t>3 问题的形式化</w:t>
       </w:r>
     </w:p>
     <w:p>
@@ -207,7 +199,6 @@
         </w:rPr>
         <w:t>所述，主机服务器通过星形拓扑结构，使用各自的链路连接</w:t>
       </w:r>
-      <w:proofErr w:type="spellStart"/>
       <w:r>
         <w:rPr>
           <w:rFonts w:ascii="Times New Roman" w:eastAsia="宋体" w:hAnsi="Times New Roman" w:cs="Times New Roman"/>
@@ -216,7 +207,6 @@
         </w:rPr>
         <w:t>i</w:t>
       </w:r>
-      <w:proofErr w:type="spellEnd"/>
       <w:r>
         <w:rPr>
           <w:rFonts w:ascii="宋体" w:eastAsia="宋体" w:hAnsi="宋体" w:cs="宋体" w:hint="eastAsia"/>
@@ -257,23 +247,13 @@
         </w:rPr>
         <w:t>）相互连接。链接的属性如带宽或传播延迟也被考虑在内。这个问题的最终目的是发现给定服务链的最佳位置，使基础设施的总耗电量最小。</w:t>
       </w:r>
-      <w:proofErr w:type="gramStart"/>
       <w:r>
         <w:rPr>
           <w:rFonts w:ascii="Times New Roman" w:eastAsia="宋体" w:hAnsi="Times New Roman" w:cs="Times New Roman" w:hint="eastAsia"/>
           <w:sz w:val="24"/>
           <w:szCs w:val="24"/>
         </w:rPr>
-        <w:t>这个解决</w:t>
-      </w:r>
-      <w:proofErr w:type="gramEnd"/>
-      <w:r>
-        <w:rPr>
-          <w:rFonts w:ascii="Times New Roman" w:eastAsia="宋体" w:hAnsi="Times New Roman" w:cs="Times New Roman" w:hint="eastAsia"/>
-          <w:sz w:val="24"/>
-          <w:szCs w:val="24"/>
-        </w:rPr>
-        <w:t>方案受制于遵守与虚拟资源和链路容量的可用性相关的限制，以及每个服务施加的延迟阈值。</w:t>
+        <w:t>这个解决方案受制于遵守与虚拟资源和链路容量的可用性相关的限制，以及每个服务施加的延迟阈值。</w:t>
       </w:r>
     </w:p>
     <w:p>
@@ -288,7 +268,7 @@
           <w:noProof/>
         </w:rPr>
         <w:drawing>
-          <wp:inline distT="0" distB="0" distL="0" distR="0" wp14:anchorId="5A28D70E" wp14:editId="6BCF2620">
+          <wp:inline distT="0" distB="0" distL="0" distR="0">
             <wp:extent cx="4450821" cy="2781628"/>
             <wp:effectExtent l="0" t="0" r="6985" b="0"/>
             <wp:docPr id="4" name="图片 4"/>
@@ -346,21 +326,7 @@
         <w:rPr>
           <w:rFonts w:ascii="Times New Roman" w:eastAsia="宋体" w:hAnsi="Times New Roman" w:cs="Times New Roman" w:hint="eastAsia"/>
         </w:rPr>
-        <w:t>：虚拟化环境中的网络服务分配实例。它描述了一个环境，</w:t>
-      </w:r>
-      <w:proofErr w:type="gramStart"/>
-      <w:r>
-        <w:rPr>
-          <w:rFonts w:ascii="Times New Roman" w:eastAsia="宋体" w:hAnsi="Times New Roman" w:cs="Times New Roman" w:hint="eastAsia"/>
-        </w:rPr>
-        <w:t>其中服务</w:t>
-      </w:r>
-      <w:proofErr w:type="gramEnd"/>
-      <w:r>
-        <w:rPr>
-          <w:rFonts w:ascii="Times New Roman" w:eastAsia="宋体" w:hAnsi="Times New Roman" w:cs="Times New Roman" w:hint="eastAsia"/>
-        </w:rPr>
-        <w:t>链表示为</w:t>
+        <w:t>：虚拟化环境中的网络服务分配实例。它描述了一个环境，其中服务链表示为</w:t>
       </w:r>
       <w:r>
         <w:rPr>
@@ -568,14 +534,12 @@
         </w:rPr>
         <w:t>磁盘能力。此外，每个主机通过专用链路</w:t>
       </w:r>
-      <w:proofErr w:type="spellStart"/>
       <w:r>
         <w:rPr>
           <w:rFonts w:ascii="Times New Roman" w:eastAsia="宋体" w:hAnsi="Times New Roman" w:cs="Times New Roman"/>
         </w:rPr>
         <w:t>i</w:t>
       </w:r>
-      <w:proofErr w:type="spellEnd"/>
       <w:r>
         <w:rPr>
           <w:rFonts w:ascii="Times New Roman" w:eastAsia="宋体" w:hAnsi="Times New Roman" w:cs="Times New Roman"/>
@@ -641,7 +605,6 @@
         </w:rPr>
         <w:t>为了表述这个问题，我们采用</w:t>
       </w:r>
-      <w:proofErr w:type="spellStart"/>
       <w:r>
         <w:rPr>
           <w:rFonts w:ascii="Times New Roman" w:eastAsia="宋体" w:hAnsi="Times New Roman" w:cs="Times New Roman"/>
@@ -650,7 +613,6 @@
         </w:rPr>
         <w:t>Morotta</w:t>
       </w:r>
-      <w:proofErr w:type="spellEnd"/>
       <w:r>
         <w:rPr>
           <w:rFonts w:ascii="Times New Roman" w:eastAsia="宋体" w:hAnsi="Times New Roman" w:cs="Times New Roman"/>
@@ -1268,15 +1230,7 @@
                 <w:sz w:val="24"/>
                 <w:szCs w:val="28"/>
               </w:rPr>
-              <m:t>f</m:t>
-            </m:r>
-            <m:r>
-              <w:rPr>
-                <w:rFonts w:ascii="Cambria Math" w:eastAsia="宋体" w:hAnsi="Cambria Math" w:cs="Times New Roman"/>
-                <w:sz w:val="24"/>
-                <w:szCs w:val="28"/>
-              </w:rPr>
-              <m:t>h</m:t>
+              <m:t>fh</m:t>
             </m:r>
           </m:sub>
         </m:sSub>
@@ -1552,15 +1506,7 @@
                     <w:sz w:val="24"/>
                     <w:szCs w:val="28"/>
                   </w:rPr>
-                  <m:t>f</m:t>
-                </m:r>
-                <m:r>
-                  <w:rPr>
-                    <w:rFonts w:ascii="Cambria Math" w:eastAsia="宋体" w:hAnsi="Cambria Math" w:cs="Times New Roman"/>
-                    <w:sz w:val="24"/>
-                    <w:szCs w:val="28"/>
-                  </w:rPr>
-                  <m:t>h</m:t>
+                  <m:t>fh</m:t>
                 </m:r>
               </m:sub>
             </m:sSub>
@@ -1700,50 +1646,34 @@
         <w:rPr>
           <w:rFonts w:ascii="Times New Roman" w:eastAsia="宋体" w:hAnsi="Times New Roman" w:cs="Times New Roman" w:hint="eastAsia"/>
         </w:rPr>
-        <w:t>表</w:t>
-      </w:r>
-      <w:proofErr w:type="gramStart"/>
+        <w:t>表一</w:t>
+      </w:r>
+      <w:r>
+        <w:rPr>
+          <w:rFonts w:ascii="Times New Roman" w:eastAsia="宋体" w:hAnsi="Times New Roman" w:cs="Times New Roman"/>
+        </w:rPr>
+        <w:t xml:space="preserve"> </w:t>
+      </w:r>
+      <w:r>
+        <w:rPr>
+          <w:rFonts w:ascii="Times New Roman" w:eastAsia="宋体" w:hAnsi="Times New Roman" w:cs="Times New Roman"/>
+        </w:rPr>
+        <w:t>问题形式化变量</w:t>
+      </w:r>
+    </w:p>
+    <w:p>
+      <w:pPr>
+        <w:jc w:val="center"/>
+        <w:rPr>
+          <w:rFonts w:ascii="Times New Roman" w:eastAsia="宋体" w:hAnsi="Times New Roman" w:cs="Times New Roman"/>
+        </w:rPr>
+      </w:pPr>
       <w:r>
         <w:rPr>
           <w:rFonts w:ascii="Times New Roman" w:eastAsia="宋体" w:hAnsi="Times New Roman" w:cs="Times New Roman" w:hint="eastAsia"/>
         </w:rPr>
-        <w:t>一</w:t>
-      </w:r>
-      <w:proofErr w:type="gramEnd"/>
-      <w:r>
-        <w:rPr>
-          <w:rFonts w:ascii="Times New Roman" w:eastAsia="宋体" w:hAnsi="Times New Roman" w:cs="Times New Roman"/>
-        </w:rPr>
-        <w:t xml:space="preserve"> </w:t>
-      </w:r>
-      <w:r>
-        <w:rPr>
-          <w:rFonts w:ascii="Times New Roman" w:eastAsia="宋体" w:hAnsi="Times New Roman" w:cs="Times New Roman"/>
-        </w:rPr>
-        <w:t>问题形式化变量</w:t>
-      </w:r>
-    </w:p>
-    <w:p>
-      <w:pPr>
-        <w:jc w:val="center"/>
-        <w:rPr>
-          <w:rFonts w:ascii="Times New Roman" w:eastAsia="宋体" w:hAnsi="Times New Roman" w:cs="Times New Roman"/>
-        </w:rPr>
-      </w:pPr>
-      <w:r>
-        <w:rPr>
-          <w:rFonts w:ascii="Times New Roman" w:eastAsia="宋体" w:hAnsi="Times New Roman" w:cs="Times New Roman" w:hint="eastAsia"/>
-        </w:rPr>
-        <w:t>——</w:t>
-      </w:r>
-      <w:proofErr w:type="gramStart"/>
-      <w:r>
-        <w:rPr>
-          <w:rFonts w:ascii="Times New Roman" w:eastAsia="宋体" w:hAnsi="Times New Roman" w:cs="Times New Roman" w:hint="eastAsia"/>
-        </w:rPr>
-        <w:t>———————————————————————————————————</w:t>
-      </w:r>
-      <w:proofErr w:type="gramEnd"/>
+        <w:t>—————————————————————————————————————</w:t>
+      </w:r>
     </w:p>
     <w:p>
       <w:pPr>
@@ -1920,13 +1850,7 @@
               <w:rPr>
                 <w:rFonts w:ascii="Cambria Math" w:eastAsia="宋体" w:hAnsi="Cambria Math" w:cs="Times New Roman"/>
               </w:rPr>
-              <m:t>r</m:t>
-            </m:r>
-            <m:r>
-              <w:rPr>
-                <w:rFonts w:ascii="Cambria Math" w:eastAsia="宋体" w:hAnsi="Cambria Math" w:cs="Times New Roman"/>
-              </w:rPr>
-              <m:t>h</m:t>
+              <m:t>rh</m:t>
             </m:r>
           </m:sub>
         </m:sSub>
@@ -2002,13 +1926,7 @@
         <w:rPr>
           <w:rFonts w:ascii="Times New Roman" w:eastAsia="宋体" w:hAnsi="Times New Roman" w:cs="Times New Roman"/>
         </w:rPr>
-        <w:t xml:space="preserve">                  </w:t>
-      </w:r>
-      <w:r>
-        <w:rPr>
-          <w:rFonts w:ascii="Times New Roman" w:eastAsia="宋体" w:hAnsi="Times New Roman" w:cs="Times New Roman"/>
-        </w:rPr>
-        <w:t xml:space="preserve">          VNF v</w:t>
+        <w:t xml:space="preserve">                            VNF v</w:t>
       </w:r>
       <w:r>
         <w:rPr>
@@ -2176,14 +2094,12 @@
         </w:rPr>
         <w:t>中每个</w:t>
       </w:r>
-      <w:proofErr w:type="spellStart"/>
       <w:r>
         <w:rPr>
           <w:rFonts w:ascii="Times New Roman" w:eastAsia="宋体" w:hAnsi="Times New Roman" w:cs="Times New Roman"/>
         </w:rPr>
         <w:t>cpu</w:t>
       </w:r>
-      <w:proofErr w:type="spellEnd"/>
       <w:r>
         <w:rPr>
           <w:rFonts w:ascii="Times New Roman" w:eastAsia="宋体" w:hAnsi="Times New Roman" w:cs="Times New Roman"/>
@@ -2288,14 +2204,12 @@
         </w:rPr>
         <w:t>链路</w:t>
       </w:r>
-      <w:proofErr w:type="spellStart"/>
       <w:r>
         <w:rPr>
           <w:rFonts w:ascii="Times New Roman" w:eastAsia="宋体" w:hAnsi="Times New Roman" w:cs="Times New Roman"/>
         </w:rPr>
         <w:t>i</w:t>
       </w:r>
-      <w:proofErr w:type="spellEnd"/>
       <w:r>
         <w:rPr>
           <w:rFonts w:ascii="Times New Roman" w:eastAsia="宋体" w:hAnsi="Times New Roman" w:cs="Times New Roman"/>
@@ -2343,13 +2257,7 @@
         <w:rPr>
           <w:rFonts w:ascii="Times New Roman" w:eastAsia="宋体" w:hAnsi="Times New Roman" w:cs="Times New Roman"/>
         </w:rPr>
-        <w:t xml:space="preserve"> </w:t>
-      </w:r>
-      <w:r>
-        <w:rPr>
-          <w:rFonts w:ascii="Times New Roman" w:eastAsia="宋体" w:hAnsi="Times New Roman" w:cs="Times New Roman"/>
-        </w:rPr>
-        <w:t xml:space="preserve">                            </w:t>
+        <w:t xml:space="preserve">                             </w:t>
       </w:r>
       <w:r>
         <w:rPr>
@@ -2446,14 +2354,12 @@
         </w:rPr>
         <w:t>产生的链路</w:t>
       </w:r>
-      <w:proofErr w:type="spellStart"/>
       <w:r>
         <w:rPr>
           <w:rFonts w:ascii="Times New Roman" w:eastAsia="宋体" w:hAnsi="Times New Roman" w:cs="Times New Roman"/>
         </w:rPr>
         <w:t>i</w:t>
       </w:r>
-      <w:proofErr w:type="spellEnd"/>
       <w:r>
         <w:rPr>
           <w:rFonts w:ascii="Times New Roman" w:eastAsia="宋体" w:hAnsi="Times New Roman" w:cs="Times New Roman"/>
@@ -2667,13 +2573,7 @@
               <w:rPr>
                 <w:rFonts w:ascii="Cambria Math" w:eastAsia="宋体" w:hAnsi="Cambria Math" w:cs="Times New Roman"/>
               </w:rPr>
-              <m:t>f</m:t>
-            </m:r>
-            <m:r>
-              <w:rPr>
-                <w:rFonts w:ascii="Cambria Math" w:eastAsia="宋体" w:hAnsi="Cambria Math" w:cs="Times New Roman"/>
-              </w:rPr>
-              <m:t>h</m:t>
+              <m:t>fh</m:t>
             </m:r>
           </m:sub>
         </m:sSub>
@@ -2755,13 +2655,7 @@
         <w:rPr>
           <w:rFonts w:ascii="Times New Roman" w:eastAsia="宋体" w:hAnsi="Times New Roman" w:cs="Times New Roman"/>
         </w:rPr>
-        <w:t xml:space="preserve">   </w:t>
-      </w:r>
-      <w:r>
-        <w:rPr>
-          <w:rFonts w:ascii="Times New Roman" w:eastAsia="宋体" w:hAnsi="Times New Roman" w:cs="Times New Roman"/>
-        </w:rPr>
-        <w:t xml:space="preserve">                          </w:t>
+        <w:t xml:space="preserve">                             </w:t>
       </w:r>
       <w:r>
         <w:rPr>
@@ -2830,14 +2724,12 @@
         </w:rPr>
         <w:t>链接</w:t>
       </w:r>
-      <w:proofErr w:type="spellStart"/>
       <w:r>
         <w:rPr>
           <w:rFonts w:ascii="Times New Roman" w:eastAsia="宋体" w:hAnsi="Times New Roman" w:cs="Times New Roman"/>
         </w:rPr>
         <w:t>i</w:t>
       </w:r>
-      <w:proofErr w:type="spellEnd"/>
       <w:r>
         <w:rPr>
           <w:rFonts w:ascii="Times New Roman" w:eastAsia="宋体" w:hAnsi="Times New Roman" w:cs="Times New Roman"/>
@@ -2856,37 +2748,29 @@
         <w:rPr>
           <w:rFonts w:ascii="Times New Roman" w:eastAsia="宋体" w:hAnsi="Times New Roman" w:cs="Times New Roman" w:hint="eastAsia"/>
         </w:rPr>
-        <w:t>——</w:t>
-      </w:r>
-      <w:proofErr w:type="gramStart"/>
+        <w:t>—————————————————————————————————————</w:t>
+      </w:r>
+    </w:p>
+    <w:p>
+      <w:pPr>
+        <w:ind w:firstLine="420"/>
+        <w:rPr>
+          <w:rFonts w:ascii="Times New Roman" w:eastAsia="宋体" w:hAnsi="Times New Roman" w:cs="Times New Roman"/>
+        </w:rPr>
+      </w:pPr>
+    </w:p>
+    <w:p>
+      <w:pPr>
+        <w:ind w:firstLine="420"/>
+        <w:rPr>
+          <w:rFonts w:ascii="Times New Roman" w:eastAsia="宋体" w:hAnsi="Times New Roman" w:cs="Times New Roman"/>
+          <w:sz w:val="24"/>
+          <w:szCs w:val="28"/>
+        </w:rPr>
+      </w:pPr>
       <w:r>
         <w:rPr>
           <w:rFonts w:ascii="Times New Roman" w:eastAsia="宋体" w:hAnsi="Times New Roman" w:cs="Times New Roman" w:hint="eastAsia"/>
-        </w:rPr>
-        <w:t>———————————————————————————————————</w:t>
-      </w:r>
-      <w:proofErr w:type="gramEnd"/>
-    </w:p>
-    <w:p>
-      <w:pPr>
-        <w:ind w:firstLine="420"/>
-        <w:rPr>
-          <w:rFonts w:ascii="Times New Roman" w:eastAsia="宋体" w:hAnsi="Times New Roman" w:cs="Times New Roman"/>
-        </w:rPr>
-      </w:pPr>
-    </w:p>
-    <w:p>
-      <w:pPr>
-        <w:ind w:firstLine="420"/>
-        <w:rPr>
-          <w:rFonts w:ascii="Times New Roman" w:eastAsia="宋体" w:hAnsi="Times New Roman" w:cs="Times New Roman"/>
-          <w:sz w:val="24"/>
-          <w:szCs w:val="28"/>
-        </w:rPr>
-      </w:pPr>
-      <w:r>
-        <w:rPr>
-          <w:rFonts w:ascii="Times New Roman" w:eastAsia="宋体" w:hAnsi="Times New Roman" w:cs="Times New Roman" w:hint="eastAsia"/>
           <w:sz w:val="24"/>
           <w:szCs w:val="28"/>
         </w:rPr>
@@ -2924,7 +2808,6 @@
         </w:rPr>
         <w:t>的变量。为了支持问题的描述，提出了辅助变量。服务器激活变量</w:t>
       </w:r>
-      <w:proofErr w:type="spellStart"/>
       <w:r>
         <w:rPr>
           <w:rFonts w:ascii="Times New Roman" w:eastAsia="宋体" w:hAnsi="Times New Roman" w:cs="Times New Roman"/>
@@ -2933,7 +2816,6 @@
         </w:rPr>
         <w:t>yh</w:t>
       </w:r>
-      <w:proofErr w:type="spellEnd"/>
       <w:r>
         <w:rPr>
           <w:rFonts w:ascii="宋体" w:eastAsia="宋体" w:hAnsi="宋体" w:cs="宋体" w:hint="eastAsia"/>
@@ -3006,14 +2888,53 @@
         </w:rPr>
         <w:t>，否则关闭电源；链路激活变量</w:t>
       </w:r>
-      <w:proofErr w:type="spellStart"/>
-      <w:r>
-        <w:rPr>
-          <w:rFonts w:ascii="Times New Roman" w:eastAsia="宋体" w:hAnsi="Times New Roman" w:cs="Times New Roman"/>
-          <w:sz w:val="24"/>
-          <w:szCs w:val="28"/>
-        </w:rPr>
-        <w:t>g</w:t>
+      <w:r>
+        <w:rPr>
+          <w:rFonts w:ascii="Times New Roman" w:eastAsia="宋体" w:hAnsi="Times New Roman" w:cs="Times New Roman"/>
+          <w:sz w:val="24"/>
+          <w:szCs w:val="28"/>
+        </w:rPr>
+        <w:t>gi</w:t>
+      </w:r>
+      <w:r>
+        <w:rPr>
+          <w:rFonts w:ascii="宋体" w:eastAsia="宋体" w:hAnsi="宋体" w:cs="宋体" w:hint="eastAsia"/>
+          <w:sz w:val="24"/>
+          <w:szCs w:val="28"/>
+        </w:rPr>
+        <w:t>∈</w:t>
+      </w:r>
+      <w:r>
+        <w:rPr>
+          <w:rFonts w:ascii="Times New Roman" w:eastAsia="宋体" w:hAnsi="Times New Roman" w:cs="Times New Roman"/>
+          <w:sz w:val="24"/>
+          <w:szCs w:val="28"/>
+        </w:rPr>
+        <w:t>{0</w:t>
+      </w:r>
+      <w:r>
+        <w:rPr>
+          <w:rFonts w:ascii="Times New Roman" w:eastAsia="宋体" w:hAnsi="Times New Roman" w:cs="Times New Roman"/>
+          <w:sz w:val="24"/>
+          <w:szCs w:val="28"/>
+        </w:rPr>
+        <w:t>，</w:t>
+      </w:r>
+      <w:r>
+        <w:rPr>
+          <w:rFonts w:ascii="Times New Roman" w:eastAsia="宋体" w:hAnsi="Times New Roman" w:cs="Times New Roman"/>
+          <w:sz w:val="24"/>
+          <w:szCs w:val="28"/>
+        </w:rPr>
+        <w:t>1}</w:t>
+      </w:r>
+      <w:r>
+        <w:rPr>
+          <w:rFonts w:ascii="Times New Roman" w:eastAsia="宋体" w:hAnsi="Times New Roman" w:cs="Times New Roman"/>
+          <w:sz w:val="24"/>
+          <w:szCs w:val="28"/>
+        </w:rPr>
+        <w:t>，如果链路</w:t>
       </w:r>
       <w:r>
         <w:rPr>
@@ -3023,57 +2944,6 @@
         </w:rPr>
         <w:t>i</w:t>
       </w:r>
-      <w:proofErr w:type="spellEnd"/>
-      <w:r>
-        <w:rPr>
-          <w:rFonts w:ascii="宋体" w:eastAsia="宋体" w:hAnsi="宋体" w:cs="宋体" w:hint="eastAsia"/>
-          <w:sz w:val="24"/>
-          <w:szCs w:val="28"/>
-        </w:rPr>
-        <w:t>∈</w:t>
-      </w:r>
-      <w:r>
-        <w:rPr>
-          <w:rFonts w:ascii="Times New Roman" w:eastAsia="宋体" w:hAnsi="Times New Roman" w:cs="Times New Roman"/>
-          <w:sz w:val="24"/>
-          <w:szCs w:val="28"/>
-        </w:rPr>
-        <w:t>{0</w:t>
-      </w:r>
-      <w:r>
-        <w:rPr>
-          <w:rFonts w:ascii="Times New Roman" w:eastAsia="宋体" w:hAnsi="Times New Roman" w:cs="Times New Roman"/>
-          <w:sz w:val="24"/>
-          <w:szCs w:val="28"/>
-        </w:rPr>
-        <w:t>，</w:t>
-      </w:r>
-      <w:r>
-        <w:rPr>
-          <w:rFonts w:ascii="Times New Roman" w:eastAsia="宋体" w:hAnsi="Times New Roman" w:cs="Times New Roman"/>
-          <w:sz w:val="24"/>
-          <w:szCs w:val="28"/>
-        </w:rPr>
-        <w:t>1}</w:t>
-      </w:r>
-      <w:r>
-        <w:rPr>
-          <w:rFonts w:ascii="Times New Roman" w:eastAsia="宋体" w:hAnsi="Times New Roman" w:cs="Times New Roman"/>
-          <w:sz w:val="24"/>
-          <w:szCs w:val="28"/>
-        </w:rPr>
-        <w:t>，如果链路</w:t>
-      </w:r>
-      <w:proofErr w:type="spellStart"/>
-      <w:r>
-        <w:rPr>
-          <w:rFonts w:ascii="Times New Roman" w:eastAsia="宋体" w:hAnsi="Times New Roman" w:cs="Times New Roman"/>
-          <w:sz w:val="24"/>
-          <w:szCs w:val="28"/>
-        </w:rPr>
-        <w:t>i</w:t>
-      </w:r>
-      <w:proofErr w:type="spellEnd"/>
       <w:r>
         <w:rPr>
           <w:rFonts w:ascii="Times New Roman" w:eastAsia="宋体" w:hAnsi="Times New Roman" w:cs="Times New Roman"/>
@@ -3454,15 +3324,7 @@
                 <w:sz w:val="24"/>
                 <w:szCs w:val="28"/>
               </w:rPr>
-              <m:t>r</m:t>
-            </m:r>
-            <m:r>
-              <w:rPr>
-                <w:rFonts w:ascii="Cambria Math" w:eastAsia="宋体" w:hAnsi="Cambria Math" w:cs="Times New Roman"/>
-                <w:sz w:val="24"/>
-                <w:szCs w:val="28"/>
-              </w:rPr>
-              <m:t>h</m:t>
+              <m:t>rh</m:t>
             </m:r>
           </m:sub>
         </m:sSub>
@@ -3707,7 +3569,6 @@
         </w:rPr>
         <w:t>导致的链路</w:t>
       </w:r>
-      <w:proofErr w:type="spellStart"/>
       <w:r>
         <w:rPr>
           <w:rFonts w:ascii="Times New Roman" w:eastAsia="宋体" w:hAnsi="Times New Roman" w:cs="Times New Roman"/>
@@ -3716,7 +3577,6 @@
         </w:rPr>
         <w:t>i</w:t>
       </w:r>
-      <w:proofErr w:type="spellEnd"/>
       <w:r>
         <w:rPr>
           <w:rFonts w:ascii="Times New Roman" w:eastAsia="宋体" w:hAnsi="Times New Roman" w:cs="Times New Roman"/>
@@ -3784,7 +3644,6 @@
         </w:rPr>
         <w:t>的计算时间导致的延迟。链路</w:t>
       </w:r>
-      <w:proofErr w:type="spellStart"/>
       <w:r>
         <w:rPr>
           <w:rFonts w:ascii="Times New Roman" w:eastAsia="宋体" w:hAnsi="Times New Roman" w:cs="Times New Roman"/>
@@ -3793,7 +3652,6 @@
         </w:rPr>
         <w:t>i</w:t>
       </w:r>
-      <w:proofErr w:type="spellEnd"/>
       <w:r>
         <w:rPr>
           <w:rFonts w:ascii="Times New Roman" w:eastAsia="宋体" w:hAnsi="Times New Roman" w:cs="Times New Roman"/>
@@ -3934,7 +3792,7 @@
           <w:szCs w:val="24"/>
         </w:rPr>
         <w:drawing>
-          <wp:inline distT="0" distB="0" distL="0" distR="0" wp14:anchorId="04F68500" wp14:editId="00590FB8">
+          <wp:inline distT="0" distB="0" distL="0" distR="0">
             <wp:extent cx="4511675" cy="3969036"/>
             <wp:effectExtent l="0" t="0" r="3175" b="0"/>
             <wp:docPr id="18" name="图片 18"/>
@@ -4081,15 +3939,7 @@
                 <w:sz w:val="24"/>
                 <w:szCs w:val="28"/>
               </w:rPr>
-              <m:t>f</m:t>
-            </m:r>
-            <m:r>
-              <w:rPr>
-                <w:rFonts w:ascii="Cambria Math" w:eastAsia="宋体" w:hAnsi="Cambria Math" w:cs="Times New Roman"/>
-                <w:sz w:val="24"/>
-                <w:szCs w:val="28"/>
-              </w:rPr>
-              <m:t>h</m:t>
+              <m:t>fh</m:t>
             </m:r>
           </m:sub>
         </m:sSub>
@@ -4140,18 +3990,8 @@
           <w:sz w:val="24"/>
           <w:szCs w:val="28"/>
         </w:rPr>
-        <w:t xml:space="preserve"> </w:t>
-      </w:r>
-      <w:proofErr w:type="spellStart"/>
-      <w:r>
-        <w:rPr>
-          <w:rFonts w:ascii="Times New Roman" w:eastAsia="宋体" w:hAnsi="Times New Roman" w:cs="Times New Roman"/>
-          <w:sz w:val="24"/>
-          <w:szCs w:val="28"/>
-        </w:rPr>
-        <w:t>gi</w:t>
-      </w:r>
-      <w:proofErr w:type="spellEnd"/>
+        <w:t xml:space="preserve"> gi</w:t>
+      </w:r>
       <w:r>
         <w:rPr>
           <w:rFonts w:ascii="Times New Roman" w:eastAsia="宋体" w:hAnsi="Times New Roman" w:cs="Times New Roman"/>
@@ -4206,15 +4046,7 @@
           <w:sz w:val="24"/>
           <w:szCs w:val="28"/>
         </w:rPr>
-        <w:t>的延迟要求，规定图中使用的链接的延迟和计算时间导致</w:t>
-      </w:r>
-      <w:r>
-        <w:rPr>
-          <w:rFonts w:ascii="Times New Roman" w:eastAsia="宋体" w:hAnsi="Times New Roman" w:cs="Times New Roman"/>
-          <w:sz w:val="24"/>
-          <w:szCs w:val="28"/>
-        </w:rPr>
-        <w:t>的延迟的总和必须满足服务的延迟限制</w:t>
+        <w:t>的延迟要求，规定图中使用的链接的延迟和计算时间导致的延迟的总和必须满足服务的延迟限制</w:t>
       </w:r>
       <m:oMath>
         <m:sSub>
@@ -4286,41 +4118,13 @@
         </w:rPr>
         <w:t>中描述了一个例子。在这里，引入了安置的等效表示：</w:t>
       </w:r>
-      <w:proofErr w:type="spellStart"/>
-      <w:r>
-        <w:rPr>
-          <w:rFonts w:ascii="Times New Roman" w:eastAsia="宋体" w:hAnsi="Times New Roman" w:cs="Times New Roman"/>
-          <w:sz w:val="24"/>
-          <w:szCs w:val="28"/>
-        </w:rPr>
-        <w:t>ps</w:t>
-      </w:r>
-      <w:proofErr w:type="spellEnd"/>
-      <w:r>
-        <w:rPr>
-          <w:rFonts w:ascii="Times New Roman" w:eastAsia="宋体" w:hAnsi="Times New Roman" w:cs="Times New Roman"/>
-          <w:sz w:val="24"/>
-          <w:szCs w:val="28"/>
-        </w:rPr>
-        <w:t xml:space="preserve"> = (p1, p</w:t>
-      </w:r>
-      <w:proofErr w:type="gramStart"/>
-      <w:r>
-        <w:rPr>
-          <w:rFonts w:ascii="Times New Roman" w:eastAsia="宋体" w:hAnsi="Times New Roman" w:cs="Times New Roman"/>
-          <w:sz w:val="24"/>
-          <w:szCs w:val="28"/>
-        </w:rPr>
-        <w:t>2,...</w:t>
-      </w:r>
-      <w:proofErr w:type="gramEnd"/>
-      <w:r>
-        <w:rPr>
-          <w:rFonts w:ascii="Times New Roman" w:eastAsia="宋体" w:hAnsi="Times New Roman" w:cs="Times New Roman"/>
-          <w:sz w:val="24"/>
-          <w:szCs w:val="28"/>
-        </w:rPr>
-        <w:t xml:space="preserve">,pm) </w:t>
+      <w:r>
+        <w:rPr>
+          <w:rFonts w:ascii="Times New Roman" w:eastAsia="宋体" w:hAnsi="Times New Roman" w:cs="Times New Roman"/>
+          <w:sz w:val="24"/>
+          <w:szCs w:val="28"/>
+        </w:rPr>
+        <w:t xml:space="preserve">ps = (p1, p2,...,pm) </w:t>
       </w:r>
       <w:r>
         <w:rPr>
@@ -4378,7 +4182,6 @@
         </w:rPr>
         <w:t>方程的表述特别有用。继续说，每台服务器通过一个专用链路</w:t>
       </w:r>
-      <w:proofErr w:type="spellStart"/>
       <w:r>
         <w:rPr>
           <w:rFonts w:ascii="Times New Roman" w:eastAsia="宋体" w:hAnsi="Times New Roman" w:cs="Times New Roman"/>
@@ -4387,7 +4190,6 @@
         </w:rPr>
         <w:t>i</w:t>
       </w:r>
-      <w:proofErr w:type="spellEnd"/>
       <w:r>
         <w:rPr>
           <w:rFonts w:ascii="Times New Roman" w:eastAsia="宋体" w:hAnsi="Times New Roman" w:cs="Times New Roman"/>
@@ -4502,7 +4304,7 @@
         </w:rPr>
         <w:lastRenderedPageBreak/>
         <w:drawing>
-          <wp:inline distT="0" distB="0" distL="0" distR="0" wp14:anchorId="73BCBA97" wp14:editId="2A4F2E44">
+          <wp:inline distT="0" distB="0" distL="0" distR="0">
             <wp:extent cx="5274310" cy="3047365"/>
             <wp:effectExtent l="0" t="0" r="2540" b="635"/>
             <wp:docPr id="17" name="图片 17"/>
@@ -4553,15 +4355,7 @@
           <w:sz w:val="32"/>
           <w:szCs w:val="36"/>
         </w:rPr>
-        <w:t xml:space="preserve">4 </w:t>
-      </w:r>
-      <w:r>
-        <w:rPr>
-          <w:rFonts w:ascii="黑体" w:eastAsia="黑体" w:hAnsi="黑体" w:cs="Times New Roman"/>
-          <w:sz w:val="32"/>
-          <w:szCs w:val="36"/>
-        </w:rPr>
-        <w:t>策略优化方法</w:t>
+        <w:t>4 策略优化方法</w:t>
       </w:r>
     </w:p>
     <w:p>
@@ -4579,15 +4373,7 @@
           <w:sz w:val="24"/>
           <w:szCs w:val="28"/>
         </w:rPr>
-        <w:t>在这项工作中，我们使用神</w:t>
-      </w:r>
-      <w:r>
-        <w:rPr>
-          <w:rFonts w:ascii="Times New Roman" w:eastAsia="宋体" w:hAnsi="Times New Roman" w:cs="Times New Roman"/>
-          <w:sz w:val="24"/>
-          <w:szCs w:val="28"/>
-        </w:rPr>
-        <w:t>经组合优化范式来处理一个简化的</w:t>
+        <w:t>在这项工作中，我们使用神经组合优化范式来处理一个简化的</w:t>
       </w:r>
       <w:r>
         <w:rPr>
@@ -5213,15 +4999,7 @@
           <w:sz w:val="24"/>
           <w:szCs w:val="28"/>
         </w:rPr>
-        <w:t>嵌入环境的状态。环境的状态（以前分配</w:t>
-      </w:r>
-      <w:r>
-        <w:rPr>
-          <w:rFonts w:ascii="Times New Roman" w:eastAsia="宋体" w:hAnsi="Times New Roman" w:cs="Times New Roman"/>
-          <w:sz w:val="24"/>
-          <w:szCs w:val="28"/>
-        </w:rPr>
-        <w:t>的服务</w:t>
+        <w:t>嵌入环境的状态。环境的状态（以前分配的服务</w:t>
       </w:r>
       <w:r>
         <w:rPr>
@@ -5399,15 +5177,7 @@
           <w:sz w:val="24"/>
           <w:szCs w:val="28"/>
         </w:rPr>
-        <w:t>如上所述，神经组合优化不能被直接应用，因为它不考虑其机制中的约束。处理约束条件不满意的问题是至关重要的，否则，成本函数不能提供足够的信息来推断出一</w:t>
-      </w:r>
-      <w:r>
-        <w:rPr>
-          <w:rFonts w:ascii="Times New Roman" w:eastAsia="宋体" w:hAnsi="Times New Roman" w:cs="Times New Roman"/>
-          <w:sz w:val="24"/>
-          <w:szCs w:val="28"/>
-        </w:rPr>
-        <w:t>个有竞争力的政策。为此，我们在</w:t>
+        <w:t>如上所述，神经组合优化不能被直接应用，因为它不考虑其机制中的约束。处理约束条件不满意的问题是至关重要的，否则，成本函数不能提供足够的信息来推断出一个有竞争力的政策。为此，我们在</w:t>
       </w:r>
       <w:r>
         <w:rPr>
@@ -5466,15 +5236,7 @@
           <w:szCs w:val="28"/>
         </w:rPr>
         <w:lastRenderedPageBreak/>
-        <w:t>题。为了这个目的，奖励信号表明基础设施与额外的反馈信号相辅相成，表明对约束的不满意程度。我们将在下面的章节中看到，我们使用拉格朗日松弛技术将这些约束</w:t>
-      </w:r>
-      <w:r>
-        <w:rPr>
-          <w:rFonts w:ascii="Times New Roman" w:eastAsia="宋体" w:hAnsi="Times New Roman" w:cs="Times New Roman"/>
-          <w:sz w:val="24"/>
-          <w:szCs w:val="28"/>
-        </w:rPr>
-        <w:t>纳入成本函数中。</w:t>
+        <w:t>题。为了这个目的，奖励信号表明基础设施与额外的反馈信号相辅相成，表明对约束的不满意程度。我们将在下面的章节中看到，我们使用拉格朗日松弛技术将这些约束纳入成本函数中。</w:t>
       </w:r>
     </w:p>
     <w:p>
@@ -5498,25 +5260,7 @@
           <w:sz w:val="30"/>
           <w:szCs w:val="30"/>
         </w:rPr>
-        <w:t xml:space="preserve">4.1 </w:t>
-      </w:r>
-      <w:proofErr w:type="gramStart"/>
-      <w:r>
-        <w:rPr>
-          <w:rFonts w:ascii="黑体" w:eastAsia="黑体" w:hAnsi="黑体" w:cs="Times New Roman"/>
-          <w:sz w:val="30"/>
-          <w:szCs w:val="30"/>
-        </w:rPr>
-        <w:t>带政策</w:t>
-      </w:r>
-      <w:proofErr w:type="gramEnd"/>
-      <w:r>
-        <w:rPr>
-          <w:rFonts w:ascii="黑体" w:eastAsia="黑体" w:hAnsi="黑体" w:cs="Times New Roman"/>
-          <w:sz w:val="30"/>
-          <w:szCs w:val="30"/>
-        </w:rPr>
-        <w:t>梯度的约束性优化</w:t>
+        <w:t>4.1 带政策梯度的约束性优化</w:t>
       </w:r>
     </w:p>
     <w:p>
@@ -5783,7 +5527,7 @@
           <w:szCs w:val="28"/>
         </w:rPr>
         <w:drawing>
-          <wp:inline distT="0" distB="0" distL="0" distR="0" wp14:anchorId="3AAEAEDC" wp14:editId="5A7704B0">
+          <wp:inline distT="0" distB="0" distL="0" distR="0">
             <wp:extent cx="3466146" cy="525380"/>
             <wp:effectExtent l="0" t="0" r="1270" b="8255"/>
             <wp:docPr id="1" name="图片 1"/>
@@ -5967,7 +5711,7 @@
           <w:szCs w:val="28"/>
         </w:rPr>
         <w:drawing>
-          <wp:inline distT="0" distB="0" distL="0" distR="0" wp14:anchorId="22FBBAD1" wp14:editId="2E3AA677">
+          <wp:inline distT="0" distB="0" distL="0" distR="0">
             <wp:extent cx="3240106" cy="433435"/>
             <wp:effectExtent l="0" t="0" r="0" b="5080"/>
             <wp:docPr id="2" name="图片 2"/>
@@ -6026,15 +5770,7 @@
           <w:sz w:val="24"/>
           <w:szCs w:val="28"/>
         </w:rPr>
-        <w:t>需要推断出一个政策，从所有可能的服务组合中放置服务。所</w:t>
-      </w:r>
-      <w:r>
-        <w:rPr>
-          <w:rFonts w:ascii="Times New Roman" w:eastAsia="宋体" w:hAnsi="Times New Roman" w:cs="Times New Roman"/>
-          <w:sz w:val="24"/>
-          <w:szCs w:val="28"/>
-        </w:rPr>
-        <w:t>有可能的服务组合。因此，预期成本被定义为服务分布的期望值。</w:t>
+        <w:t>需要推断出一个政策，从所有可能的服务组合中放置服务。所有可能的服务组合。因此，预期成本被定义为服务分布的期望值。</w:t>
       </w:r>
     </w:p>
     <w:p>
@@ -6055,7 +5791,7 @@
           <w:szCs w:val="28"/>
         </w:rPr>
         <w:drawing>
-          <wp:inline distT="0" distB="0" distL="0" distR="0" wp14:anchorId="1B10E219" wp14:editId="71BE9BC4">
+          <wp:inline distT="0" distB="0" distL="0" distR="0">
             <wp:extent cx="3306818" cy="446102"/>
             <wp:effectExtent l="0" t="0" r="0" b="0"/>
             <wp:docPr id="3" name="图片 3"/>
@@ -6126,7 +5862,7 @@
           <w:szCs w:val="28"/>
         </w:rPr>
         <w:drawing>
-          <wp:inline distT="0" distB="0" distL="0" distR="0" wp14:anchorId="386AA15E" wp14:editId="6DBD7407">
+          <wp:inline distT="0" distB="0" distL="0" distR="0">
             <wp:extent cx="3695700" cy="397307"/>
             <wp:effectExtent l="0" t="0" r="0" b="3175"/>
             <wp:docPr id="5" name="图片 5"/>
@@ -6198,7 +5934,7 @@
           <w:szCs w:val="28"/>
         </w:rPr>
         <w:drawing>
-          <wp:inline distT="0" distB="0" distL="0" distR="0" wp14:anchorId="18192B6E" wp14:editId="18A3CA3E">
+          <wp:inline distT="0" distB="0" distL="0" distR="0">
             <wp:extent cx="3752850" cy="390921"/>
             <wp:effectExtent l="0" t="0" r="0" b="9525"/>
             <wp:docPr id="6" name="图片 6"/>
@@ -6251,14 +5987,50 @@
         </w:rPr>
         <w:t>我们为每一个环境返回的约束不满意信号定义一个函数</w:t>
       </w:r>
-      <w:r>
-        <w:rPr>
-          <w:rFonts w:ascii="Times New Roman" w:eastAsia="宋体" w:hAnsi="Times New Roman" w:cs="Times New Roman"/>
-          <w:sz w:val="24"/>
-          <w:szCs w:val="28"/>
-        </w:rPr>
-        <w:t>Jπ C</w:t>
-      </w:r>
+      <m:oMath>
+        <m:sSubSup>
+          <m:sSubSupPr>
+            <m:ctrlPr>
+              <w:rPr>
+                <w:rFonts w:ascii="Cambria Math" w:eastAsia="宋体" w:hAnsi="Cambria Math" w:cs="Times New Roman"/>
+                <w:i/>
+                <w:sz w:val="24"/>
+                <w:szCs w:val="28"/>
+              </w:rPr>
+            </m:ctrlPr>
+          </m:sSubSupPr>
+          <m:e>
+            <m:r>
+              <w:rPr>
+                <w:rFonts w:ascii="Cambria Math" w:eastAsia="宋体" w:hAnsi="Cambria Math" w:cs="Times New Roman"/>
+                <w:sz w:val="24"/>
+                <w:szCs w:val="28"/>
+              </w:rPr>
+              <m:t>J</m:t>
+            </m:r>
+          </m:e>
+          <m:sub>
+            <m:r>
+              <w:rPr>
+                <w:rFonts w:ascii="Cambria Math" w:eastAsia="宋体" w:hAnsi="Cambria Math" w:cs="Times New Roman"/>
+                <w:sz w:val="24"/>
+                <w:szCs w:val="28"/>
+              </w:rPr>
+              <m:t>C</m:t>
+            </m:r>
+          </m:sub>
+          <m:sup>
+            <m:r>
+              <w:rPr>
+                <w:rFonts w:ascii="Cambria Math" w:eastAsia="宋体" w:hAnsi="Cambria Math" w:cs="Times New Roman" w:hint="eastAsia"/>
+                <w:sz w:val="24"/>
+                <w:szCs w:val="28"/>
+              </w:rPr>
+              <m:t>π</m:t>
+            </m:r>
+          </m:sup>
+        </m:sSubSup>
+      </m:oMath>
       <w:r>
         <w:rPr>
           <w:rFonts w:ascii="Times New Roman" w:eastAsia="宋体" w:hAnsi="Times New Roman" w:cs="Times New Roman"/>
@@ -6285,11 +6057,11 @@
       </w:r>
       <w:r>
         <w:rPr>
-          <w:rFonts w:ascii="Times New Roman" w:eastAsia="宋体" w:hAnsi="Times New Roman" w:cs="Times New Roman"/>
-          <w:sz w:val="24"/>
-          <w:szCs w:val="28"/>
-        </w:rPr>
-        <w:t xml:space="preserve"> </w:t>
+          <w:rFonts w:ascii="Times New Roman" w:eastAsia="宋体" w:hAnsi="Times New Roman" w:cs="Times New Roman" w:hint="eastAsia"/>
+          <w:sz w:val="24"/>
+          <w:szCs w:val="28"/>
+        </w:rPr>
+        <w:t>，</w:t>
       </w:r>
       <w:r>
         <w:rPr>
@@ -6334,7 +6106,7 @@
           <w:szCs w:val="28"/>
         </w:rPr>
         <w:drawing>
-          <wp:inline distT="0" distB="0" distL="0" distR="0" wp14:anchorId="5E92779A" wp14:editId="340328EF">
+          <wp:inline distT="0" distB="0" distL="0" distR="0">
             <wp:extent cx="3788410" cy="664089"/>
             <wp:effectExtent l="0" t="0" r="2540" b="3175"/>
             <wp:docPr id="7" name="图片 7"/>
@@ -6388,13 +6160,57 @@
         <w:lastRenderedPageBreak/>
         <w:t>即</w:t>
       </w:r>
-      <w:r>
-        <w:rPr>
-          <w:rFonts w:ascii="Times New Roman" w:eastAsia="宋体" w:hAnsi="Times New Roman" w:cs="Times New Roman"/>
-          <w:sz w:val="24"/>
-          <w:szCs w:val="28"/>
-        </w:rPr>
-        <w:t>JπL(λ, θ)</w:t>
+      <m:oMath>
+        <m:sSubSup>
+          <m:sSubSupPr>
+            <m:ctrlPr>
+              <w:rPr>
+                <w:rFonts w:ascii="Cambria Math" w:eastAsia="宋体" w:hAnsi="Cambria Math" w:cs="Times New Roman"/>
+                <w:i/>
+                <w:sz w:val="24"/>
+                <w:szCs w:val="28"/>
+              </w:rPr>
+            </m:ctrlPr>
+          </m:sSubSupPr>
+          <m:e>
+            <m:r>
+              <w:rPr>
+                <w:rFonts w:ascii="Cambria Math" w:eastAsia="宋体" w:hAnsi="Cambria Math" w:cs="Times New Roman"/>
+                <w:sz w:val="24"/>
+                <w:szCs w:val="28"/>
+              </w:rPr>
+              <m:t>J</m:t>
+            </m:r>
+          </m:e>
+          <m:sub>
+            <m:r>
+              <w:rPr>
+                <w:rFonts w:ascii="Cambria Math" w:eastAsia="宋体" w:hAnsi="Cambria Math" w:cs="Times New Roman"/>
+                <w:sz w:val="24"/>
+                <w:szCs w:val="28"/>
+              </w:rPr>
+              <m:t>L</m:t>
+            </m:r>
+          </m:sub>
+          <m:sup>
+            <m:r>
+              <w:rPr>
+                <w:rFonts w:ascii="Cambria Math" w:eastAsia="宋体" w:hAnsi="Cambria Math" w:cs="Times New Roman" w:hint="eastAsia"/>
+                <w:sz w:val="24"/>
+                <w:szCs w:val="28"/>
+              </w:rPr>
+              <m:t>π</m:t>
+            </m:r>
+          </m:sup>
+        </m:sSubSup>
+      </m:oMath>
+      <w:r>
+        <w:rPr>
+          <w:rFonts w:ascii="Times New Roman" w:eastAsia="宋体" w:hAnsi="Times New Roman" w:cs="Times New Roman"/>
+          <w:sz w:val="24"/>
+          <w:szCs w:val="28"/>
+        </w:rPr>
+        <w:t>(λ, θ)</w:t>
       </w:r>
       <w:r>
         <w:rPr>
@@ -6410,15 +6226,7 @@
           <w:sz w:val="24"/>
           <w:szCs w:val="28"/>
         </w:rPr>
-        <w:t>g</w:t>
-      </w:r>
-      <w:r>
-        <w:rPr>
-          <w:rFonts w:ascii="Times New Roman" w:eastAsia="宋体" w:hAnsi="Times New Roman" w:cs="Times New Roman"/>
-          <w:sz w:val="24"/>
-          <w:szCs w:val="28"/>
-        </w:rPr>
-        <w:t xml:space="preserve">(λ) </w:t>
+        <w:t xml:space="preserve">g(λ) </w:t>
       </w:r>
       <w:r>
         <w:rPr>
@@ -6428,7 +6236,6 @@
         </w:rPr>
         <w:t>拉格朗日对偶函数，</w:t>
       </w:r>
-      <w:proofErr w:type="spellStart"/>
       <w:r>
         <w:rPr>
           <w:rFonts w:ascii="Times New Roman" w:eastAsia="宋体" w:hAnsi="Times New Roman" w:cs="Times New Roman"/>
@@ -6437,7 +6244,6 @@
         </w:rPr>
         <w:t>λi</w:t>
       </w:r>
-      <w:proofErr w:type="spellEnd"/>
       <w:r>
         <w:rPr>
           <w:rFonts w:ascii="Times New Roman" w:eastAsia="宋体" w:hAnsi="Times New Roman" w:cs="Times New Roman"/>
@@ -6510,45 +6316,8 @@
           <w:sz w:val="24"/>
           <w:szCs w:val="28"/>
         </w:rPr>
-        <w:t>对偶函数是</w:t>
-      </w:r>
-      <w:proofErr w:type="gramStart"/>
-      <w:r>
-        <w:rPr>
-          <w:rFonts w:ascii="Times New Roman" w:eastAsia="宋体" w:hAnsi="Times New Roman" w:cs="Times New Roman"/>
-          <w:sz w:val="24"/>
-          <w:szCs w:val="28"/>
-        </w:rPr>
-        <w:t>凸</w:t>
-      </w:r>
-      <w:proofErr w:type="gramEnd"/>
-      <w:r>
-        <w:rPr>
-          <w:rFonts w:ascii="Times New Roman" w:eastAsia="宋体" w:hAnsi="Times New Roman" w:cs="Times New Roman"/>
-          <w:sz w:val="24"/>
-          <w:szCs w:val="28"/>
-        </w:rPr>
-        <w:t>的，尽管原始函数和约束条件是非</w:t>
-      </w:r>
-      <w:proofErr w:type="gramStart"/>
-      <w:r>
-        <w:rPr>
-          <w:rFonts w:ascii="Times New Roman" w:eastAsia="宋体" w:hAnsi="Times New Roman" w:cs="Times New Roman"/>
-          <w:sz w:val="24"/>
-          <w:szCs w:val="28"/>
-        </w:rPr>
-        <w:t>凸</w:t>
-      </w:r>
-      <w:proofErr w:type="gramEnd"/>
-      <w:r>
-        <w:rPr>
-          <w:rFonts w:ascii="Times New Roman" w:eastAsia="宋体" w:hAnsi="Times New Roman" w:cs="Times New Roman"/>
-          <w:sz w:val="24"/>
-          <w:szCs w:val="28"/>
-        </w:rPr>
-        <w:t>的，它给出了原始问题的最优值的下限（</w:t>
-      </w:r>
-      <w:proofErr w:type="spellStart"/>
+        <w:t>对偶函数是凸的，尽管原始函数和约束条件是非凸的，它给出了原始问题的最优值的下限（</w:t>
+      </w:r>
       <w:r>
         <w:rPr>
           <w:rFonts w:ascii="Times New Roman" w:eastAsia="宋体" w:hAnsi="Times New Roman" w:cs="Times New Roman"/>
@@ -6557,7 +6326,6 @@
         </w:rPr>
         <w:t>Bertesekas</w:t>
       </w:r>
-      <w:proofErr w:type="spellEnd"/>
       <w:r>
         <w:rPr>
           <w:rFonts w:ascii="Times New Roman" w:eastAsia="宋体" w:hAnsi="Times New Roman" w:cs="Times New Roman"/>
@@ -6616,7 +6384,7 @@
           <w:szCs w:val="28"/>
         </w:rPr>
         <w:drawing>
-          <wp:inline distT="0" distB="0" distL="0" distR="0" wp14:anchorId="7846386E" wp14:editId="38EFCB79">
+          <wp:inline distT="0" distB="0" distL="0" distR="0">
             <wp:extent cx="3296223" cy="362585"/>
             <wp:effectExtent l="0" t="0" r="0" b="0"/>
             <wp:docPr id="8" name="图片 8"/>
@@ -6685,29 +6453,65 @@
         </w:rPr>
         <w:t>。得到的拉格朗日函数</w:t>
       </w:r>
-      <w:r>
-        <w:rPr>
-          <w:rFonts w:ascii="Times New Roman" w:eastAsia="宋体" w:hAnsi="Times New Roman" w:cs="Times New Roman"/>
-          <w:sz w:val="24"/>
-          <w:szCs w:val="28"/>
-        </w:rPr>
-        <w:t>JπL(θ)</w:t>
-      </w:r>
-      <w:r>
-        <w:rPr>
-          <w:rFonts w:ascii="Times New Roman" w:eastAsia="宋体" w:hAnsi="Times New Roman" w:cs="Times New Roman"/>
-          <w:sz w:val="24"/>
-          <w:szCs w:val="28"/>
-        </w:rPr>
-        <w:t>是定义推断政策</w:t>
-      </w:r>
-      <w:r>
-        <w:rPr>
-          <w:rFonts w:ascii="Times New Roman" w:eastAsia="宋体" w:hAnsi="Times New Roman" w:cs="Times New Roman"/>
-          <w:sz w:val="24"/>
-          <w:szCs w:val="28"/>
-        </w:rPr>
-        <w:t>质量的目标函数。</w:t>
+      <m:oMath>
+        <m:sSubSup>
+          <m:sSubSupPr>
+            <m:ctrlPr>
+              <w:rPr>
+                <w:rFonts w:ascii="Cambria Math" w:eastAsia="宋体" w:hAnsi="Cambria Math" w:cs="Times New Roman"/>
+                <w:i/>
+                <w:sz w:val="24"/>
+                <w:szCs w:val="28"/>
+              </w:rPr>
+            </m:ctrlPr>
+          </m:sSubSupPr>
+          <m:e>
+            <m:r>
+              <w:rPr>
+                <w:rFonts w:ascii="Cambria Math" w:eastAsia="宋体" w:hAnsi="Cambria Math" w:cs="Times New Roman"/>
+                <w:sz w:val="24"/>
+                <w:szCs w:val="28"/>
+              </w:rPr>
+              <m:t>J</m:t>
+            </m:r>
+          </m:e>
+          <m:sub>
+            <m:r>
+              <w:rPr>
+                <w:rFonts w:ascii="Cambria Math" w:eastAsia="宋体" w:hAnsi="Cambria Math" w:cs="Times New Roman"/>
+                <w:sz w:val="24"/>
+                <w:szCs w:val="28"/>
+              </w:rPr>
+              <m:t>L</m:t>
+            </m:r>
+          </m:sub>
+          <m:sup>
+            <m:r>
+              <w:rPr>
+                <w:rFonts w:ascii="Cambria Math" w:eastAsia="宋体" w:hAnsi="Cambria Math" w:cs="Times New Roman" w:hint="eastAsia"/>
+                <w:sz w:val="24"/>
+                <w:szCs w:val="28"/>
+              </w:rPr>
+              <m:t>π</m:t>
+            </m:r>
+          </m:sup>
+        </m:sSubSup>
+      </m:oMath>
+      <w:r>
+        <w:rPr>
+          <w:rFonts w:ascii="Times New Roman" w:eastAsia="宋体" w:hAnsi="Times New Roman" w:cs="Times New Roman"/>
+          <w:sz w:val="24"/>
+          <w:szCs w:val="28"/>
+        </w:rPr>
+        <w:t>(θ)</w:t>
+      </w:r>
+      <w:r>
+        <w:rPr>
+          <w:rFonts w:ascii="Times New Roman" w:eastAsia="宋体" w:hAnsi="Times New Roman" w:cs="Times New Roman"/>
+          <w:sz w:val="24"/>
+          <w:szCs w:val="28"/>
+        </w:rPr>
+        <w:t>是定义推断政策质量的目标函数。</w:t>
       </w:r>
     </w:p>
     <w:p>
@@ -6777,9 +6581,9 @@
           <w:szCs w:val="28"/>
         </w:rPr>
         <w:drawing>
-          <wp:inline distT="0" distB="0" distL="0" distR="0" wp14:anchorId="625DB001" wp14:editId="3F360868">
-            <wp:extent cx="3796111" cy="420029"/>
-            <wp:effectExtent l="0" t="0" r="0" b="0"/>
+          <wp:inline distT="0" distB="0" distL="0" distR="0">
+            <wp:extent cx="3445801" cy="381268"/>
+            <wp:effectExtent l="0" t="0" r="2540" b="0"/>
             <wp:docPr id="9" name="图片 9"/>
             <wp:cNvGraphicFramePr>
               <a:graphicFrameLocks xmlns:a="http://schemas.openxmlformats.org/drawingml/2006/main" noChangeAspect="1"/>
@@ -6800,7 +6604,7 @@
                   <pic:spPr>
                     <a:xfrm>
                       <a:off x="0" y="0"/>
-                      <a:ext cx="3814706" cy="422086"/>
+                      <a:ext cx="3483433" cy="385432"/>
                     </a:xfrm>
                     <a:prstGeom prst="rect">
                       <a:avLst/>
@@ -6864,7 +6668,7 @@
           <w:szCs w:val="28"/>
         </w:rPr>
         <w:drawing>
-          <wp:inline distT="0" distB="0" distL="0" distR="0" wp14:anchorId="16ED42CB" wp14:editId="27282463">
+          <wp:inline distT="0" distB="0" distL="0" distR="0">
             <wp:extent cx="4095750" cy="1075467"/>
             <wp:effectExtent l="0" t="0" r="0" b="0"/>
             <wp:docPr id="10" name="图片 10"/>
@@ -6923,25 +6727,7 @@
           <w:sz w:val="24"/>
           <w:szCs w:val="28"/>
         </w:rPr>
-        <w:t xml:space="preserve"> L(</w:t>
-      </w:r>
-      <w:proofErr w:type="spellStart"/>
-      <w:r>
-        <w:rPr>
-          <w:rFonts w:ascii="Times New Roman" w:eastAsia="宋体" w:hAnsi="Times New Roman" w:cs="Times New Roman"/>
-          <w:sz w:val="24"/>
-          <w:szCs w:val="28"/>
-        </w:rPr>
-        <w:t>p|s</w:t>
-      </w:r>
-      <w:proofErr w:type="spellEnd"/>
-      <w:r>
-        <w:rPr>
-          <w:rFonts w:ascii="Times New Roman" w:eastAsia="宋体" w:hAnsi="Times New Roman" w:cs="Times New Roman"/>
-          <w:sz w:val="24"/>
-          <w:szCs w:val="28"/>
-        </w:rPr>
-        <w:t>)</w:t>
+        <w:t xml:space="preserve"> L(p|s)</w:t>
       </w:r>
       <w:r>
         <w:rPr>
@@ -6957,25 +6743,7 @@
           <w:sz w:val="24"/>
           <w:szCs w:val="28"/>
         </w:rPr>
-        <w:t>E(</w:t>
-      </w:r>
-      <w:proofErr w:type="spellStart"/>
-      <w:r>
-        <w:rPr>
-          <w:rFonts w:ascii="Times New Roman" w:eastAsia="宋体" w:hAnsi="Times New Roman" w:cs="Times New Roman"/>
-          <w:sz w:val="24"/>
-          <w:szCs w:val="28"/>
-        </w:rPr>
-        <w:t>p|s</w:t>
-      </w:r>
-      <w:proofErr w:type="spellEnd"/>
-      <w:r>
-        <w:rPr>
-          <w:rFonts w:ascii="Times New Roman" w:eastAsia="宋体" w:hAnsi="Times New Roman" w:cs="Times New Roman"/>
-          <w:sz w:val="24"/>
-          <w:szCs w:val="28"/>
-        </w:rPr>
-        <w:t>)</w:t>
+        <w:t>E(p|s)</w:t>
       </w:r>
       <w:r>
         <w:rPr>
@@ -6991,51 +6759,15 @@
           <w:sz w:val="24"/>
           <w:szCs w:val="28"/>
         </w:rPr>
-        <w:t>C(</w:t>
-      </w:r>
-      <w:proofErr w:type="spellStart"/>
-      <w:r>
-        <w:rPr>
-          <w:rFonts w:ascii="Times New Roman" w:eastAsia="宋体" w:hAnsi="Times New Roman" w:cs="Times New Roman"/>
-          <w:sz w:val="24"/>
-          <w:szCs w:val="28"/>
-        </w:rPr>
-        <w:t>p|s</w:t>
-      </w:r>
-      <w:proofErr w:type="spellEnd"/>
-      <w:r>
-        <w:rPr>
-          <w:rFonts w:ascii="Times New Roman" w:eastAsia="宋体" w:hAnsi="Times New Roman" w:cs="Times New Roman"/>
-          <w:sz w:val="24"/>
-          <w:szCs w:val="28"/>
-        </w:rPr>
-        <w:t>)</w:t>
-      </w:r>
-      <w:r>
-        <w:rPr>
-          <w:rFonts w:ascii="Times New Roman" w:eastAsia="宋体" w:hAnsi="Times New Roman" w:cs="Times New Roman"/>
-          <w:sz w:val="24"/>
-          <w:szCs w:val="28"/>
-        </w:rPr>
-        <w:t>的加权</w:t>
-      </w:r>
-      <w:proofErr w:type="gramStart"/>
-      <w:r>
-        <w:rPr>
-          <w:rFonts w:ascii="Times New Roman" w:eastAsia="宋体" w:hAnsi="Times New Roman" w:cs="Times New Roman"/>
-          <w:sz w:val="24"/>
-          <w:szCs w:val="28"/>
-        </w:rPr>
-        <w:t>和</w:t>
-      </w:r>
-      <w:proofErr w:type="gramEnd"/>
-      <w:r>
-        <w:rPr>
-          <w:rFonts w:ascii="Times New Roman" w:eastAsia="宋体" w:hAnsi="Times New Roman" w:cs="Times New Roman"/>
-          <w:sz w:val="24"/>
-          <w:szCs w:val="28"/>
-        </w:rPr>
-        <w:t>。</w:t>
+        <w:t>C(p|s)</w:t>
+      </w:r>
+      <w:r>
+        <w:rPr>
+          <w:rFonts w:ascii="Times New Roman" w:eastAsia="宋体" w:hAnsi="Times New Roman" w:cs="Times New Roman"/>
+          <w:sz w:val="24"/>
+          <w:szCs w:val="28"/>
+        </w:rPr>
+        <w:t>的加权和。</w:t>
       </w:r>
     </w:p>
     <w:p>
@@ -7063,7 +6795,6 @@
         </w:rPr>
         <w:t>B</w:t>
       </w:r>
-      <w:proofErr w:type="gramStart"/>
       <w:r>
         <w:rPr>
           <w:rFonts w:ascii="Times New Roman" w:eastAsia="宋体" w:hAnsi="Times New Roman" w:cs="Times New Roman"/>
@@ -7072,58 +6803,29 @@
         </w:rPr>
         <w:t>个</w:t>
       </w:r>
-      <w:proofErr w:type="gramEnd"/>
-      <w:r>
-        <w:rPr>
-          <w:rFonts w:ascii="Times New Roman" w:eastAsia="宋体" w:hAnsi="Times New Roman" w:cs="Times New Roman"/>
-          <w:sz w:val="24"/>
-          <w:szCs w:val="28"/>
-        </w:rPr>
-        <w:t>样本服务</w:t>
-      </w:r>
-      <w:r>
-        <w:rPr>
-          <w:rFonts w:ascii="Times New Roman" w:eastAsia="宋体" w:hAnsi="Times New Roman" w:cs="Times New Roman"/>
-          <w:sz w:val="24"/>
-          <w:szCs w:val="28"/>
-        </w:rPr>
-        <w:t>s1, s2,.</w:t>
-      </w:r>
-      <w:proofErr w:type="gramStart"/>
-      <w:r>
-        <w:rPr>
-          <w:rFonts w:ascii="Times New Roman" w:eastAsia="宋体" w:hAnsi="Times New Roman" w:cs="Times New Roman"/>
-          <w:sz w:val="24"/>
-          <w:szCs w:val="28"/>
-        </w:rPr>
-        <w:t>..</w:t>
-      </w:r>
-      <w:proofErr w:type="gramEnd"/>
-      <w:r>
-        <w:rPr>
-          <w:rFonts w:ascii="Times New Roman" w:eastAsia="宋体" w:hAnsi="Times New Roman" w:cs="Times New Roman"/>
-          <w:sz w:val="24"/>
-          <w:szCs w:val="28"/>
-        </w:rPr>
-        <w:t>,</w:t>
-      </w:r>
-      <w:proofErr w:type="spellStart"/>
-      <w:r>
-        <w:rPr>
-          <w:rFonts w:ascii="Times New Roman" w:eastAsia="宋体" w:hAnsi="Times New Roman" w:cs="Times New Roman"/>
-          <w:sz w:val="24"/>
-          <w:szCs w:val="28"/>
-        </w:rPr>
-        <w:t>sB</w:t>
-      </w:r>
-      <w:proofErr w:type="spellEnd"/>
-      <w:r>
-        <w:rPr>
-          <w:rFonts w:ascii="Times New Roman" w:eastAsia="宋体" w:hAnsi="Times New Roman" w:cs="Times New Roman"/>
-          <w:sz w:val="24"/>
-          <w:szCs w:val="28"/>
-        </w:rPr>
-        <w:t xml:space="preserve"> </w:t>
+      <w:r>
+        <w:rPr>
+          <w:rFonts w:ascii="Times New Roman" w:eastAsia="宋体" w:hAnsi="Times New Roman" w:cs="Times New Roman"/>
+          <w:sz w:val="24"/>
+          <w:szCs w:val="28"/>
+        </w:rPr>
+        <w:t>服务</w:t>
+      </w:r>
+      <w:r>
+        <w:rPr>
+          <w:rFonts w:ascii="Times New Roman" w:eastAsia="宋体" w:hAnsi="Times New Roman" w:cs="Times New Roman"/>
+          <w:sz w:val="24"/>
+          <w:szCs w:val="28"/>
+        </w:rPr>
+        <w:t>样本</w:t>
+      </w:r>
+      <w:r>
+        <w:rPr>
+          <w:rFonts w:ascii="Times New Roman" w:eastAsia="宋体" w:hAnsi="Times New Roman" w:cs="Times New Roman"/>
+          <w:sz w:val="24"/>
+          <w:szCs w:val="28"/>
+        </w:rPr>
+        <w:t xml:space="preserve">s1, s2,...,sB </w:t>
       </w:r>
       <w:r>
         <w:rPr>
@@ -7147,15 +6849,23 @@
           <w:sz w:val="24"/>
           <w:szCs w:val="28"/>
         </w:rPr>
-        <w:t>。为了减少梯度的方差，并因此加快收敛速度</w:t>
-      </w:r>
-      <w:r>
-        <w:rPr>
-          <w:rFonts w:ascii="Times New Roman" w:eastAsia="宋体" w:hAnsi="Times New Roman" w:cs="Times New Roman"/>
-          <w:sz w:val="24"/>
-          <w:szCs w:val="28"/>
-        </w:rPr>
-        <w:t>，我们包括一个基线估计值</w:t>
+        <w:t>。为了减少梯度的方差，并因此加快收敛速度，我们包括一个</w:t>
+      </w:r>
+      <w:r>
+        <w:rPr>
+          <w:rFonts w:ascii="Times New Roman" w:eastAsia="宋体" w:hAnsi="Times New Roman" w:cs="Times New Roman" w:hint="eastAsia"/>
+          <w:sz w:val="24"/>
+          <w:szCs w:val="28"/>
+        </w:rPr>
+        <w:t>baseline</w:t>
+      </w:r>
+      <w:r>
+        <w:rPr>
+          <w:rFonts w:ascii="Times New Roman" w:eastAsia="宋体" w:hAnsi="Times New Roman" w:cs="Times New Roman"/>
+          <w:sz w:val="24"/>
+          <w:szCs w:val="28"/>
+        </w:rPr>
+        <w:t>估计值</w:t>
       </w:r>
       <w:r>
         <w:rPr>
@@ -7207,7 +6917,7 @@
           <w:szCs w:val="28"/>
         </w:rPr>
         <w:drawing>
-          <wp:inline distT="0" distB="0" distL="0" distR="0" wp14:anchorId="4A08BE1C" wp14:editId="4C721156">
+          <wp:inline distT="0" distB="0" distL="0" distR="0">
             <wp:extent cx="3638550" cy="669798"/>
             <wp:effectExtent l="0" t="0" r="0" b="0"/>
             <wp:docPr id="11" name="图片 11"/>
@@ -7267,25 +6977,7 @@
           <w:sz w:val="24"/>
           <w:szCs w:val="28"/>
         </w:rPr>
-        <w:t>πθ(</w:t>
-      </w:r>
-      <w:proofErr w:type="spellStart"/>
-      <w:r>
-        <w:rPr>
-          <w:rFonts w:ascii="Times New Roman" w:eastAsia="宋体" w:hAnsi="Times New Roman" w:cs="Times New Roman"/>
-          <w:sz w:val="24"/>
-          <w:szCs w:val="28"/>
-        </w:rPr>
-        <w:t>p|s</w:t>
-      </w:r>
-      <w:proofErr w:type="spellEnd"/>
-      <w:r>
-        <w:rPr>
-          <w:rFonts w:ascii="Times New Roman" w:eastAsia="宋体" w:hAnsi="Times New Roman" w:cs="Times New Roman"/>
-          <w:sz w:val="24"/>
-          <w:szCs w:val="28"/>
-        </w:rPr>
-        <w:t>)</w:t>
+        <w:t>πθ(p|s)</w:t>
       </w:r>
       <w:r>
         <w:rPr>
@@ -7301,25 +6993,7 @@
           <w:sz w:val="24"/>
           <w:szCs w:val="28"/>
         </w:rPr>
-        <w:t>L(</w:t>
-      </w:r>
-      <w:proofErr w:type="spellStart"/>
-      <w:r>
-        <w:rPr>
-          <w:rFonts w:ascii="Times New Roman" w:eastAsia="宋体" w:hAnsi="Times New Roman" w:cs="Times New Roman"/>
-          <w:sz w:val="24"/>
-          <w:szCs w:val="28"/>
-        </w:rPr>
-        <w:t>p|s</w:t>
-      </w:r>
-      <w:proofErr w:type="spellEnd"/>
-      <w:r>
-        <w:rPr>
-          <w:rFonts w:ascii="Times New Roman" w:eastAsia="宋体" w:hAnsi="Times New Roman" w:cs="Times New Roman"/>
-          <w:sz w:val="24"/>
-          <w:szCs w:val="28"/>
-        </w:rPr>
-        <w:t>)</w:t>
+        <w:t>L(p|s)</w:t>
       </w:r>
       <w:r>
         <w:rPr>
@@ -7329,7 +7003,6 @@
         </w:rPr>
         <w:t>。它由权重</w:t>
       </w:r>
-      <w:proofErr w:type="spellStart"/>
       <w:r>
         <w:rPr>
           <w:rFonts w:ascii="Times New Roman" w:eastAsia="宋体" w:hAnsi="Times New Roman" w:cs="Times New Roman"/>
@@ -7338,7 +7011,6 @@
         </w:rPr>
         <w:t>θν</w:t>
       </w:r>
-      <w:proofErr w:type="spellEnd"/>
       <w:r>
         <w:rPr>
           <w:rFonts w:ascii="Times New Roman" w:eastAsia="宋体" w:hAnsi="Times New Roman" w:cs="Times New Roman"/>
@@ -7347,7 +7019,6 @@
         </w:rPr>
         <w:t>参数化，并通过随机梯度下降对其预测</w:t>
       </w:r>
-      <w:proofErr w:type="spellStart"/>
       <w:r>
         <w:rPr>
           <w:rFonts w:ascii="Times New Roman" w:eastAsia="宋体" w:hAnsi="Times New Roman" w:cs="Times New Roman"/>
@@ -7356,7 +7027,6 @@
         </w:rPr>
         <w:t>bθν</w:t>
       </w:r>
-      <w:proofErr w:type="spellEnd"/>
       <w:r>
         <w:rPr>
           <w:rFonts w:ascii="Times New Roman" w:eastAsia="宋体" w:hAnsi="Times New Roman" w:cs="Times New Roman"/>
@@ -7399,9 +7069,9 @@
           <w:szCs w:val="28"/>
         </w:rPr>
         <w:drawing>
-          <wp:inline distT="0" distB="0" distL="0" distR="0" wp14:anchorId="4F0FEFED" wp14:editId="31742F37">
-            <wp:extent cx="3755593" cy="661097"/>
-            <wp:effectExtent l="0" t="0" r="0" b="5715"/>
+          <wp:inline distT="0" distB="0" distL="0" distR="0">
+            <wp:extent cx="3270250" cy="575662"/>
+            <wp:effectExtent l="0" t="0" r="6350" b="0"/>
             <wp:docPr id="12" name="图片 12"/>
             <wp:cNvGraphicFramePr>
               <a:graphicFrameLocks xmlns:a="http://schemas.openxmlformats.org/drawingml/2006/main" noChangeAspect="1"/>
@@ -7422,7 +7092,7 @@
                   <pic:spPr>
                     <a:xfrm>
                       <a:off x="0" y="0"/>
-                      <a:ext cx="3760365" cy="661937"/>
+                      <a:ext cx="3280789" cy="577517"/>
                     </a:xfrm>
                     <a:prstGeom prst="rect">
                       <a:avLst/>
@@ -7465,18 +7135,24 @@
           <w:sz w:val="24"/>
           <w:szCs w:val="28"/>
         </w:rPr>
-        <w:t>描述了带有基线估计器的</w:t>
-      </w:r>
-      <w:proofErr w:type="gramStart"/>
-      <w:r>
-        <w:rPr>
-          <w:rFonts w:ascii="Times New Roman" w:eastAsia="宋体" w:hAnsi="Times New Roman" w:cs="Times New Roman"/>
-          <w:sz w:val="24"/>
-          <w:szCs w:val="28"/>
-        </w:rPr>
-        <w:t>单时间步</w:t>
-      </w:r>
-      <w:proofErr w:type="gramEnd"/>
+        <w:t>描述了带有</w:t>
+      </w:r>
+      <w:r>
+        <w:rPr>
+          <w:rFonts w:ascii="Times New Roman" w:eastAsia="宋体" w:hAnsi="Times New Roman" w:cs="Times New Roman" w:hint="eastAsia"/>
+          <w:sz w:val="24"/>
+          <w:szCs w:val="28"/>
+        </w:rPr>
+        <w:t>baseline</w:t>
+      </w:r>
+      <w:r>
+        <w:rPr>
+          <w:rFonts w:ascii="Times New Roman" w:eastAsia="宋体" w:hAnsi="Times New Roman" w:cs="Times New Roman"/>
+          <w:sz w:val="24"/>
+          <w:szCs w:val="28"/>
+        </w:rPr>
+        <w:t>估计器的单时间步</w:t>
+      </w:r>
       <w:r>
         <w:rPr>
           <w:rFonts w:ascii="Times New Roman" w:eastAsia="宋体" w:hAnsi="Times New Roman" w:cs="Times New Roman"/>
@@ -7517,15 +7193,7 @@
           <w:sz w:val="30"/>
           <w:szCs w:val="30"/>
         </w:rPr>
-        <w:t xml:space="preserve">4.2 </w:t>
-      </w:r>
-      <w:r>
-        <w:rPr>
-          <w:rFonts w:ascii="黑体" w:eastAsia="黑体" w:hAnsi="黑体" w:cs="Times New Roman"/>
-          <w:sz w:val="30"/>
-          <w:szCs w:val="30"/>
-        </w:rPr>
-        <w:t>架构细节</w:t>
+        <w:t>4.2 架构细节</w:t>
       </w:r>
     </w:p>
     <w:p>
@@ -7543,35 +7211,307 @@
           <w:sz w:val="24"/>
           <w:szCs w:val="28"/>
         </w:rPr>
+        <w:t>在我们提出的</w:t>
+      </w:r>
+      <w:r>
+        <w:rPr>
+          <w:rFonts w:ascii="Times New Roman" w:eastAsia="宋体" w:hAnsi="Times New Roman" w:cs="Times New Roman"/>
+          <w:sz w:val="24"/>
+          <w:szCs w:val="28"/>
+        </w:rPr>
+        <w:t>NCO</w:t>
+      </w:r>
+      <w:r>
+        <w:rPr>
+          <w:rFonts w:ascii="Times New Roman" w:eastAsia="宋体" w:hAnsi="Times New Roman" w:cs="Times New Roman"/>
+          <w:sz w:val="24"/>
+          <w:szCs w:val="28"/>
+        </w:rPr>
+        <w:t>方法中，代理是一个序列到序列的模型（</w:t>
+      </w:r>
+      <w:r>
+        <w:rPr>
+          <w:rFonts w:ascii="Times New Roman" w:eastAsia="宋体" w:hAnsi="Times New Roman" w:cs="Times New Roman"/>
+          <w:sz w:val="24"/>
+          <w:szCs w:val="28"/>
+        </w:rPr>
+        <w:t>Sutskever</w:t>
+      </w:r>
+      <w:r>
+        <w:rPr>
+          <w:rFonts w:ascii="Times New Roman" w:eastAsia="宋体" w:hAnsi="Times New Roman" w:cs="Times New Roman"/>
+          <w:sz w:val="24"/>
+          <w:szCs w:val="28"/>
+        </w:rPr>
+        <w:t>等人，</w:t>
+      </w:r>
+      <w:r>
+        <w:rPr>
+          <w:rFonts w:ascii="Times New Roman" w:eastAsia="宋体" w:hAnsi="Times New Roman" w:cs="Times New Roman"/>
+          <w:sz w:val="24"/>
+          <w:szCs w:val="28"/>
+        </w:rPr>
         <w:lastRenderedPageBreak/>
-        <w:t>在我们提出的</w:t>
-      </w:r>
-      <w:r>
-        <w:rPr>
-          <w:rFonts w:ascii="Times New Roman" w:eastAsia="宋体" w:hAnsi="Times New Roman" w:cs="Times New Roman"/>
-          <w:sz w:val="24"/>
-          <w:szCs w:val="28"/>
-        </w:rPr>
-        <w:t>NCO</w:t>
-      </w:r>
-      <w:r>
-        <w:rPr>
-          <w:rFonts w:ascii="Times New Roman" w:eastAsia="宋体" w:hAnsi="Times New Roman" w:cs="Times New Roman"/>
-          <w:sz w:val="24"/>
-          <w:szCs w:val="28"/>
-        </w:rPr>
-        <w:t>方法中，代理是一个序列到序列的模型（</w:t>
-      </w:r>
-      <w:proofErr w:type="spellStart"/>
-      <w:r>
-        <w:rPr>
-          <w:rFonts w:ascii="Times New Roman" w:eastAsia="宋体" w:hAnsi="Times New Roman" w:cs="Times New Roman"/>
-          <w:sz w:val="24"/>
-          <w:szCs w:val="28"/>
-        </w:rPr>
-        <w:t>Sutskever</w:t>
-      </w:r>
-      <w:proofErr w:type="spellEnd"/>
+        <w:t>2014</w:t>
+      </w:r>
+      <w:r>
+        <w:rPr>
+          <w:rFonts w:ascii="Times New Roman" w:eastAsia="宋体" w:hAnsi="Times New Roman" w:cs="Times New Roman"/>
+          <w:sz w:val="24"/>
+          <w:szCs w:val="28"/>
+        </w:rPr>
+        <w:t>）</w:t>
+      </w:r>
+      <w:r>
+        <w:rPr>
+          <w:rFonts w:ascii="Times New Roman" w:eastAsia="宋体" w:hAnsi="Times New Roman" w:cs="Times New Roman"/>
+          <w:sz w:val="24"/>
+          <w:szCs w:val="28"/>
+        </w:rPr>
+        <w:t>[26]</w:t>
+      </w:r>
+      <w:r>
+        <w:rPr>
+          <w:rFonts w:ascii="Times New Roman" w:eastAsia="宋体" w:hAnsi="Times New Roman" w:cs="Times New Roman"/>
+          <w:sz w:val="24"/>
+          <w:szCs w:val="28"/>
+        </w:rPr>
+        <w:t>。图</w:t>
+      </w:r>
+      <w:r>
+        <w:rPr>
+          <w:rFonts w:ascii="Times New Roman" w:eastAsia="宋体" w:hAnsi="Times New Roman" w:cs="Times New Roman"/>
+          <w:sz w:val="24"/>
+          <w:szCs w:val="28"/>
+        </w:rPr>
+        <w:t>3</w:t>
+      </w:r>
+      <w:r>
+        <w:rPr>
+          <w:rFonts w:ascii="Times New Roman" w:eastAsia="宋体" w:hAnsi="Times New Roman" w:cs="Times New Roman"/>
+          <w:sz w:val="24"/>
+          <w:szCs w:val="28"/>
+        </w:rPr>
+        <w:t>显示了整体代理架构，它是由一个基于堆叠的长短期记忆（</w:t>
+      </w:r>
+      <w:r>
+        <w:rPr>
+          <w:rFonts w:ascii="Times New Roman" w:eastAsia="宋体" w:hAnsi="Times New Roman" w:cs="Times New Roman"/>
+          <w:sz w:val="24"/>
+          <w:szCs w:val="28"/>
+        </w:rPr>
+        <w:t>LSTM</w:t>
+      </w:r>
+      <w:r>
+        <w:rPr>
+          <w:rFonts w:ascii="Times New Roman" w:eastAsia="宋体" w:hAnsi="Times New Roman" w:cs="Times New Roman"/>
+          <w:sz w:val="24"/>
+          <w:szCs w:val="28"/>
+        </w:rPr>
+        <w:t>）单元的编码器</w:t>
+      </w:r>
+      <w:r>
+        <w:rPr>
+          <w:rFonts w:ascii="Times New Roman" w:eastAsia="宋体" w:hAnsi="Times New Roman" w:cs="Times New Roman"/>
+          <w:sz w:val="24"/>
+          <w:szCs w:val="28"/>
+        </w:rPr>
+        <w:t>-</w:t>
+      </w:r>
+      <w:r>
+        <w:rPr>
+          <w:rFonts w:ascii="Times New Roman" w:eastAsia="宋体" w:hAnsi="Times New Roman" w:cs="Times New Roman"/>
+          <w:sz w:val="24"/>
+          <w:szCs w:val="28"/>
+        </w:rPr>
+        <w:t>解码器设计形成的。该模型的输入是构成要放置的网络服务的</w:t>
+      </w:r>
+      <w:r>
+        <w:rPr>
+          <w:rFonts w:ascii="Times New Roman" w:eastAsia="宋体" w:hAnsi="Times New Roman" w:cs="Times New Roman"/>
+          <w:sz w:val="24"/>
+          <w:szCs w:val="28"/>
+        </w:rPr>
+        <w:t>VNF</w:t>
+      </w:r>
+      <w:r>
+        <w:rPr>
+          <w:rFonts w:ascii="Times New Roman" w:eastAsia="宋体" w:hAnsi="Times New Roman" w:cs="Times New Roman"/>
+          <w:sz w:val="24"/>
+          <w:szCs w:val="28"/>
+        </w:rPr>
+        <w:t>序列</w:t>
+      </w:r>
+      <w:r>
+        <w:rPr>
+          <w:rFonts w:ascii="Times New Roman" w:eastAsia="宋体" w:hAnsi="Times New Roman" w:cs="Times New Roman"/>
+          <w:sz w:val="24"/>
+          <w:szCs w:val="28"/>
+        </w:rPr>
+        <w:t>s=</w:t>
+      </w:r>
+      <w:r>
+        <w:rPr>
+          <w:rFonts w:ascii="Times New Roman" w:eastAsia="宋体" w:hAnsi="Times New Roman" w:cs="Times New Roman"/>
+          <w:sz w:val="24"/>
+          <w:szCs w:val="28"/>
+        </w:rPr>
+        <w:t>（</w:t>
+      </w:r>
+      <w:r>
+        <w:rPr>
+          <w:rFonts w:ascii="Times New Roman" w:eastAsia="宋体" w:hAnsi="Times New Roman" w:cs="Times New Roman"/>
+          <w:sz w:val="24"/>
+          <w:szCs w:val="28"/>
+        </w:rPr>
+        <w:t>f1</w:t>
+      </w:r>
+      <w:r>
+        <w:rPr>
+          <w:rFonts w:ascii="Times New Roman" w:eastAsia="宋体" w:hAnsi="Times New Roman" w:cs="Times New Roman"/>
+          <w:sz w:val="24"/>
+          <w:szCs w:val="28"/>
+        </w:rPr>
+        <w:t>，</w:t>
+      </w:r>
+      <w:r>
+        <w:rPr>
+          <w:rFonts w:ascii="Times New Roman" w:eastAsia="宋体" w:hAnsi="Times New Roman" w:cs="Times New Roman"/>
+          <w:sz w:val="24"/>
+          <w:szCs w:val="28"/>
+        </w:rPr>
+        <w:t>f2</w:t>
+      </w:r>
+      <w:r>
+        <w:rPr>
+          <w:rFonts w:ascii="Times New Roman" w:eastAsia="宋体" w:hAnsi="Times New Roman" w:cs="Times New Roman"/>
+          <w:sz w:val="24"/>
+          <w:szCs w:val="28"/>
+        </w:rPr>
+        <w:t>，</w:t>
+      </w:r>
+      <w:r>
+        <w:rPr>
+          <w:rFonts w:ascii="Times New Roman" w:eastAsia="宋体" w:hAnsi="Times New Roman" w:cs="Times New Roman"/>
+          <w:sz w:val="24"/>
+          <w:szCs w:val="28"/>
+        </w:rPr>
+        <w:t>...</w:t>
+      </w:r>
+      <w:r>
+        <w:rPr>
+          <w:rFonts w:ascii="Times New Roman" w:eastAsia="宋体" w:hAnsi="Times New Roman" w:cs="Times New Roman"/>
+          <w:sz w:val="24"/>
+          <w:szCs w:val="28"/>
+        </w:rPr>
+        <w:t>，</w:t>
+      </w:r>
+      <w:r>
+        <w:rPr>
+          <w:rFonts w:ascii="Times New Roman" w:eastAsia="宋体" w:hAnsi="Times New Roman" w:cs="Times New Roman"/>
+          <w:sz w:val="24"/>
+          <w:szCs w:val="28"/>
+        </w:rPr>
+        <w:t>fm</w:t>
+      </w:r>
+      <w:r>
+        <w:rPr>
+          <w:rFonts w:ascii="Times New Roman" w:eastAsia="宋体" w:hAnsi="Times New Roman" w:cs="Times New Roman"/>
+          <w:sz w:val="24"/>
+          <w:szCs w:val="28"/>
+        </w:rPr>
+        <w:t>）。如前所述，这些</w:t>
+      </w:r>
+      <w:r>
+        <w:rPr>
+          <w:rFonts w:ascii="Times New Roman" w:eastAsia="宋体" w:hAnsi="Times New Roman" w:cs="Times New Roman"/>
+          <w:sz w:val="24"/>
+          <w:szCs w:val="28"/>
+        </w:rPr>
+        <w:t>NS</w:t>
+      </w:r>
+      <w:r>
+        <w:rPr>
+          <w:rFonts w:ascii="Times New Roman" w:eastAsia="宋体" w:hAnsi="Times New Roman" w:cs="Times New Roman"/>
+          <w:sz w:val="24"/>
+          <w:szCs w:val="28"/>
+        </w:rPr>
+        <w:t>链有一个可变的长度</w:t>
+      </w:r>
+      <w:r>
+        <w:rPr>
+          <w:rFonts w:ascii="Times New Roman" w:eastAsia="宋体" w:hAnsi="Times New Roman" w:cs="Times New Roman"/>
+          <w:sz w:val="24"/>
+          <w:szCs w:val="28"/>
+        </w:rPr>
+        <w:t>m</w:t>
+      </w:r>
+      <w:r>
+        <w:rPr>
+          <w:rFonts w:ascii="宋体" w:eastAsia="宋体" w:hAnsi="宋体" w:cs="宋体" w:hint="eastAsia"/>
+          <w:sz w:val="24"/>
+          <w:szCs w:val="28"/>
+        </w:rPr>
+        <w:t>∈</w:t>
+      </w:r>
+      <w:r>
+        <w:rPr>
+          <w:rFonts w:ascii="Times New Roman" w:eastAsia="宋体" w:hAnsi="Times New Roman" w:cs="Times New Roman"/>
+          <w:sz w:val="24"/>
+          <w:szCs w:val="28"/>
+        </w:rPr>
+        <w:t>{1,...,M}</w:t>
+      </w:r>
+      <w:r>
+        <w:rPr>
+          <w:rFonts w:ascii="Times New Roman" w:eastAsia="宋体" w:hAnsi="Times New Roman" w:cs="Times New Roman"/>
+          <w:sz w:val="24"/>
+          <w:szCs w:val="28"/>
+        </w:rPr>
+        <w:t>。这是使用序列模型的主要原因，因为它是为输入不同大小的链而设计的，无需修改其内部结构。</w:t>
+      </w:r>
+    </w:p>
+    <w:p>
+      <w:pPr>
+        <w:ind w:firstLine="420"/>
+        <w:rPr>
+          <w:rFonts w:ascii="Times New Roman" w:eastAsia="宋体" w:hAnsi="Times New Roman" w:cs="Times New Roman"/>
+          <w:sz w:val="24"/>
+          <w:szCs w:val="28"/>
+        </w:rPr>
+      </w:pPr>
+      <w:r>
+        <w:rPr>
+          <w:rFonts w:ascii="Times New Roman" w:eastAsia="宋体" w:hAnsi="Times New Roman" w:cs="Times New Roman"/>
+          <w:sz w:val="24"/>
+          <w:szCs w:val="28"/>
+        </w:rPr>
+        <w:t>解码器是一个注意型</w:t>
+      </w:r>
+      <w:r>
+        <w:rPr>
+          <w:rFonts w:ascii="Times New Roman" w:eastAsia="宋体" w:hAnsi="Times New Roman" w:cs="Times New Roman"/>
+          <w:sz w:val="24"/>
+          <w:szCs w:val="28"/>
+        </w:rPr>
+        <w:t>LSTM</w:t>
+      </w:r>
+      <w:r>
+        <w:rPr>
+          <w:rFonts w:ascii="Times New Roman" w:eastAsia="宋体" w:hAnsi="Times New Roman" w:cs="Times New Roman"/>
+          <w:sz w:val="24"/>
+          <w:szCs w:val="28"/>
+        </w:rPr>
+        <w:t>模型（</w:t>
+      </w:r>
+      <w:r>
+        <w:rPr>
+          <w:rFonts w:ascii="Times New Roman" w:eastAsia="宋体" w:hAnsi="Times New Roman" w:cs="Times New Roman"/>
+          <w:sz w:val="24"/>
+          <w:szCs w:val="28"/>
+        </w:rPr>
+        <w:t>Bahdanau</w:t>
+      </w:r>
       <w:r>
         <w:rPr>
           <w:rFonts w:ascii="Times New Roman" w:eastAsia="宋体" w:hAnsi="Times New Roman" w:cs="Times New Roman"/>
@@ -7586,7 +7526,7 @@
           <w:sz w:val="24"/>
           <w:szCs w:val="28"/>
         </w:rPr>
-        <w:t>2014</w:t>
+        <w:t>2015</w:t>
       </w:r>
       <w:r>
         <w:rPr>
@@ -7602,284 +7542,6 @@
           <w:sz w:val="24"/>
           <w:szCs w:val="28"/>
         </w:rPr>
-        <w:t>[26]</w:t>
-      </w:r>
-      <w:r>
-        <w:rPr>
-          <w:rFonts w:ascii="Times New Roman" w:eastAsia="宋体" w:hAnsi="Times New Roman" w:cs="Times New Roman"/>
-          <w:sz w:val="24"/>
-          <w:szCs w:val="28"/>
-        </w:rPr>
-        <w:t>。图</w:t>
-      </w:r>
-      <w:r>
-        <w:rPr>
-          <w:rFonts w:ascii="Times New Roman" w:eastAsia="宋体" w:hAnsi="Times New Roman" w:cs="Times New Roman"/>
-          <w:sz w:val="24"/>
-          <w:szCs w:val="28"/>
-        </w:rPr>
-        <w:t>3</w:t>
-      </w:r>
-      <w:r>
-        <w:rPr>
-          <w:rFonts w:ascii="Times New Roman" w:eastAsia="宋体" w:hAnsi="Times New Roman" w:cs="Times New Roman"/>
-          <w:sz w:val="24"/>
-          <w:szCs w:val="28"/>
-        </w:rPr>
-        <w:t>显示了整体代理架构，它是由一个基于堆叠的长短期记忆（</w:t>
-      </w:r>
-      <w:r>
-        <w:rPr>
-          <w:rFonts w:ascii="Times New Roman" w:eastAsia="宋体" w:hAnsi="Times New Roman" w:cs="Times New Roman"/>
-          <w:sz w:val="24"/>
-          <w:szCs w:val="28"/>
-        </w:rPr>
-        <w:t>LSTM</w:t>
-      </w:r>
-      <w:r>
-        <w:rPr>
-          <w:rFonts w:ascii="Times New Roman" w:eastAsia="宋体" w:hAnsi="Times New Roman" w:cs="Times New Roman"/>
-          <w:sz w:val="24"/>
-          <w:szCs w:val="28"/>
-        </w:rPr>
-        <w:t>）单元的编码器</w:t>
-      </w:r>
-      <w:r>
-        <w:rPr>
-          <w:rFonts w:ascii="Times New Roman" w:eastAsia="宋体" w:hAnsi="Times New Roman" w:cs="Times New Roman"/>
-          <w:sz w:val="24"/>
-          <w:szCs w:val="28"/>
-        </w:rPr>
-        <w:t>-</w:t>
-      </w:r>
-      <w:r>
-        <w:rPr>
-          <w:rFonts w:ascii="Times New Roman" w:eastAsia="宋体" w:hAnsi="Times New Roman" w:cs="Times New Roman"/>
-          <w:sz w:val="24"/>
-          <w:szCs w:val="28"/>
-        </w:rPr>
-        <w:t>解码器设计形成的。该模型的输入是构成要放置的网络服务的</w:t>
-      </w:r>
-      <w:r>
-        <w:rPr>
-          <w:rFonts w:ascii="Times New Roman" w:eastAsia="宋体" w:hAnsi="Times New Roman" w:cs="Times New Roman"/>
-          <w:sz w:val="24"/>
-          <w:szCs w:val="28"/>
-        </w:rPr>
-        <w:t>VNF</w:t>
-      </w:r>
-      <w:r>
-        <w:rPr>
-          <w:rFonts w:ascii="Times New Roman" w:eastAsia="宋体" w:hAnsi="Times New Roman" w:cs="Times New Roman"/>
-          <w:sz w:val="24"/>
-          <w:szCs w:val="28"/>
-        </w:rPr>
-        <w:t>序列</w:t>
-      </w:r>
-      <w:r>
-        <w:rPr>
-          <w:rFonts w:ascii="Times New Roman" w:eastAsia="宋体" w:hAnsi="Times New Roman" w:cs="Times New Roman"/>
-          <w:sz w:val="24"/>
-          <w:szCs w:val="28"/>
-        </w:rPr>
-        <w:t>s=</w:t>
-      </w:r>
-      <w:r>
-        <w:rPr>
-          <w:rFonts w:ascii="Times New Roman" w:eastAsia="宋体" w:hAnsi="Times New Roman" w:cs="Times New Roman"/>
-          <w:sz w:val="24"/>
-          <w:szCs w:val="28"/>
-        </w:rPr>
-        <w:t>（</w:t>
-      </w:r>
-      <w:r>
-        <w:rPr>
-          <w:rFonts w:ascii="Times New Roman" w:eastAsia="宋体" w:hAnsi="Times New Roman" w:cs="Times New Roman"/>
-          <w:sz w:val="24"/>
-          <w:szCs w:val="28"/>
-        </w:rPr>
-        <w:t>f1</w:t>
-      </w:r>
-      <w:r>
-        <w:rPr>
-          <w:rFonts w:ascii="Times New Roman" w:eastAsia="宋体" w:hAnsi="Times New Roman" w:cs="Times New Roman"/>
-          <w:sz w:val="24"/>
-          <w:szCs w:val="28"/>
-        </w:rPr>
-        <w:t>，</w:t>
-      </w:r>
-      <w:r>
-        <w:rPr>
-          <w:rFonts w:ascii="Times New Roman" w:eastAsia="宋体" w:hAnsi="Times New Roman" w:cs="Times New Roman"/>
-          <w:sz w:val="24"/>
-          <w:szCs w:val="28"/>
-        </w:rPr>
-        <w:t>f2</w:t>
-      </w:r>
-      <w:r>
-        <w:rPr>
-          <w:rFonts w:ascii="Times New Roman" w:eastAsia="宋体" w:hAnsi="Times New Roman" w:cs="Times New Roman"/>
-          <w:sz w:val="24"/>
-          <w:szCs w:val="28"/>
-        </w:rPr>
-        <w:t>，</w:t>
-      </w:r>
-      <w:r>
-        <w:rPr>
-          <w:rFonts w:ascii="Times New Roman" w:eastAsia="宋体" w:hAnsi="Times New Roman" w:cs="Times New Roman"/>
-          <w:sz w:val="24"/>
-          <w:szCs w:val="28"/>
-        </w:rPr>
-        <w:t>...</w:t>
-      </w:r>
-      <w:r>
-        <w:rPr>
-          <w:rFonts w:ascii="Times New Roman" w:eastAsia="宋体" w:hAnsi="Times New Roman" w:cs="Times New Roman"/>
-          <w:sz w:val="24"/>
-          <w:szCs w:val="28"/>
-        </w:rPr>
-        <w:t>，</w:t>
-      </w:r>
-      <w:proofErr w:type="spellStart"/>
-      <w:r>
-        <w:rPr>
-          <w:rFonts w:ascii="Times New Roman" w:eastAsia="宋体" w:hAnsi="Times New Roman" w:cs="Times New Roman"/>
-          <w:sz w:val="24"/>
-          <w:szCs w:val="28"/>
-        </w:rPr>
-        <w:t>fm</w:t>
-      </w:r>
-      <w:proofErr w:type="spellEnd"/>
-      <w:r>
-        <w:rPr>
-          <w:rFonts w:ascii="Times New Roman" w:eastAsia="宋体" w:hAnsi="Times New Roman" w:cs="Times New Roman"/>
-          <w:sz w:val="24"/>
-          <w:szCs w:val="28"/>
-        </w:rPr>
-        <w:t>）。如前所述，这些</w:t>
-      </w:r>
-      <w:r>
-        <w:rPr>
-          <w:rFonts w:ascii="Times New Roman" w:eastAsia="宋体" w:hAnsi="Times New Roman" w:cs="Times New Roman"/>
-          <w:sz w:val="24"/>
-          <w:szCs w:val="28"/>
-        </w:rPr>
-        <w:t>NS</w:t>
-      </w:r>
-      <w:r>
-        <w:rPr>
-          <w:rFonts w:ascii="Times New Roman" w:eastAsia="宋体" w:hAnsi="Times New Roman" w:cs="Times New Roman"/>
-          <w:sz w:val="24"/>
-          <w:szCs w:val="28"/>
-        </w:rPr>
-        <w:t>链有一个可变的长度</w:t>
-      </w:r>
-      <w:r>
-        <w:rPr>
-          <w:rFonts w:ascii="Times New Roman" w:eastAsia="宋体" w:hAnsi="Times New Roman" w:cs="Times New Roman"/>
-          <w:sz w:val="24"/>
-          <w:szCs w:val="28"/>
-        </w:rPr>
-        <w:t>m</w:t>
-      </w:r>
-      <w:r>
-        <w:rPr>
-          <w:rFonts w:ascii="宋体" w:eastAsia="宋体" w:hAnsi="宋体" w:cs="宋体" w:hint="eastAsia"/>
-          <w:sz w:val="24"/>
-          <w:szCs w:val="28"/>
-        </w:rPr>
-        <w:t>∈</w:t>
-      </w:r>
-      <w:r>
-        <w:rPr>
-          <w:rFonts w:ascii="Times New Roman" w:eastAsia="宋体" w:hAnsi="Times New Roman" w:cs="Times New Roman"/>
-          <w:sz w:val="24"/>
-          <w:szCs w:val="28"/>
-        </w:rPr>
-        <w:t>{1,...,M}</w:t>
-      </w:r>
-      <w:r>
-        <w:rPr>
-          <w:rFonts w:ascii="Times New Roman" w:eastAsia="宋体" w:hAnsi="Times New Roman" w:cs="Times New Roman"/>
-          <w:sz w:val="24"/>
-          <w:szCs w:val="28"/>
-        </w:rPr>
-        <w:t>。这是使用序列模型的主要原因，因为它是为输入不同大小的链而设计的，无需修改其内部结构。</w:t>
-      </w:r>
-    </w:p>
-    <w:p>
-      <w:pPr>
-        <w:ind w:firstLine="420"/>
-        <w:rPr>
-          <w:rFonts w:ascii="Times New Roman" w:eastAsia="宋体" w:hAnsi="Times New Roman" w:cs="Times New Roman"/>
-          <w:sz w:val="24"/>
-          <w:szCs w:val="28"/>
-        </w:rPr>
-      </w:pPr>
-      <w:r>
-        <w:rPr>
-          <w:rFonts w:ascii="Times New Roman" w:eastAsia="宋体" w:hAnsi="Times New Roman" w:cs="Times New Roman"/>
-          <w:sz w:val="24"/>
-          <w:szCs w:val="28"/>
-        </w:rPr>
-        <w:t>解码器是一个注意型</w:t>
-      </w:r>
-      <w:r>
-        <w:rPr>
-          <w:rFonts w:ascii="Times New Roman" w:eastAsia="宋体" w:hAnsi="Times New Roman" w:cs="Times New Roman"/>
-          <w:sz w:val="24"/>
-          <w:szCs w:val="28"/>
-        </w:rPr>
-        <w:t>LSTM</w:t>
-      </w:r>
-      <w:r>
-        <w:rPr>
-          <w:rFonts w:ascii="Times New Roman" w:eastAsia="宋体" w:hAnsi="Times New Roman" w:cs="Times New Roman"/>
-          <w:sz w:val="24"/>
-          <w:szCs w:val="28"/>
-        </w:rPr>
-        <w:t>模型（</w:t>
-      </w:r>
-      <w:proofErr w:type="spellStart"/>
-      <w:r>
-        <w:rPr>
-          <w:rFonts w:ascii="Times New Roman" w:eastAsia="宋体" w:hAnsi="Times New Roman" w:cs="Times New Roman"/>
-          <w:sz w:val="24"/>
-          <w:szCs w:val="28"/>
-        </w:rPr>
-        <w:t>Bahdanau</w:t>
-      </w:r>
-      <w:proofErr w:type="spellEnd"/>
-      <w:r>
-        <w:rPr>
-          <w:rFonts w:ascii="Times New Roman" w:eastAsia="宋体" w:hAnsi="Times New Roman" w:cs="Times New Roman"/>
-          <w:sz w:val="24"/>
-          <w:szCs w:val="28"/>
-        </w:rPr>
-        <w:t>等人，</w:t>
-      </w:r>
-      <w:r>
-        <w:rPr>
-          <w:rFonts w:ascii="Times New Roman" w:eastAsia="宋体" w:hAnsi="Times New Roman" w:cs="Times New Roman"/>
-          <w:sz w:val="24"/>
-          <w:szCs w:val="28"/>
-        </w:rPr>
-        <w:t>2015</w:t>
-      </w:r>
-      <w:r>
-        <w:rPr>
-          <w:rFonts w:ascii="Times New Roman" w:eastAsia="宋体" w:hAnsi="Times New Roman" w:cs="Times New Roman"/>
-          <w:sz w:val="24"/>
-          <w:szCs w:val="28"/>
-        </w:rPr>
-        <w:t>）</w:t>
-      </w:r>
-      <w:r>
-        <w:rPr>
-          <w:rFonts w:ascii="Times New Roman" w:eastAsia="宋体" w:hAnsi="Times New Roman" w:cs="Times New Roman"/>
-          <w:sz w:val="24"/>
-          <w:szCs w:val="28"/>
-        </w:rPr>
         <w:t>[27]</w:t>
       </w:r>
       <w:r>
@@ -7890,25 +7552,22 @@
         </w:rPr>
         <w:t>，它的解码步骤与输入序列的数量相同。在每一步，解码器都会输出主机，以放置同一步在编码器中引入的组件。解码器网络隐藏状态</w:t>
       </w:r>
-      <w:proofErr w:type="spellStart"/>
-      <w:r>
-        <w:rPr>
-          <w:rFonts w:ascii="Times New Roman" w:eastAsia="宋体" w:hAnsi="Times New Roman" w:cs="Times New Roman"/>
-          <w:sz w:val="24"/>
-          <w:szCs w:val="28"/>
-        </w:rPr>
-        <w:t>ρt</w:t>
-      </w:r>
-      <w:proofErr w:type="spellEnd"/>
-      <w:r>
-        <w:rPr>
-          <w:rFonts w:ascii="Times New Roman" w:eastAsia="宋体" w:hAnsi="Times New Roman" w:cs="Times New Roman"/>
-          <w:sz w:val="24"/>
-          <w:szCs w:val="28"/>
-        </w:rPr>
-        <w:t xml:space="preserve"> = f(ρt-1, ρ¯t-1, </w:t>
-      </w:r>
-      <w:proofErr w:type="spellStart"/>
+      <w:r>
+        <w:rPr>
+          <w:rFonts w:ascii="Times New Roman" w:eastAsia="宋体" w:hAnsi="Times New Roman" w:cs="Times New Roman"/>
+          <w:sz w:val="24"/>
+          <w:szCs w:val="28"/>
+        </w:rPr>
+        <w:t>ρt = f(ρt-1, ρ¯t-1, ct)</w:t>
+      </w:r>
+      <w:r>
+        <w:rPr>
+          <w:rFonts w:ascii="Times New Roman" w:eastAsia="宋体" w:hAnsi="Times New Roman" w:cs="Times New Roman"/>
+          <w:sz w:val="24"/>
+          <w:szCs w:val="28"/>
+        </w:rPr>
+        <w:t>是其自身先前状态与对编码器隐藏状态的注意力机制相结合的函数。上下文向量</w:t>
+      </w:r>
       <w:r>
         <w:rPr>
           <w:rFonts w:ascii="Times New Roman" w:eastAsia="宋体" w:hAnsi="Times New Roman" w:cs="Times New Roman"/>
@@ -7917,33 +7576,6 @@
         </w:rPr>
         <w:t>ct</w:t>
       </w:r>
-      <w:proofErr w:type="spellEnd"/>
-      <w:r>
-        <w:rPr>
-          <w:rFonts w:ascii="Times New Roman" w:eastAsia="宋体" w:hAnsi="Times New Roman" w:cs="Times New Roman"/>
-          <w:sz w:val="24"/>
-          <w:szCs w:val="28"/>
-        </w:rPr>
-        <w:t>)</w:t>
-      </w:r>
-      <w:r>
-        <w:rPr>
-          <w:rFonts w:ascii="Times New Roman" w:eastAsia="宋体" w:hAnsi="Times New Roman" w:cs="Times New Roman"/>
-          <w:sz w:val="24"/>
-          <w:szCs w:val="28"/>
-        </w:rPr>
-        <w:t>是其自身先前状态与对编码器隐藏状态的注意力机制相结合的函数。上下文向量</w:t>
-      </w:r>
-      <w:proofErr w:type="spellStart"/>
-      <w:r>
-        <w:rPr>
-          <w:rFonts w:ascii="Times New Roman" w:eastAsia="宋体" w:hAnsi="Times New Roman" w:cs="Times New Roman"/>
-          <w:sz w:val="24"/>
-          <w:szCs w:val="28"/>
-        </w:rPr>
-        <w:t>ct</w:t>
-      </w:r>
-      <w:proofErr w:type="spellEnd"/>
       <w:r>
         <w:rPr>
           <w:rFonts w:ascii="Times New Roman" w:eastAsia="宋体" w:hAnsi="Times New Roman" w:cs="Times New Roman"/>
@@ -7986,7 +7618,7 @@
           <w:szCs w:val="28"/>
         </w:rPr>
         <w:drawing>
-          <wp:inline distT="0" distB="0" distL="0" distR="0" wp14:anchorId="51441BD5" wp14:editId="3CECA5D4">
+          <wp:inline distT="0" distB="0" distL="0" distR="0">
             <wp:extent cx="2653827" cy="462078"/>
             <wp:effectExtent l="0" t="0" r="0" b="0"/>
             <wp:docPr id="13" name="图片 13"/>
@@ -8045,18 +7677,8 @@
           <w:sz w:val="24"/>
           <w:szCs w:val="28"/>
         </w:rPr>
-        <w:t>α</w:t>
-      </w:r>
-      <w:proofErr w:type="spellStart"/>
-      <w:r>
-        <w:rPr>
-          <w:rFonts w:ascii="Times New Roman" w:eastAsia="宋体" w:hAnsi="Times New Roman" w:cs="Times New Roman"/>
-          <w:sz w:val="24"/>
-          <w:szCs w:val="28"/>
-        </w:rPr>
-        <w:t>t,f</w:t>
-      </w:r>
-      <w:proofErr w:type="spellEnd"/>
+        <w:t>αt,f</w:t>
+      </w:r>
       <w:r>
         <w:rPr>
           <w:rFonts w:ascii="Times New Roman" w:eastAsia="宋体" w:hAnsi="Times New Roman" w:cs="Times New Roman"/>
@@ -8065,7 +7687,6 @@
         </w:rPr>
         <w:t>是定义解码过程中每个源隐藏状态的权重的变量。可变大小的对齐向量具有与源序列相同的步骤数。它是通过对解码器的当前目标隐藏状态</w:t>
       </w:r>
-      <w:proofErr w:type="spellStart"/>
       <w:r>
         <w:rPr>
           <w:rFonts w:ascii="Times New Roman" w:eastAsia="宋体" w:hAnsi="Times New Roman" w:cs="Times New Roman"/>
@@ -8074,7 +7695,6 @@
         </w:rPr>
         <w:t>ρt</w:t>
       </w:r>
-      <w:proofErr w:type="spellEnd"/>
       <w:r>
         <w:rPr>
           <w:rFonts w:ascii="Times New Roman" w:eastAsia="宋体" w:hAnsi="Times New Roman" w:cs="Times New Roman"/>
@@ -8083,7 +7703,6 @@
         </w:rPr>
         <w:t>与每个源隐藏状态</w:t>
       </w:r>
-      <w:proofErr w:type="spellStart"/>
       <w:r>
         <w:rPr>
           <w:rFonts w:ascii="Times New Roman" w:eastAsia="宋体" w:hAnsi="Times New Roman" w:cs="Times New Roman"/>
@@ -8092,7 +7711,6 @@
         </w:rPr>
         <w:t>ρ¯f</w:t>
       </w:r>
-      <w:proofErr w:type="spellEnd"/>
       <w:r>
         <w:rPr>
           <w:rFonts w:ascii="Times New Roman" w:eastAsia="宋体" w:hAnsi="Times New Roman" w:cs="Times New Roman"/>
@@ -8119,9 +7737,9 @@
           <w:szCs w:val="28"/>
         </w:rPr>
         <w:drawing>
-          <wp:inline distT="0" distB="0" distL="0" distR="0" wp14:anchorId="5DA27B9F" wp14:editId="3D6D7926">
-            <wp:extent cx="3927671" cy="402414"/>
-            <wp:effectExtent l="0" t="0" r="0" b="0"/>
+          <wp:inline distT="0" distB="0" distL="0" distR="0">
+            <wp:extent cx="3702050" cy="379298"/>
+            <wp:effectExtent l="0" t="0" r="0" b="1905"/>
             <wp:docPr id="14" name="图片 14"/>
             <wp:cNvGraphicFramePr>
               <a:graphicFrameLocks xmlns:a="http://schemas.openxmlformats.org/drawingml/2006/main" noChangeAspect="1"/>
@@ -8142,7 +7760,7 @@
                   <pic:spPr>
                     <a:xfrm>
                       <a:off x="0" y="0"/>
-                      <a:ext cx="3934814" cy="403146"/>
+                      <a:ext cx="3718319" cy="380965"/>
                     </a:xfrm>
                     <a:prstGeom prst="rect">
                       <a:avLst/>
@@ -8189,8 +7807,8 @@
           <w:szCs w:val="28"/>
         </w:rPr>
         <w:drawing>
-          <wp:inline distT="0" distB="0" distL="0" distR="0" wp14:anchorId="2BCD8058" wp14:editId="05C18C22">
-            <wp:extent cx="3795985" cy="291465"/>
+          <wp:inline distT="0" distB="0" distL="0" distR="0">
+            <wp:extent cx="3549650" cy="272551"/>
             <wp:effectExtent l="0" t="0" r="0" b="0"/>
             <wp:docPr id="15" name="图片 15"/>
             <wp:cNvGraphicFramePr>
@@ -8212,7 +7830,7 @@
                   <pic:spPr>
                     <a:xfrm>
                       <a:off x="0" y="0"/>
-                      <a:ext cx="3802587" cy="291972"/>
+                      <a:ext cx="3558146" cy="273203"/>
                     </a:xfrm>
                     <a:prstGeom prst="rect">
                       <a:avLst/>
@@ -8233,7 +7851,6 @@
           <w:szCs w:val="28"/>
         </w:rPr>
       </w:pPr>
-      <w:proofErr w:type="spellStart"/>
       <w:r>
         <w:rPr>
           <w:rFonts w:ascii="Times New Roman" w:eastAsia="宋体" w:hAnsi="Times New Roman" w:cs="Times New Roman"/>
@@ -8242,7 +7859,6 @@
         </w:rPr>
         <w:t>va</w:t>
       </w:r>
-      <w:proofErr w:type="spellEnd"/>
       <w:r>
         <w:rPr>
           <w:rFonts w:ascii="Times New Roman" w:eastAsia="宋体" w:hAnsi="Times New Roman" w:cs="Times New Roman"/>
@@ -8299,18 +7915,24 @@
           <w:sz w:val="24"/>
           <w:szCs w:val="28"/>
         </w:rPr>
-        <w:t>最后，基线</w:t>
-      </w:r>
-      <w:proofErr w:type="spellStart"/>
-      <w:r>
-        <w:rPr>
-          <w:rFonts w:ascii="Times New Roman" w:eastAsia="宋体" w:hAnsi="Times New Roman" w:cs="Times New Roman"/>
-          <w:sz w:val="24"/>
-          <w:szCs w:val="28"/>
-        </w:rPr>
-        <w:t>bθν</w:t>
-      </w:r>
-      <w:proofErr w:type="spellEnd"/>
+        <w:t>最后，</w:t>
+      </w:r>
+      <w:r>
+        <w:rPr>
+          <w:rFonts w:ascii="Times New Roman" w:eastAsia="宋体" w:hAnsi="Times New Roman" w:cs="Times New Roman" w:hint="eastAsia"/>
+          <w:sz w:val="24"/>
+          <w:szCs w:val="28"/>
+        </w:rPr>
+        <w:t>baseline</w:t>
+      </w:r>
+      <w:r>
+        <w:rPr>
+          <w:rFonts w:ascii="Times New Roman" w:eastAsia="宋体" w:hAnsi="Times New Roman" w:cs="Times New Roman"/>
+          <w:sz w:val="24"/>
+          <w:szCs w:val="28"/>
+        </w:rPr>
+        <w:t xml:space="preserve"> bθν</w:t>
+      </w:r>
       <w:r>
         <w:rPr>
           <w:rFonts w:ascii="Times New Roman" w:eastAsia="宋体" w:hAnsi="Times New Roman" w:cs="Times New Roman"/>
@@ -8395,7 +8017,7 @@
           <w:szCs w:val="28"/>
         </w:rPr>
         <w:drawing>
-          <wp:inline distT="0" distB="0" distL="0" distR="0" wp14:anchorId="6D29B7DC" wp14:editId="747F6602">
+          <wp:inline distT="0" distB="0" distL="0" distR="0">
             <wp:extent cx="3987800" cy="2472090"/>
             <wp:effectExtent l="0" t="0" r="0" b="4445"/>
             <wp:docPr id="16" name="图片 16"/>
@@ -8464,7 +8086,6 @@
         </w:rPr>
         <w:t>：序列到序列模型由一个带有</w:t>
       </w:r>
-      <w:proofErr w:type="spellStart"/>
       <w:r>
         <w:rPr>
           <w:rFonts w:ascii="Times New Roman" w:eastAsia="宋体" w:hAnsi="Times New Roman" w:cs="Times New Roman"/>
@@ -8473,7 +8094,6 @@
         </w:rPr>
         <w:t>Bahdanau</w:t>
       </w:r>
-      <w:proofErr w:type="spellEnd"/>
       <w:r>
         <w:rPr>
           <w:rFonts w:ascii="Times New Roman" w:eastAsia="宋体" w:hAnsi="Times New Roman" w:cs="Times New Roman"/>
@@ -8496,16 +8116,7 @@
           <w:sz w:val="24"/>
           <w:szCs w:val="28"/>
         </w:rPr>
-        <w:t>解码器结构组成。它将一个可变长度的服务链编码在一个表征向量中，解码器网络用它来产</w:t>
-      </w:r>
-      <w:r>
-        <w:rPr>
-          <w:rFonts w:ascii="Times New Roman" w:eastAsia="宋体" w:hAnsi="Times New Roman" w:cs="Times New Roman"/>
-          <w:sz w:val="24"/>
-          <w:szCs w:val="28"/>
-        </w:rPr>
-        <w:lastRenderedPageBreak/>
-        <w:t>生安置决策</w:t>
+        <w:t>解码器结构组成。它将一个可变长度的服务链编码在一个表征向量中，解码器网络用它来产生安置决策</w:t>
       </w:r>
     </w:p>
     <w:p>
@@ -8533,15 +8144,336 @@
           <w:sz w:val="30"/>
           <w:szCs w:val="30"/>
         </w:rPr>
-        <w:t xml:space="preserve">4.3 </w:t>
-      </w:r>
-      <w:r>
+        <w:lastRenderedPageBreak/>
+        <w:t>4.3 搜索策略</w:t>
+      </w:r>
+    </w:p>
+    <w:p>
+      <w:pPr>
+        <w:ind w:firstLine="420"/>
+        <w:jc w:val="left"/>
+        <w:rPr>
+          <w:rFonts w:ascii="Times New Roman" w:eastAsia="宋体" w:hAnsi="Times New Roman" w:cs="Times New Roman"/>
+          <w:sz w:val="24"/>
+          <w:szCs w:val="28"/>
+        </w:rPr>
+      </w:pPr>
+      <w:r>
+        <w:rPr>
+          <w:rFonts w:ascii="Times New Roman" w:eastAsia="宋体" w:hAnsi="Times New Roman" w:cs="Times New Roman"/>
+          <w:sz w:val="24"/>
+          <w:szCs w:val="28"/>
+        </w:rPr>
+        <w:t>Policy Gradients</w:t>
+      </w:r>
+      <w:r>
+        <w:rPr>
+          <w:rFonts w:ascii="Times New Roman" w:eastAsia="宋体" w:hAnsi="Times New Roman" w:cs="Times New Roman"/>
+          <w:sz w:val="24"/>
+          <w:szCs w:val="28"/>
+        </w:rPr>
+        <w:t>有一个主要的缺点，它存在局部收敛的问题。在学习过程中，神经元的权重是按照目标函数的梯度方向调整的。由于这个函数是非凸的，这种方法很容易收敛到次优的最小值。一旦代理收敛到一个，无论我们延长训练多长时间，它都会保留所取得的政策。为了改善获得的策略，有必要收敛到成本函数中更好的最优值。在这个意义上，在训练过程中应用了熵正则化等技术来增加探索。我们通过在推理中应用</w:t>
+      </w:r>
+      <w:r>
+        <w:rPr>
+          <w:rFonts w:ascii="Times New Roman" w:eastAsia="宋体" w:hAnsi="Times New Roman" w:cs="Times New Roman"/>
+          <w:sz w:val="24"/>
+          <w:szCs w:val="28"/>
+        </w:rPr>
+        <w:t>Bello</w:t>
+      </w:r>
+      <w:r>
+        <w:rPr>
+          <w:rFonts w:ascii="Times New Roman" w:eastAsia="宋体" w:hAnsi="Times New Roman" w:cs="Times New Roman"/>
+          <w:sz w:val="24"/>
+          <w:szCs w:val="28"/>
+        </w:rPr>
+        <w:t>等人</w:t>
+      </w:r>
+      <w:r>
+        <w:rPr>
+          <w:rFonts w:ascii="Times New Roman" w:eastAsia="宋体" w:hAnsi="Times New Roman" w:cs="Times New Roman"/>
+          <w:sz w:val="24"/>
+          <w:szCs w:val="28"/>
+        </w:rPr>
+        <w:t>[3]</w:t>
+      </w:r>
+      <w:r>
+        <w:rPr>
+          <w:rFonts w:ascii="Times New Roman" w:eastAsia="宋体" w:hAnsi="Times New Roman" w:cs="Times New Roman"/>
+          <w:sz w:val="24"/>
+          <w:szCs w:val="28"/>
+        </w:rPr>
+        <w:t>提出的一些搜索方法，获得了明显的改进。由于评估安置的费用不高，代理可以在推理时通过考虑多个候选方案并选择最佳方案来模拟一个搜索过程。</w:t>
+      </w:r>
+    </w:p>
+    <w:p>
+      <w:pPr>
+        <w:ind w:firstLine="420"/>
+        <w:jc w:val="left"/>
+        <w:rPr>
+          <w:rFonts w:ascii="Times New Roman" w:eastAsia="宋体" w:hAnsi="Times New Roman" w:cs="Times New Roman"/>
+          <w:sz w:val="24"/>
+          <w:szCs w:val="28"/>
+        </w:rPr>
+      </w:pPr>
+      <w:r>
+        <w:rPr>
+          <w:rFonts w:ascii="Times New Roman" w:eastAsia="宋体" w:hAnsi="Times New Roman" w:cs="Times New Roman"/>
+          <w:sz w:val="24"/>
+          <w:szCs w:val="28"/>
+        </w:rPr>
+        <w:t>我们考虑了两种搜索策略：一种是对多个训练好的模型进行贪婪推理，另一种是采样技术。在第一种策略中，学习了多个模型，在推理时对每个模型的贪婪输出进行评估，以选择最佳模型。另一种方法是利用温度超参数</w:t>
+      </w:r>
+      <w:r>
+        <w:rPr>
+          <w:rFonts w:ascii="Times New Roman" w:eastAsia="宋体" w:hAnsi="Times New Roman" w:cs="Times New Roman"/>
+          <w:sz w:val="24"/>
+          <w:szCs w:val="28"/>
+        </w:rPr>
+        <w:t>T</w:t>
+      </w:r>
+      <w:r>
+        <w:rPr>
+          <w:rFonts w:ascii="Times New Roman" w:eastAsia="宋体" w:hAnsi="Times New Roman" w:cs="Times New Roman"/>
+          <w:sz w:val="24"/>
+          <w:szCs w:val="28"/>
+        </w:rPr>
+        <w:t>来控制输出分布的稀疏性，从而改善推理时的探索。取出多个样本，并选择其中最好的一个作为输出。使用这种方法是为了防止模型过于自信，允许在推理中评估近似的政策。</w:t>
+      </w:r>
+    </w:p>
+    <w:p>
+      <w:pPr>
+        <w:ind w:firstLine="420"/>
+        <w:jc w:val="left"/>
+        <w:rPr>
+          <w:rFonts w:ascii="Times New Roman" w:eastAsia="宋体" w:hAnsi="Times New Roman" w:cs="Times New Roman"/>
+          <w:sz w:val="24"/>
+          <w:szCs w:val="28"/>
+        </w:rPr>
+      </w:pPr>
+    </w:p>
+    <w:p>
+      <w:pPr>
+        <w:ind w:firstLine="420"/>
+        <w:jc w:val="left"/>
+        <w:rPr>
+          <w:rFonts w:ascii="Times New Roman" w:eastAsia="宋体" w:hAnsi="Times New Roman" w:cs="Times New Roman"/>
+        </w:rPr>
+      </w:pPr>
+    </w:p>
+    <w:p>
+      <w:pPr>
+        <w:jc w:val="center"/>
+        <w:rPr>
+          <w:rFonts w:ascii="黑体" w:eastAsia="黑体" w:hAnsi="黑体" w:cs="Times New Roman"/>
+          <w:sz w:val="32"/>
+          <w:szCs w:val="32"/>
+        </w:rPr>
+      </w:pPr>
+      <w:r>
+        <w:rPr>
+          <w:rFonts w:ascii="黑体" w:eastAsia="黑体" w:hAnsi="黑体" w:cs="Times New Roman"/>
+          <w:sz w:val="32"/>
+          <w:szCs w:val="32"/>
+        </w:rPr>
+        <w:t>5 实验研究</w:t>
+      </w:r>
+    </w:p>
+    <w:p>
+      <w:pPr>
+        <w:ind w:firstLine="420"/>
+        <w:jc w:val="left"/>
+        <w:rPr>
+          <w:rFonts w:ascii="Times New Roman" w:eastAsia="宋体" w:hAnsi="Times New Roman" w:cs="Times New Roman"/>
+          <w:sz w:val="24"/>
+          <w:szCs w:val="28"/>
+        </w:rPr>
+      </w:pPr>
+      <w:r>
+        <w:rPr>
+          <w:rFonts w:ascii="Times New Roman" w:eastAsia="宋体" w:hAnsi="Times New Roman" w:cs="Times New Roman"/>
+          <w:sz w:val="24"/>
+          <w:szCs w:val="28"/>
+        </w:rPr>
+        <w:t>在本节中，为了评估所提出的优化</w:t>
+      </w:r>
+      <w:r>
+        <w:rPr>
+          <w:rFonts w:ascii="Times New Roman" w:eastAsia="宋体" w:hAnsi="Times New Roman" w:cs="Times New Roman"/>
+          <w:sz w:val="24"/>
+          <w:szCs w:val="28"/>
+        </w:rPr>
+        <w:t>VNF-FGE</w:t>
+      </w:r>
+      <w:r>
+        <w:rPr>
+          <w:rFonts w:ascii="Times New Roman" w:eastAsia="宋体" w:hAnsi="Times New Roman" w:cs="Times New Roman"/>
+          <w:sz w:val="24"/>
+          <w:szCs w:val="28"/>
+        </w:rPr>
+        <w:t>问题的方法，在两个不同规模的环境中进行了详细的实验研究：一个小型和一个大型基础设施。利用这个测试平台，我们评估了神经网络模型与</w:t>
+      </w:r>
+      <w:r>
+        <w:rPr>
+          <w:rFonts w:ascii="Times New Roman" w:eastAsia="宋体" w:hAnsi="Times New Roman" w:cs="Times New Roman"/>
+          <w:sz w:val="24"/>
+          <w:szCs w:val="28"/>
+        </w:rPr>
+        <w:t>Gecode</w:t>
+      </w:r>
+      <w:r>
+        <w:rPr>
+          <w:rFonts w:ascii="Times New Roman" w:eastAsia="宋体" w:hAnsi="Times New Roman" w:cs="Times New Roman"/>
+          <w:sz w:val="24"/>
+          <w:szCs w:val="28"/>
+        </w:rPr>
+        <w:t>求解器和</w:t>
+      </w:r>
+      <w:r>
+        <w:rPr>
+          <w:rFonts w:ascii="Times New Roman" w:eastAsia="宋体" w:hAnsi="Times New Roman" w:cs="Times New Roman"/>
+          <w:sz w:val="24"/>
+          <w:szCs w:val="28"/>
+        </w:rPr>
+        <w:t>FF</w:t>
+      </w:r>
+      <w:r>
+        <w:rPr>
+          <w:rFonts w:ascii="Times New Roman" w:eastAsia="宋体" w:hAnsi="Times New Roman" w:cs="Times New Roman"/>
+          <w:sz w:val="24"/>
+          <w:szCs w:val="28"/>
+        </w:rPr>
+        <w:t>启发式算法的性能</w:t>
+      </w:r>
+      <w:r>
+        <w:rPr>
+          <w:rFonts w:ascii="Times New Roman" w:eastAsia="宋体" w:hAnsi="Times New Roman" w:cs="Times New Roman"/>
+          <w:sz w:val="24"/>
+          <w:szCs w:val="28"/>
+        </w:rPr>
+        <w:t>[28]</w:t>
+      </w:r>
+      <w:r>
+        <w:rPr>
+          <w:rFonts w:ascii="Times New Roman" w:eastAsia="宋体" w:hAnsi="Times New Roman" w:cs="Times New Roman"/>
+          <w:sz w:val="24"/>
+          <w:szCs w:val="28"/>
+        </w:rPr>
+        <w:t>。这些环境的选择分别有利于求解器和启发式算法，在下文会进行论证。</w:t>
+      </w:r>
+    </w:p>
+    <w:p>
+      <w:pPr>
+        <w:ind w:firstLine="420"/>
+        <w:jc w:val="left"/>
+        <w:rPr>
+          <w:rFonts w:ascii="Times New Roman" w:eastAsia="宋体" w:hAnsi="Times New Roman" w:cs="Times New Roman"/>
+          <w:sz w:val="24"/>
+          <w:szCs w:val="28"/>
+        </w:rPr>
+      </w:pPr>
+      <w:r>
+        <w:rPr>
+          <w:rFonts w:ascii="Times New Roman" w:eastAsia="宋体" w:hAnsi="Times New Roman" w:cs="Times New Roman"/>
+          <w:sz w:val="24"/>
+          <w:szCs w:val="28"/>
+        </w:rPr>
+        <w:t>除了直接使用神经网络的输出外，我们还利用这些信息来指导启发式算法。由此产生的混合代理利用神经网络的结果，向启发式指出基础设施中的节点必须被占领的顺序。</w:t>
+      </w:r>
+    </w:p>
+    <w:p>
+      <w:pPr>
+        <w:ind w:firstLine="420"/>
+        <w:jc w:val="left"/>
+        <w:rPr>
+          <w:rFonts w:ascii="Times New Roman" w:eastAsia="宋体" w:hAnsi="Times New Roman" w:cs="Times New Roman"/>
+          <w:sz w:val="24"/>
+          <w:szCs w:val="28"/>
+        </w:rPr>
+      </w:pPr>
+      <w:r>
+        <w:rPr>
+          <w:rFonts w:ascii="Times New Roman" w:eastAsia="宋体" w:hAnsi="Times New Roman" w:cs="Times New Roman"/>
+          <w:sz w:val="24"/>
+          <w:szCs w:val="28"/>
+        </w:rPr>
+        <w:t>表三是对环境的简要描述，以及主要参数</w:t>
+      </w:r>
+      <w:r>
+        <w:rPr>
+          <w:rFonts w:ascii="Times New Roman" w:eastAsia="宋体" w:hAnsi="Times New Roman" w:cs="Times New Roman"/>
+          <w:sz w:val="24"/>
+          <w:szCs w:val="28"/>
+        </w:rPr>
+        <w:t>3</w:t>
+      </w:r>
+      <w:r>
+        <w:rPr>
+          <w:rFonts w:ascii="Times New Roman" w:eastAsia="宋体" w:hAnsi="Times New Roman" w:cs="Times New Roman"/>
+          <w:sz w:val="24"/>
+          <w:szCs w:val="28"/>
+        </w:rPr>
+        <w:t>和结果的总结。关于环境或参数配置的进一步信息，请参考附录</w:t>
+      </w:r>
+      <w:r>
+        <w:rPr>
+          <w:rFonts w:ascii="Times New Roman" w:eastAsia="宋体" w:hAnsi="Times New Roman" w:cs="Times New Roman"/>
+          <w:sz w:val="24"/>
+          <w:szCs w:val="28"/>
+        </w:rPr>
+        <w:t>A</w:t>
+      </w:r>
+      <w:r>
+        <w:rPr>
+          <w:rFonts w:ascii="Times New Roman" w:eastAsia="宋体" w:hAnsi="Times New Roman" w:cs="Times New Roman"/>
+          <w:sz w:val="24"/>
+          <w:szCs w:val="28"/>
+        </w:rPr>
+        <w:t>和附录</w:t>
+      </w:r>
+      <w:r>
+        <w:rPr>
+          <w:rFonts w:ascii="Times New Roman" w:eastAsia="宋体" w:hAnsi="Times New Roman" w:cs="Times New Roman"/>
+          <w:sz w:val="24"/>
+          <w:szCs w:val="28"/>
+        </w:rPr>
+        <w:t>B</w:t>
+      </w:r>
+      <w:r>
+        <w:rPr>
+          <w:rFonts w:ascii="Times New Roman" w:eastAsia="宋体" w:hAnsi="Times New Roman" w:cs="Times New Roman"/>
+          <w:sz w:val="24"/>
+          <w:szCs w:val="28"/>
+        </w:rPr>
+        <w:t>。</w:t>
+      </w:r>
+    </w:p>
+    <w:p>
+      <w:pPr>
+        <w:ind w:firstLine="420"/>
+        <w:jc w:val="left"/>
+        <w:rPr>
+          <w:rFonts w:ascii="Times New Roman" w:eastAsia="宋体" w:hAnsi="Times New Roman" w:cs="Times New Roman"/>
+        </w:rPr>
+      </w:pPr>
+    </w:p>
+    <w:p>
+      <w:pPr>
+        <w:jc w:val="left"/>
         <w:rPr>
           <w:rFonts w:ascii="黑体" w:eastAsia="黑体" w:hAnsi="黑体" w:cs="Times New Roman"/>
           <w:sz w:val="30"/>
           <w:szCs w:val="30"/>
         </w:rPr>
-        <w:t>搜索策略</w:t>
+      </w:pPr>
+      <w:r>
+        <w:rPr>
+          <w:rFonts w:ascii="黑体" w:eastAsia="黑体" w:hAnsi="黑体" w:cs="Times New Roman"/>
+          <w:sz w:val="30"/>
+          <w:szCs w:val="30"/>
+        </w:rPr>
+        <w:t>5.1 学习过程</w:t>
       </w:r>
     </w:p>
     <w:p>
@@ -8560,73 +8492,233 @@
           <w:sz w:val="24"/>
           <w:szCs w:val="28"/>
         </w:rPr>
-        <w:t>Policy Gradients</w:t>
-      </w:r>
-      <w:r>
-        <w:rPr>
-          <w:rFonts w:ascii="Times New Roman" w:eastAsia="宋体" w:hAnsi="Times New Roman" w:cs="Times New Roman"/>
-          <w:sz w:val="24"/>
-          <w:szCs w:val="28"/>
-        </w:rPr>
-        <w:t>有一个主要的缺点，它存在局部收敛的问</w:t>
-      </w:r>
-      <w:r>
-        <w:rPr>
-          <w:rFonts w:ascii="Times New Roman" w:eastAsia="宋体" w:hAnsi="Times New Roman" w:cs="Times New Roman"/>
-          <w:sz w:val="24"/>
-          <w:szCs w:val="28"/>
-        </w:rPr>
-        <w:t>题。在学习过程中，神经元的权重是按照目标函数的梯度方向调整的。由于这个函数是非</w:t>
-      </w:r>
-      <w:proofErr w:type="gramStart"/>
-      <w:r>
-        <w:rPr>
-          <w:rFonts w:ascii="Times New Roman" w:eastAsia="宋体" w:hAnsi="Times New Roman" w:cs="Times New Roman"/>
-          <w:sz w:val="24"/>
-          <w:szCs w:val="28"/>
-        </w:rPr>
-        <w:t>凸</w:t>
-      </w:r>
-      <w:proofErr w:type="gramEnd"/>
-      <w:r>
-        <w:rPr>
-          <w:rFonts w:ascii="Times New Roman" w:eastAsia="宋体" w:hAnsi="Times New Roman" w:cs="Times New Roman"/>
-          <w:sz w:val="24"/>
-          <w:szCs w:val="28"/>
-        </w:rPr>
-        <w:t>的，这种方法很容易收敛到次优的最小值。一旦代理收敛到一个，无论我们延长训练多长时间，它都会保留所取得的政策。为了改善获得的策略，有必要收敛到成本函数中更好的最优值。在这个意义上，在训练过程中应用了熵正则化等技术来增加探索。我们通过在推理中应用</w:t>
-      </w:r>
-      <w:r>
-        <w:rPr>
-          <w:rFonts w:ascii="Times New Roman" w:eastAsia="宋体" w:hAnsi="Times New Roman" w:cs="Times New Roman"/>
-          <w:sz w:val="24"/>
-          <w:szCs w:val="28"/>
-        </w:rPr>
-        <w:t>Bello</w:t>
-      </w:r>
-      <w:r>
-        <w:rPr>
-          <w:rFonts w:ascii="Times New Roman" w:eastAsia="宋体" w:hAnsi="Times New Roman" w:cs="Times New Roman"/>
-          <w:sz w:val="24"/>
-          <w:szCs w:val="28"/>
-        </w:rPr>
-        <w:t>等人</w:t>
-      </w:r>
-      <w:r>
-        <w:rPr>
-          <w:rFonts w:ascii="Times New Roman" w:eastAsia="宋体" w:hAnsi="Times New Roman" w:cs="Times New Roman"/>
-          <w:sz w:val="24"/>
-          <w:szCs w:val="28"/>
-        </w:rPr>
-        <w:t>[3]</w:t>
-      </w:r>
-      <w:r>
-        <w:rPr>
-          <w:rFonts w:ascii="Times New Roman" w:eastAsia="宋体" w:hAnsi="Times New Roman" w:cs="Times New Roman"/>
-          <w:sz w:val="24"/>
-          <w:szCs w:val="28"/>
-        </w:rPr>
-        <w:t>提出的一些搜索方法，获得了明显的改进。由于评估安置的费用不高，代理可以在推理时通过考虑多个候选方案并选择最佳方案来模拟一个搜索过程。</w:t>
+        <w:t>首先，我们进行了实验，以研究在考虑不同占用率的情况下，裸序列到序列模型的学习过程。在图</w:t>
+      </w:r>
+      <w:r>
+        <w:rPr>
+          <w:rFonts w:ascii="Times New Roman" w:eastAsia="宋体" w:hAnsi="Times New Roman" w:cs="Times New Roman"/>
+          <w:sz w:val="24"/>
+          <w:szCs w:val="28"/>
+        </w:rPr>
+        <w:t>4</w:t>
+      </w:r>
+      <w:r>
+        <w:rPr>
+          <w:rFonts w:ascii="Times New Roman" w:eastAsia="宋体" w:hAnsi="Times New Roman" w:cs="Times New Roman"/>
+          <w:sz w:val="24"/>
+          <w:szCs w:val="28"/>
+        </w:rPr>
+        <w:t>中，显示了代理在一个有足够空间的问题（</w:t>
+      </w:r>
+      <w:r>
+        <w:rPr>
+          <w:rFonts w:ascii="Times New Roman" w:eastAsia="宋体" w:hAnsi="Times New Roman" w:cs="Times New Roman"/>
+          <w:sz w:val="24"/>
+          <w:szCs w:val="28"/>
+        </w:rPr>
+        <w:t>a</w:t>
+      </w:r>
+      <w:r>
+        <w:rPr>
+          <w:rFonts w:ascii="Times New Roman" w:eastAsia="宋体" w:hAnsi="Times New Roman" w:cs="Times New Roman"/>
+          <w:sz w:val="24"/>
+          <w:szCs w:val="28"/>
+        </w:rPr>
+        <w:t>）和有大量占用率的小实例（</w:t>
+      </w:r>
+      <w:r>
+        <w:rPr>
+          <w:rFonts w:ascii="Times New Roman" w:eastAsia="宋体" w:hAnsi="Times New Roman" w:cs="Times New Roman"/>
+          <w:sz w:val="24"/>
+          <w:szCs w:val="28"/>
+        </w:rPr>
+        <w:t>b</w:t>
+      </w:r>
+      <w:r>
+        <w:rPr>
+          <w:rFonts w:ascii="Times New Roman" w:eastAsia="宋体" w:hAnsi="Times New Roman" w:cs="Times New Roman"/>
+          <w:sz w:val="24"/>
+          <w:szCs w:val="28"/>
+        </w:rPr>
+        <w:t>）上的学习历史。对于每个迭代，介绍了该批次计算的预期能量</w:t>
+      </w:r>
+      <m:oMath>
+        <m:sSubSup>
+          <m:sSubSupPr>
+            <m:ctrlPr>
+              <w:rPr>
+                <w:rFonts w:ascii="Cambria Math" w:eastAsia="宋体" w:hAnsi="Cambria Math" w:cs="Times New Roman"/>
+                <w:i/>
+                <w:sz w:val="24"/>
+                <w:szCs w:val="28"/>
+              </w:rPr>
+            </m:ctrlPr>
+          </m:sSubSupPr>
+          <m:e>
+            <m:r>
+              <w:rPr>
+                <w:rFonts w:ascii="Cambria Math" w:eastAsia="宋体" w:hAnsi="Cambria Math" w:cs="Times New Roman"/>
+                <w:sz w:val="24"/>
+                <w:szCs w:val="28"/>
+              </w:rPr>
+              <m:t>J</m:t>
+            </m:r>
+          </m:e>
+          <m:sub>
+            <m:r>
+              <w:rPr>
+                <w:rFonts w:ascii="Cambria Math" w:eastAsia="宋体" w:hAnsi="Cambria Math" w:cs="Times New Roman"/>
+                <w:sz w:val="24"/>
+                <w:szCs w:val="28"/>
+              </w:rPr>
+              <m:t>E</m:t>
+            </m:r>
+          </m:sub>
+          <m:sup>
+            <m:r>
+              <w:rPr>
+                <w:rFonts w:ascii="Cambria Math" w:eastAsia="宋体" w:hAnsi="Cambria Math" w:cs="Times New Roman" w:hint="eastAsia"/>
+                <w:sz w:val="24"/>
+                <w:szCs w:val="28"/>
+              </w:rPr>
+              <m:t>π</m:t>
+            </m:r>
+          </m:sup>
+        </m:sSubSup>
+      </m:oMath>
+      <w:r>
+        <w:rPr>
+          <w:rFonts w:ascii="Times New Roman" w:eastAsia="宋体" w:hAnsi="Times New Roman" w:cs="Times New Roman"/>
+          <w:sz w:val="24"/>
+          <w:szCs w:val="28"/>
+        </w:rPr>
+        <w:t>、基线</w:t>
+      </w:r>
+      <w:r>
+        <w:rPr>
+          <w:rFonts w:ascii="Times New Roman" w:eastAsia="宋体" w:hAnsi="Times New Roman" w:cs="Times New Roman"/>
+          <w:sz w:val="24"/>
+          <w:szCs w:val="28"/>
+        </w:rPr>
+        <w:t>b</w:t>
+      </w:r>
+      <w:r>
+        <w:rPr>
+          <w:rFonts w:ascii="Times New Roman" w:eastAsia="宋体" w:hAnsi="Times New Roman" w:cs="Times New Roman"/>
+          <w:sz w:val="24"/>
+          <w:szCs w:val="28"/>
+        </w:rPr>
+        <w:t>、惩罚</w:t>
+      </w:r>
+      <m:oMath>
+        <m:sSubSup>
+          <m:sSubSupPr>
+            <m:ctrlPr>
+              <w:rPr>
+                <w:rFonts w:ascii="Cambria Math" w:eastAsia="宋体" w:hAnsi="Cambria Math" w:cs="Times New Roman"/>
+                <w:i/>
+                <w:sz w:val="24"/>
+                <w:szCs w:val="28"/>
+              </w:rPr>
+            </m:ctrlPr>
+          </m:sSubSupPr>
+          <m:e>
+            <m:r>
+              <w:rPr>
+                <w:rFonts w:ascii="Cambria Math" w:eastAsia="宋体" w:hAnsi="Cambria Math" w:cs="Times New Roman"/>
+                <w:sz w:val="24"/>
+                <w:szCs w:val="28"/>
+              </w:rPr>
+              <m:t>J</m:t>
+            </m:r>
+          </m:e>
+          <m:sub>
+            <m:r>
+              <m:rPr>
+                <m:sty m:val="p"/>
+              </m:rPr>
+              <w:rPr>
+                <w:rFonts w:ascii="Cambria Math" w:eastAsia="宋体" w:hAnsi="Cambria Math" w:cs="Times New Roman"/>
+                <w:sz w:val="24"/>
+                <w:szCs w:val="28"/>
+              </w:rPr>
+              <m:t>ξ</m:t>
+            </m:r>
+          </m:sub>
+          <m:sup>
+            <m:r>
+              <w:rPr>
+                <w:rFonts w:ascii="Cambria Math" w:eastAsia="宋体" w:hAnsi="Cambria Math" w:cs="Times New Roman" w:hint="eastAsia"/>
+                <w:sz w:val="24"/>
+                <w:szCs w:val="28"/>
+              </w:rPr>
+              <m:t>π</m:t>
+            </m:r>
+          </m:sup>
+        </m:sSubSup>
+      </m:oMath>
+      <w:r>
+        <w:rPr>
+          <w:rFonts w:ascii="Times New Roman" w:eastAsia="宋体" w:hAnsi="Times New Roman" w:cs="Times New Roman"/>
+          <w:sz w:val="24"/>
+          <w:szCs w:val="28"/>
+        </w:rPr>
+        <w:t>和拉格朗日</w:t>
+      </w:r>
+      <m:oMath>
+        <m:sSubSup>
+          <m:sSubSupPr>
+            <m:ctrlPr>
+              <w:rPr>
+                <w:rFonts w:ascii="Cambria Math" w:eastAsia="宋体" w:hAnsi="Cambria Math" w:cs="Times New Roman"/>
+                <w:i/>
+                <w:sz w:val="24"/>
+                <w:szCs w:val="28"/>
+              </w:rPr>
+            </m:ctrlPr>
+          </m:sSubSupPr>
+          <m:e>
+            <m:r>
+              <w:rPr>
+                <w:rFonts w:ascii="Cambria Math" w:eastAsia="宋体" w:hAnsi="Cambria Math" w:cs="Times New Roman"/>
+                <w:sz w:val="24"/>
+                <w:szCs w:val="28"/>
+              </w:rPr>
+              <m:t>J</m:t>
+            </m:r>
+          </m:e>
+          <m:sub>
+            <m:r>
+              <m:rPr>
+                <m:sty m:val="p"/>
+              </m:rPr>
+              <w:rPr>
+                <w:rFonts w:ascii="Cambria Math" w:eastAsia="宋体" w:hAnsi="Cambria Math" w:cs="Times New Roman"/>
+                <w:sz w:val="24"/>
+                <w:szCs w:val="28"/>
+              </w:rPr>
+              <m:t>L</m:t>
+            </m:r>
+          </m:sub>
+          <m:sup>
+            <m:r>
+              <w:rPr>
+                <w:rFonts w:ascii="Cambria Math" w:eastAsia="宋体" w:hAnsi="Cambria Math" w:cs="Times New Roman" w:hint="eastAsia"/>
+                <w:sz w:val="24"/>
+                <w:szCs w:val="28"/>
+              </w:rPr>
+              <m:t>π</m:t>
+            </m:r>
+          </m:sup>
+        </m:sSubSup>
+      </m:oMath>
+      <w:r>
+        <w:rPr>
+          <w:rFonts w:ascii="Times New Roman" w:eastAsia="宋体" w:hAnsi="Times New Roman" w:cs="Times New Roman"/>
+          <w:sz w:val="24"/>
+          <w:szCs w:val="28"/>
+        </w:rPr>
+        <w:t>函数的近似值。</w:t>
       </w:r>
     </w:p>
     <w:p>
@@ -8645,49 +8737,87 @@
           <w:sz w:val="24"/>
           <w:szCs w:val="28"/>
         </w:rPr>
-        <w:t>我们考虑了两种搜索策略：一种是对多个</w:t>
-      </w:r>
-      <w:r>
-        <w:rPr>
-          <w:rFonts w:ascii="Times New Roman" w:eastAsia="宋体" w:hAnsi="Times New Roman" w:cs="Times New Roman"/>
-          <w:sz w:val="24"/>
-          <w:szCs w:val="28"/>
-        </w:rPr>
-        <w:t>训练好的模型进行贪婪推理，另一种是采样技术。在第一种策略中，学习了多个模型，在推理时对每个模型的贪婪输出进行评估，以选择最佳模型。另一种方法是利用</w:t>
-      </w:r>
-      <w:proofErr w:type="gramStart"/>
-      <w:r>
-        <w:rPr>
-          <w:rFonts w:ascii="Times New Roman" w:eastAsia="宋体" w:hAnsi="Times New Roman" w:cs="Times New Roman"/>
-          <w:sz w:val="24"/>
-          <w:szCs w:val="28"/>
-        </w:rPr>
-        <w:t>温度超</w:t>
-      </w:r>
-      <w:proofErr w:type="gramEnd"/>
-      <w:r>
-        <w:rPr>
-          <w:rFonts w:ascii="Times New Roman" w:eastAsia="宋体" w:hAnsi="Times New Roman" w:cs="Times New Roman"/>
-          <w:sz w:val="24"/>
-          <w:szCs w:val="28"/>
-        </w:rPr>
-        <w:t>参数</w:t>
-      </w:r>
-      <w:r>
-        <w:rPr>
-          <w:rFonts w:ascii="Times New Roman" w:eastAsia="宋体" w:hAnsi="Times New Roman" w:cs="Times New Roman"/>
-          <w:sz w:val="24"/>
-          <w:szCs w:val="28"/>
-        </w:rPr>
-        <w:t>T</w:t>
-      </w:r>
-      <w:r>
-        <w:rPr>
-          <w:rFonts w:ascii="Times New Roman" w:eastAsia="宋体" w:hAnsi="Times New Roman" w:cs="Times New Roman"/>
-          <w:sz w:val="24"/>
-          <w:szCs w:val="28"/>
-        </w:rPr>
-        <w:t>来控制输出分布的稀疏性，从而改善推理时的探索。取出多个样本，并选择其中最好的一个作为输出。使用这种方法是为了防止模型过于自信，允许在推理中评估近似的政策。</w:t>
+        <w:t>如图所示，在学习的开始阶段，</w:t>
+      </w:r>
+      <w:r>
+        <w:rPr>
+          <w:rFonts w:ascii="Times New Roman" w:eastAsia="宋体" w:hAnsi="Times New Roman" w:cs="Times New Roman"/>
+          <w:sz w:val="24"/>
+          <w:szCs w:val="28"/>
+        </w:rPr>
+        <w:t>Agent</w:t>
+      </w:r>
+      <w:r>
+        <w:rPr>
+          <w:rFonts w:ascii="Times New Roman" w:eastAsia="宋体" w:hAnsi="Times New Roman" w:cs="Times New Roman"/>
+          <w:sz w:val="24"/>
+          <w:szCs w:val="28"/>
+        </w:rPr>
+        <w:t>产生的随机输出序列违反了许多约束条件，这些行为会受到很高的惩罚。因此，在开始时，代理只关注约束条件的满足，而忽略了潜在的功耗。随着学习</w:t>
+      </w:r>
+      <w:r>
+        <w:rPr>
+          <w:rFonts w:ascii="Times New Roman" w:eastAsia="宋体" w:hAnsi="Times New Roman" w:cs="Times New Roman"/>
+          <w:sz w:val="24"/>
+          <w:szCs w:val="28"/>
+        </w:rPr>
+        <w:t xml:space="preserve"> </w:t>
+      </w:r>
+      <w:r>
+        <w:rPr>
+          <w:rFonts w:ascii="Times New Roman" w:eastAsia="宋体" w:hAnsi="Times New Roman" w:cs="Times New Roman"/>
+          <w:sz w:val="24"/>
+          <w:szCs w:val="28"/>
+        </w:rPr>
+        <w:t>进展，</w:t>
+      </w:r>
+      <w:r>
+        <w:rPr>
+          <w:rFonts w:ascii="Times New Roman" w:eastAsia="宋体" w:hAnsi="Times New Roman" w:cs="Times New Roman"/>
+          <w:sz w:val="24"/>
+          <w:szCs w:val="28"/>
+        </w:rPr>
+        <w:t>Agent</w:t>
+      </w:r>
+      <w:r>
+        <w:rPr>
+          <w:rFonts w:ascii="Times New Roman" w:eastAsia="宋体" w:hAnsi="Times New Roman" w:cs="Times New Roman"/>
+          <w:sz w:val="24"/>
+          <w:szCs w:val="28"/>
+        </w:rPr>
+        <w:t>通过随机梯度下降修正其权重，以最小化拉格朗日目标函数（公式</w:t>
+      </w:r>
+      <w:r>
+        <w:rPr>
+          <w:rFonts w:ascii="Times New Roman" w:eastAsia="宋体" w:hAnsi="Times New Roman" w:cs="Times New Roman"/>
+          <w:sz w:val="24"/>
+          <w:szCs w:val="28"/>
+        </w:rPr>
+        <w:t>6</w:t>
+      </w:r>
+      <w:r>
+        <w:rPr>
+          <w:rFonts w:ascii="Times New Roman" w:eastAsia="宋体" w:hAnsi="Times New Roman" w:cs="Times New Roman"/>
+          <w:sz w:val="24"/>
+          <w:szCs w:val="28"/>
+        </w:rPr>
+        <w:t>）。迭代地重复这个过程，</w:t>
+      </w:r>
+      <w:r>
+        <w:rPr>
+          <w:rFonts w:ascii="Times New Roman" w:eastAsia="宋体" w:hAnsi="Times New Roman" w:cs="Times New Roman"/>
+          <w:sz w:val="24"/>
+          <w:szCs w:val="28"/>
+        </w:rPr>
+        <w:t>Agent</w:t>
+      </w:r>
+      <w:r>
+        <w:rPr>
+          <w:rFonts w:ascii="Times New Roman" w:eastAsia="宋体" w:hAnsi="Times New Roman" w:cs="Times New Roman"/>
+          <w:sz w:val="24"/>
+          <w:szCs w:val="28"/>
+        </w:rPr>
+        <w:t>改进其政策，换句话说，减少不满意的约束。这个过程一直持续到达到局部最小值或鞍点为止。</w:t>
       </w:r>
     </w:p>
     <w:p>
@@ -8707,6 +8837,52 @@
         <w:jc w:val="left"/>
         <w:rPr>
           <w:rFonts w:ascii="Times New Roman" w:eastAsia="宋体" w:hAnsi="Times New Roman" w:cs="Times New Roman"/>
+          <w:sz w:val="24"/>
+          <w:szCs w:val="28"/>
+        </w:rPr>
+      </w:pPr>
+    </w:p>
+    <w:p>
+      <w:pPr>
+        <w:ind w:firstLine="420"/>
+        <w:jc w:val="left"/>
+        <w:rPr>
+          <w:rFonts w:ascii="Times New Roman" w:eastAsia="宋体" w:hAnsi="Times New Roman" w:cs="Times New Roman"/>
+          <w:sz w:val="24"/>
+          <w:szCs w:val="28"/>
+        </w:rPr>
+      </w:pPr>
+    </w:p>
+    <w:p>
+      <w:pPr>
+        <w:ind w:firstLine="420"/>
+        <w:jc w:val="left"/>
+        <w:rPr>
+          <w:rFonts w:ascii="Times New Roman" w:eastAsia="宋体" w:hAnsi="Times New Roman" w:cs="Times New Roman"/>
+          <w:sz w:val="24"/>
+          <w:szCs w:val="28"/>
+        </w:rPr>
+      </w:pPr>
+    </w:p>
+    <w:p>
+      <w:pPr>
+        <w:ind w:firstLine="420"/>
+        <w:jc w:val="left"/>
+        <w:rPr>
+          <w:rFonts w:ascii="Times New Roman" w:eastAsia="宋体" w:hAnsi="Times New Roman" w:cs="Times New Roman"/>
+          <w:sz w:val="24"/>
+          <w:szCs w:val="28"/>
+        </w:rPr>
+      </w:pPr>
+    </w:p>
+    <w:p>
+      <w:pPr>
+        <w:ind w:firstLine="420"/>
+        <w:jc w:val="left"/>
+        <w:rPr>
+          <w:rFonts w:ascii="Times New Roman" w:eastAsia="宋体" w:hAnsi="Times New Roman" w:cs="Times New Roman"/>
+          <w:sz w:val="24"/>
+          <w:szCs w:val="28"/>
         </w:rPr>
       </w:pPr>
     </w:p>
@@ -8721,19 +8897,37 @@
       </w:pPr>
       <w:r>
         <w:rPr>
+          <w:rFonts w:ascii="黑体" w:eastAsia="黑体" w:hAnsi="黑体" w:cs="Times New Roman" w:hint="eastAsia"/>
+          <w:sz w:val="32"/>
+          <w:szCs w:val="32"/>
+        </w:rPr>
+        <w:t>附录</w:t>
+      </w:r>
+      <w:r>
+        <w:rPr>
           <w:rFonts w:ascii="黑体" w:eastAsia="黑体" w:hAnsi="黑体" w:cs="Times New Roman"/>
           <w:sz w:val="32"/>
           <w:szCs w:val="32"/>
         </w:rPr>
-        <w:t xml:space="preserve">5 </w:t>
-      </w:r>
-      <w:r>
-        <w:rPr>
-          <w:rFonts w:ascii="黑体" w:eastAsia="黑体" w:hAnsi="黑体" w:cs="Times New Roman"/>
-          <w:sz w:val="32"/>
-          <w:szCs w:val="32"/>
-        </w:rPr>
-        <w:t>实验研究</w:t>
+        <w:t>C</w:t>
+      </w:r>
+    </w:p>
+    <w:p>
+      <w:pPr>
+        <w:jc w:val="left"/>
+        <w:rPr>
+          <w:rFonts w:ascii="Times New Roman" w:eastAsia="宋体" w:hAnsi="Times New Roman" w:cs="Times New Roman"/>
+          <w:sz w:val="30"/>
+          <w:szCs w:val="30"/>
+        </w:rPr>
+      </w:pPr>
+      <w:r>
+        <w:rPr>
+          <w:rFonts w:ascii="Times New Roman" w:eastAsia="宋体" w:hAnsi="Times New Roman" w:cs="Times New Roman" w:hint="eastAsia"/>
+          <w:sz w:val="30"/>
+          <w:szCs w:val="30"/>
+        </w:rPr>
+        <w:t>关于拉格朗日系数选择的直觉</w:t>
       </w:r>
     </w:p>
     <w:p>
@@ -8748,85 +8942,123 @@
       </w:pPr>
       <w:r>
         <w:rPr>
-          <w:rFonts w:ascii="Times New Roman" w:eastAsia="宋体" w:hAnsi="Times New Roman" w:cs="Times New Roman"/>
-          <w:sz w:val="24"/>
-          <w:szCs w:val="28"/>
-        </w:rPr>
-        <w:t>在本节中，为了评估所提出的优化</w:t>
-      </w:r>
-      <w:r>
-        <w:rPr>
-          <w:rFonts w:ascii="Times New Roman" w:eastAsia="宋体" w:hAnsi="Times New Roman" w:cs="Times New Roman"/>
-          <w:sz w:val="24"/>
-          <w:szCs w:val="28"/>
-        </w:rPr>
-        <w:t>VNF-FGE</w:t>
-      </w:r>
-      <w:r>
-        <w:rPr>
-          <w:rFonts w:ascii="Times New Roman" w:eastAsia="宋体" w:hAnsi="Times New Roman" w:cs="Times New Roman"/>
-          <w:sz w:val="24"/>
-          <w:szCs w:val="28"/>
-        </w:rPr>
-        <w:t>问题的方法，在两个不同规模的环境中进行了详细的实验研究：一个小型和一个大型基础设施。利用这个测试平台，我们评估了神经网络模型与</w:t>
-      </w:r>
-      <w:proofErr w:type="spellStart"/>
-      <w:r>
-        <w:rPr>
-          <w:rFonts w:ascii="Times New Roman" w:eastAsia="宋体" w:hAnsi="Times New Roman" w:cs="Times New Roman"/>
-          <w:sz w:val="24"/>
-          <w:szCs w:val="28"/>
-        </w:rPr>
-        <w:t>Gecod</w:t>
-      </w:r>
-      <w:r>
-        <w:rPr>
-          <w:rFonts w:ascii="Times New Roman" w:eastAsia="宋体" w:hAnsi="Times New Roman" w:cs="Times New Roman"/>
-          <w:sz w:val="24"/>
-          <w:szCs w:val="28"/>
-        </w:rPr>
-        <w:t>e</w:t>
-      </w:r>
-      <w:proofErr w:type="spellEnd"/>
-      <w:r>
-        <w:rPr>
-          <w:rFonts w:ascii="Times New Roman" w:eastAsia="宋体" w:hAnsi="Times New Roman" w:cs="Times New Roman"/>
-          <w:sz w:val="24"/>
-          <w:szCs w:val="28"/>
-        </w:rPr>
-        <w:t>求解器和</w:t>
-      </w:r>
-      <w:r>
-        <w:rPr>
-          <w:rFonts w:ascii="Times New Roman" w:eastAsia="宋体" w:hAnsi="Times New Roman" w:cs="Times New Roman"/>
-          <w:sz w:val="24"/>
-          <w:szCs w:val="28"/>
-        </w:rPr>
-        <w:t>FF</w:t>
-      </w:r>
-      <w:r>
-        <w:rPr>
-          <w:rFonts w:ascii="Times New Roman" w:eastAsia="宋体" w:hAnsi="Times New Roman" w:cs="Times New Roman"/>
-          <w:sz w:val="24"/>
-          <w:szCs w:val="28"/>
-        </w:rPr>
-        <w:t>启发式算法的性能</w:t>
-      </w:r>
-      <w:r>
-        <w:rPr>
-          <w:rFonts w:ascii="Times New Roman" w:eastAsia="宋体" w:hAnsi="Times New Roman" w:cs="Times New Roman"/>
-          <w:sz w:val="24"/>
-          <w:szCs w:val="28"/>
-        </w:rPr>
-        <w:t>[28]</w:t>
-      </w:r>
-      <w:r>
-        <w:rPr>
-          <w:rFonts w:ascii="Times New Roman" w:eastAsia="宋体" w:hAnsi="Times New Roman" w:cs="Times New Roman"/>
-          <w:sz w:val="24"/>
-          <w:szCs w:val="28"/>
-        </w:rPr>
-        <w:t>。这些环境的选择分别有利于求解器和启发式算法，在下文会进行论证。</w:t>
+          <w:rFonts w:ascii="Times New Roman" w:eastAsia="宋体" w:hAnsi="Times New Roman" w:cs="Times New Roman" w:hint="eastAsia"/>
+          <w:sz w:val="24"/>
+          <w:szCs w:val="28"/>
+        </w:rPr>
+        <w:t>在本附录中，我们旨在提供一些关于拉格朗日乘数选择的直觉。让我们把公式（</w:t>
+      </w:r>
+      <w:r>
+        <w:rPr>
+          <w:rFonts w:ascii="Times New Roman" w:eastAsia="宋体" w:hAnsi="Times New Roman" w:cs="Times New Roman"/>
+          <w:sz w:val="24"/>
+          <w:szCs w:val="28"/>
+        </w:rPr>
+        <w:t>5</w:t>
+      </w:r>
+      <w:r>
+        <w:rPr>
+          <w:rFonts w:ascii="Times New Roman" w:eastAsia="宋体" w:hAnsi="Times New Roman" w:cs="Times New Roman"/>
+          <w:sz w:val="24"/>
+          <w:szCs w:val="28"/>
+        </w:rPr>
+        <w:t>）中描述的原始问题的最优值称为</w:t>
+      </w:r>
+      <w:r>
+        <w:rPr>
+          <w:rFonts w:ascii="Times New Roman" w:eastAsia="宋体" w:hAnsi="Times New Roman" w:cs="Times New Roman"/>
+          <w:sz w:val="24"/>
+          <w:szCs w:val="28"/>
+        </w:rPr>
+        <w:t>p</w:t>
+      </w:r>
+      <w:r>
+        <w:rPr>
+          <w:rFonts w:ascii="MS Mincho" w:eastAsia="MS Mincho" w:hAnsi="MS Mincho" w:cs="MS Mincho" w:hint="eastAsia"/>
+          <w:sz w:val="24"/>
+          <w:szCs w:val="28"/>
+        </w:rPr>
+        <w:t>∗</w:t>
+      </w:r>
+      <w:r>
+        <w:rPr>
+          <w:rFonts w:ascii="Times New Roman" w:eastAsia="宋体" w:hAnsi="Times New Roman" w:cs="Times New Roman"/>
+          <w:sz w:val="24"/>
+          <w:szCs w:val="28"/>
+        </w:rPr>
+        <w:t>，即目标函数在满足约束条件下所能获得的最小值。使用拉格朗日松弛技术，这个问题被转化为一个无约束的问题，其中不可行的解决方案被惩罚，见公式（</w:t>
+      </w:r>
+      <w:r>
+        <w:rPr>
+          <w:rFonts w:ascii="Times New Roman" w:eastAsia="宋体" w:hAnsi="Times New Roman" w:cs="Times New Roman"/>
+          <w:sz w:val="24"/>
+          <w:szCs w:val="28"/>
+        </w:rPr>
+        <w:t>6</w:t>
+      </w:r>
+      <w:r>
+        <w:rPr>
+          <w:rFonts w:ascii="Times New Roman" w:eastAsia="宋体" w:hAnsi="Times New Roman" w:cs="Times New Roman"/>
+          <w:sz w:val="24"/>
+          <w:szCs w:val="28"/>
+        </w:rPr>
+        <w:t>）。</w:t>
+      </w:r>
+      <w:r>
+        <w:rPr>
+          <w:rFonts w:ascii="Times New Roman" w:eastAsia="宋体" w:hAnsi="Times New Roman" w:cs="Times New Roman"/>
+          <w:sz w:val="24"/>
+          <w:szCs w:val="28"/>
+        </w:rPr>
+        <w:t xml:space="preserve">(6). </w:t>
+      </w:r>
+      <w:r>
+        <w:rPr>
+          <w:rFonts w:ascii="Times New Roman" w:eastAsia="宋体" w:hAnsi="Times New Roman" w:cs="Times New Roman"/>
+          <w:sz w:val="24"/>
+          <w:szCs w:val="28"/>
+        </w:rPr>
+        <w:t>由此产生的对偶函数</w:t>
+      </w:r>
+      <w:r>
+        <w:rPr>
+          <w:rFonts w:ascii="Times New Roman" w:eastAsia="宋体" w:hAnsi="Times New Roman" w:cs="Times New Roman"/>
+          <w:sz w:val="24"/>
+          <w:szCs w:val="28"/>
+        </w:rPr>
+        <w:t>g(λ)</w:t>
+      </w:r>
+      <w:r>
+        <w:rPr>
+          <w:rFonts w:ascii="Times New Roman" w:eastAsia="宋体" w:hAnsi="Times New Roman" w:cs="Times New Roman"/>
+          <w:sz w:val="24"/>
+          <w:szCs w:val="28"/>
+        </w:rPr>
+        <w:t>总是凸的，即使原始函数和约束条件是非凸的，并且它给出了原始问题</w:t>
+      </w:r>
+      <w:r>
+        <w:rPr>
+          <w:rFonts w:ascii="Times New Roman" w:eastAsia="宋体" w:hAnsi="Times New Roman" w:cs="Times New Roman"/>
+          <w:sz w:val="24"/>
+          <w:szCs w:val="28"/>
+        </w:rPr>
+        <w:t>p</w:t>
+      </w:r>
+      <w:r>
+        <w:rPr>
+          <w:rFonts w:ascii="MS Mincho" w:eastAsia="MS Mincho" w:hAnsi="MS Mincho" w:cs="MS Mincho" w:hint="eastAsia"/>
+          <w:sz w:val="24"/>
+          <w:szCs w:val="28"/>
+        </w:rPr>
+        <w:t>∗</w:t>
+      </w:r>
+      <w:r>
+        <w:rPr>
+          <w:rFonts w:ascii="Times New Roman" w:eastAsia="宋体" w:hAnsi="Times New Roman" w:cs="Times New Roman"/>
+          <w:sz w:val="24"/>
+          <w:szCs w:val="28"/>
+        </w:rPr>
+        <w:t>的最优值的下限。</w:t>
       </w:r>
     </w:p>
     <w:p>
@@ -8841,11 +9073,51 @@
       </w:pPr>
       <w:r>
         <w:rPr>
-          <w:rFonts w:ascii="Times New Roman" w:eastAsia="宋体" w:hAnsi="Times New Roman" w:cs="Times New Roman"/>
-          <w:sz w:val="24"/>
-          <w:szCs w:val="28"/>
-        </w:rPr>
-        <w:t>除了直接使用神经网络的输出外，我们还利用这些信息来指导启发式算法。由此产生的混合代理利用神经网络的结果，向启发式指出基础设施中的节点必须被占领的顺序。</w:t>
+          <w:rFonts w:ascii="Times New Roman" w:eastAsia="宋体" w:hAnsi="Times New Roman" w:cs="Times New Roman" w:hint="eastAsia"/>
+          <w:sz w:val="24"/>
+          <w:szCs w:val="28"/>
+        </w:rPr>
+        <w:t>一般来说，我们的目标是找到能产生最佳下限</w:t>
+      </w:r>
+      <w:r>
+        <w:rPr>
+          <w:rFonts w:ascii="Times New Roman" w:eastAsia="宋体" w:hAnsi="Times New Roman" w:cs="Times New Roman"/>
+          <w:sz w:val="24"/>
+          <w:szCs w:val="28"/>
+        </w:rPr>
+        <w:t>d</w:t>
+      </w:r>
+      <w:r>
+        <w:rPr>
+          <w:rFonts w:ascii="MS Mincho" w:eastAsia="MS Mincho" w:hAnsi="MS Mincho" w:cs="MS Mincho" w:hint="eastAsia"/>
+          <w:sz w:val="24"/>
+          <w:szCs w:val="28"/>
+        </w:rPr>
+        <w:t>∗</w:t>
+      </w:r>
+      <w:r>
+        <w:rPr>
+          <w:rFonts w:ascii="Times New Roman" w:eastAsia="宋体" w:hAnsi="Times New Roman" w:cs="Times New Roman"/>
+          <w:sz w:val="24"/>
+          <w:szCs w:val="28"/>
+        </w:rPr>
+        <w:t>的拉格朗日系数。这被称为拉格朗日对偶问题，在一般情况下，它被表示在图</w:t>
+      </w:r>
+      <w:r>
+        <w:rPr>
+          <w:rFonts w:ascii="Times New Roman" w:eastAsia="宋体" w:hAnsi="Times New Roman" w:cs="Times New Roman"/>
+          <w:sz w:val="24"/>
+          <w:szCs w:val="28"/>
+        </w:rPr>
+        <w:t>7a</w:t>
+      </w:r>
+      <w:r>
+        <w:rPr>
+          <w:rFonts w:ascii="Times New Roman" w:eastAsia="宋体" w:hAnsi="Times New Roman" w:cs="Times New Roman"/>
+          <w:sz w:val="24"/>
+          <w:szCs w:val="28"/>
+        </w:rPr>
+        <w:t>中。</w:t>
       </w:r>
     </w:p>
     <w:p>
@@ -8860,59 +9132,11 @@
       </w:pPr>
       <w:r>
         <w:rPr>
-          <w:rFonts w:ascii="Times New Roman" w:eastAsia="宋体" w:hAnsi="Times New Roman" w:cs="Times New Roman"/>
-          <w:sz w:val="24"/>
-          <w:szCs w:val="28"/>
-        </w:rPr>
-        <w:t>表三是对环境的简要描述，以及主要参数</w:t>
-      </w:r>
-      <w:r>
-        <w:rPr>
-          <w:rFonts w:ascii="Times New Roman" w:eastAsia="宋体" w:hAnsi="Times New Roman" w:cs="Times New Roman"/>
-          <w:sz w:val="24"/>
-          <w:szCs w:val="28"/>
-        </w:rPr>
-        <w:t>3</w:t>
-      </w:r>
-      <w:r>
-        <w:rPr>
-          <w:rFonts w:ascii="Times New Roman" w:eastAsia="宋体" w:hAnsi="Times New Roman" w:cs="Times New Roman"/>
-          <w:sz w:val="24"/>
-          <w:szCs w:val="28"/>
-        </w:rPr>
-        <w:t>和结果的总结。关于环境或参数配置的进一步信息，请参考附录</w:t>
-      </w:r>
-      <w:r>
-        <w:rPr>
-          <w:rFonts w:ascii="Times New Roman" w:eastAsia="宋体" w:hAnsi="Times New Roman" w:cs="Times New Roman"/>
-          <w:sz w:val="24"/>
-          <w:szCs w:val="28"/>
-        </w:rPr>
-        <w:t>A</w:t>
-      </w:r>
-      <w:r>
-        <w:rPr>
-          <w:rFonts w:ascii="Times New Roman" w:eastAsia="宋体" w:hAnsi="Times New Roman" w:cs="Times New Roman"/>
-          <w:sz w:val="24"/>
-          <w:szCs w:val="28"/>
-        </w:rPr>
-        <w:t>和附录</w:t>
-      </w:r>
-      <w:r>
-        <w:rPr>
-          <w:rFonts w:ascii="Times New Roman" w:eastAsia="宋体" w:hAnsi="Times New Roman" w:cs="Times New Roman"/>
-          <w:sz w:val="24"/>
-          <w:szCs w:val="28"/>
-        </w:rPr>
-        <w:t>B</w:t>
-      </w:r>
-      <w:r>
-        <w:rPr>
-          <w:rFonts w:ascii="Times New Roman" w:eastAsia="宋体" w:hAnsi="Times New Roman" w:cs="Times New Roman"/>
-          <w:sz w:val="24"/>
-          <w:szCs w:val="28"/>
-        </w:rPr>
-        <w:t>。</w:t>
+          <w:rFonts w:ascii="Times New Roman" w:eastAsia="宋体" w:hAnsi="Times New Roman" w:cs="Times New Roman" w:hint="eastAsia"/>
+          <w:sz w:val="24"/>
+          <w:szCs w:val="28"/>
+        </w:rPr>
+        <w:t>我们所描述的问题有一些特殊之处。所有的约束函数都是正定的，因为它们分别被定义为占用率、带宽和延迟不满意的期望值。换句话说，一个可行的解决方案将是所有这些约束不满意信号的期望值都等于零。然而，在整个权重空间θ中，可能不存在符合这一要求的神经网络配置。</w:t>
       </w:r>
     </w:p>
     <w:p>
@@ -8921,33 +9145,57 @@
         <w:jc w:val="left"/>
         <w:rPr>
           <w:rFonts w:ascii="Times New Roman" w:eastAsia="宋体" w:hAnsi="Times New Roman" w:cs="Times New Roman"/>
-        </w:rPr>
-      </w:pPr>
-    </w:p>
-    <w:p>
-      <w:pPr>
-        <w:jc w:val="left"/>
-        <w:rPr>
-          <w:rFonts w:ascii="黑体" w:eastAsia="黑体" w:hAnsi="黑体" w:cs="Times New Roman"/>
-          <w:sz w:val="30"/>
-          <w:szCs w:val="30"/>
-        </w:rPr>
-      </w:pPr>
-      <w:r>
-        <w:rPr>
-          <w:rFonts w:ascii="黑体" w:eastAsia="黑体" w:hAnsi="黑体" w:cs="Times New Roman"/>
-          <w:sz w:val="30"/>
-          <w:szCs w:val="30"/>
-        </w:rPr>
-        <w:t xml:space="preserve">5.1 </w:t>
-      </w:r>
-      <w:r>
-        <w:rPr>
-          <w:rFonts w:ascii="黑体" w:eastAsia="黑体" w:hAnsi="黑体" w:cs="Times New Roman"/>
-          <w:sz w:val="30"/>
-          <w:szCs w:val="30"/>
-        </w:rPr>
-        <w:t>学习过程</w:t>
+          <w:sz w:val="24"/>
+          <w:szCs w:val="28"/>
+        </w:rPr>
+      </w:pPr>
+      <w:r>
+        <w:rPr>
+          <w:rFonts w:ascii="Times New Roman" w:eastAsia="宋体" w:hAnsi="Times New Roman" w:cs="Times New Roman" w:hint="eastAsia"/>
+          <w:sz w:val="24"/>
+          <w:szCs w:val="28"/>
+        </w:rPr>
+        <w:t>这一要求。如果它存在，那么</w:t>
+      </w:r>
+      <w:r>
+        <w:rPr>
+          <w:rFonts w:ascii="Times New Roman" w:eastAsia="宋体" w:hAnsi="Times New Roman" w:cs="Times New Roman"/>
+          <w:sz w:val="24"/>
+          <w:szCs w:val="28"/>
+        </w:rPr>
+        <w:t>d</w:t>
+      </w:r>
+      <w:r>
+        <w:rPr>
+          <w:rFonts w:ascii="MS Mincho" w:eastAsia="MS Mincho" w:hAnsi="MS Mincho" w:cs="MS Mincho" w:hint="eastAsia"/>
+          <w:sz w:val="24"/>
+          <w:szCs w:val="28"/>
+        </w:rPr>
+        <w:t>∗</w:t>
+      </w:r>
+      <w:r>
+        <w:rPr>
+          <w:rFonts w:ascii="Times New Roman" w:eastAsia="宋体" w:hAnsi="Times New Roman" w:cs="Times New Roman"/>
+          <w:sz w:val="24"/>
+          <w:szCs w:val="28"/>
+        </w:rPr>
+        <w:t>=p</w:t>
+      </w:r>
+      <w:r>
+        <w:rPr>
+          <w:rFonts w:ascii="MS Mincho" w:eastAsia="MS Mincho" w:hAnsi="MS Mincho" w:cs="MS Mincho" w:hint="eastAsia"/>
+          <w:sz w:val="24"/>
+          <w:szCs w:val="28"/>
+        </w:rPr>
+        <w:t>∗</w:t>
+      </w:r>
+      <w:r>
+        <w:rPr>
+          <w:rFonts w:ascii="Times New Roman" w:eastAsia="宋体" w:hAnsi="Times New Roman" w:cs="Times New Roman"/>
+          <w:sz w:val="24"/>
+          <w:szCs w:val="28"/>
+        </w:rPr>
+        <w:t>。强对偶性成立，因为存在一个删除惩罚项的点（互补松弛性）。</w:t>
       </w:r>
     </w:p>
     <w:p>
@@ -8962,123 +9210,91 @@
       </w:pPr>
       <w:r>
         <w:rPr>
-          <w:rFonts w:ascii="Times New Roman" w:eastAsia="宋体" w:hAnsi="Times New Roman" w:cs="Times New Roman"/>
-          <w:sz w:val="24"/>
-          <w:szCs w:val="28"/>
-        </w:rPr>
-        <w:t>首先，我们进行了实验，以研究在考虑不同占用率的情况下，裸序列到序列模型的学习过程。在图</w:t>
-      </w:r>
-      <w:r>
-        <w:rPr>
-          <w:rFonts w:ascii="Times New Roman" w:eastAsia="宋体" w:hAnsi="Times New Roman" w:cs="Times New Roman"/>
-          <w:sz w:val="24"/>
-          <w:szCs w:val="28"/>
-        </w:rPr>
-        <w:t>4</w:t>
-      </w:r>
-      <w:r>
-        <w:rPr>
-          <w:rFonts w:ascii="Times New Roman" w:eastAsia="宋体" w:hAnsi="Times New Roman" w:cs="Times New Roman"/>
-          <w:sz w:val="24"/>
-          <w:szCs w:val="28"/>
-        </w:rPr>
-        <w:t>中，显示了代理在一个有足够空间的问题（</w:t>
-      </w:r>
-      <w:r>
-        <w:rPr>
-          <w:rFonts w:ascii="Times New Roman" w:eastAsia="宋体" w:hAnsi="Times New Roman" w:cs="Times New Roman"/>
-          <w:sz w:val="24"/>
-          <w:szCs w:val="28"/>
-        </w:rPr>
-        <w:t>a</w:t>
-      </w:r>
-      <w:r>
-        <w:rPr>
-          <w:rFonts w:ascii="Times New Roman" w:eastAsia="宋体" w:hAnsi="Times New Roman" w:cs="Times New Roman"/>
-          <w:sz w:val="24"/>
-          <w:szCs w:val="28"/>
-        </w:rPr>
-        <w:t>）和有大量占用率的小实例（</w:t>
-      </w:r>
-      <w:r>
-        <w:rPr>
-          <w:rFonts w:ascii="Times New Roman" w:eastAsia="宋体" w:hAnsi="Times New Roman" w:cs="Times New Roman"/>
-          <w:sz w:val="24"/>
-          <w:szCs w:val="28"/>
-        </w:rPr>
-        <w:t>b</w:t>
-      </w:r>
-      <w:r>
-        <w:rPr>
-          <w:rFonts w:ascii="Times New Roman" w:eastAsia="宋体" w:hAnsi="Times New Roman" w:cs="Times New Roman"/>
-          <w:sz w:val="24"/>
-          <w:szCs w:val="28"/>
-        </w:rPr>
-        <w:t>）上的学习历史。对于每个迭代，介绍了该批次计算的预期能量</w:t>
-      </w:r>
-      <w:r>
-        <w:rPr>
-          <w:rFonts w:ascii="Times New Roman" w:eastAsia="宋体" w:hAnsi="Times New Roman" w:cs="Times New Roman"/>
-          <w:sz w:val="24"/>
-          <w:szCs w:val="28"/>
-        </w:rPr>
-        <w:t>JπE</w:t>
-      </w:r>
-      <w:r>
-        <w:rPr>
-          <w:rFonts w:ascii="Times New Roman" w:eastAsia="宋体" w:hAnsi="Times New Roman" w:cs="Times New Roman"/>
-          <w:sz w:val="24"/>
-          <w:szCs w:val="28"/>
-        </w:rPr>
-        <w:t>、基线</w:t>
-      </w:r>
-      <w:r>
-        <w:rPr>
-          <w:rFonts w:ascii="Times New Roman" w:eastAsia="宋体" w:hAnsi="Times New Roman" w:cs="Times New Roman"/>
-          <w:sz w:val="24"/>
-          <w:szCs w:val="28"/>
-        </w:rPr>
-        <w:t>b</w:t>
-      </w:r>
-      <w:r>
-        <w:rPr>
-          <w:rFonts w:ascii="Times New Roman" w:eastAsia="宋体" w:hAnsi="Times New Roman" w:cs="Times New Roman"/>
-          <w:sz w:val="24"/>
-          <w:szCs w:val="28"/>
-        </w:rPr>
-        <w:t>、惩罚</w:t>
-      </w:r>
-      <w:r>
-        <w:rPr>
-          <w:rFonts w:ascii="Times New Roman" w:eastAsia="宋体" w:hAnsi="Times New Roman" w:cs="Times New Roman"/>
-          <w:sz w:val="24"/>
-          <w:szCs w:val="28"/>
-        </w:rPr>
-        <w:t>Jπξ</w:t>
-      </w:r>
-      <w:r>
-        <w:rPr>
-          <w:rFonts w:ascii="Times New Roman" w:eastAsia="宋体" w:hAnsi="Times New Roman" w:cs="Times New Roman"/>
-          <w:sz w:val="24"/>
-          <w:szCs w:val="28"/>
-        </w:rPr>
-        <w:t>和拉格朗日</w:t>
-      </w:r>
-      <w:r>
-        <w:rPr>
-          <w:rFonts w:ascii="Times New Roman" w:eastAsia="宋体" w:hAnsi="Times New Roman" w:cs="Times New Roman"/>
-          <w:sz w:val="24"/>
-          <w:szCs w:val="28"/>
-        </w:rPr>
-        <w:t>JπL</w:t>
-      </w:r>
-      <w:r>
-        <w:rPr>
-          <w:rFonts w:ascii="Times New Roman" w:eastAsia="宋体" w:hAnsi="Times New Roman" w:cs="Times New Roman"/>
-          <w:sz w:val="24"/>
-          <w:szCs w:val="28"/>
-        </w:rPr>
-        <w:t>函数的近似值。</w:t>
+          <w:rFonts w:ascii="Times New Roman" w:eastAsia="宋体" w:hAnsi="Times New Roman" w:cs="Times New Roman" w:hint="eastAsia"/>
+          <w:sz w:val="24"/>
+          <w:szCs w:val="28"/>
+        </w:rPr>
+        <w:t>一般来说，一个可行的点不能被证明存在。在这种情况下，对偶函数不断随λ增加，因为函数的每一点都被越来越多地惩罚。因此，</w:t>
+      </w:r>
+      <w:r>
+        <w:rPr>
+          <w:rFonts w:ascii="Times New Roman" w:eastAsia="宋体" w:hAnsi="Times New Roman" w:cs="Times New Roman"/>
+          <w:sz w:val="24"/>
+          <w:szCs w:val="28"/>
+        </w:rPr>
+        <w:t>d</w:t>
+      </w:r>
+      <w:r>
+        <w:rPr>
+          <w:rFonts w:ascii="MS Mincho" w:eastAsia="MS Mincho" w:hAnsi="MS Mincho" w:cs="MS Mincho" w:hint="eastAsia"/>
+          <w:sz w:val="24"/>
+          <w:szCs w:val="28"/>
+        </w:rPr>
+        <w:t>∗</w:t>
+      </w:r>
+      <w:r>
+        <w:rPr>
+          <w:rFonts w:ascii="Times New Roman" w:eastAsia="宋体" w:hAnsi="Times New Roman" w:cs="Times New Roman"/>
+          <w:sz w:val="24"/>
+          <w:szCs w:val="28"/>
+        </w:rPr>
+        <w:t xml:space="preserve"> = ∞</w:t>
+      </w:r>
+      <w:r>
+        <w:rPr>
+          <w:rFonts w:ascii="Times New Roman" w:eastAsia="宋体" w:hAnsi="Times New Roman" w:cs="Times New Roman"/>
+          <w:sz w:val="24"/>
+          <w:szCs w:val="28"/>
+        </w:rPr>
+        <w:t>。</w:t>
+      </w:r>
+      <w:r>
+        <w:rPr>
+          <w:rFonts w:ascii="Times New Roman" w:eastAsia="宋体" w:hAnsi="Times New Roman" w:cs="Times New Roman"/>
+          <w:sz w:val="24"/>
+          <w:szCs w:val="28"/>
+        </w:rPr>
+        <w:t xml:space="preserve"> </w:t>
+      </w:r>
+      <w:r>
+        <w:rPr>
+          <w:rFonts w:ascii="Times New Roman" w:eastAsia="宋体" w:hAnsi="Times New Roman" w:cs="Times New Roman"/>
+          <w:sz w:val="24"/>
+          <w:szCs w:val="28"/>
+        </w:rPr>
+        <w:t>图</w:t>
+      </w:r>
+      <w:r>
+        <w:rPr>
+          <w:rFonts w:ascii="Times New Roman" w:eastAsia="宋体" w:hAnsi="Times New Roman" w:cs="Times New Roman"/>
+          <w:sz w:val="24"/>
+          <w:szCs w:val="28"/>
+        </w:rPr>
+        <w:t>7b</w:t>
+      </w:r>
+      <w:r>
+        <w:rPr>
+          <w:rFonts w:ascii="Times New Roman" w:eastAsia="宋体" w:hAnsi="Times New Roman" w:cs="Times New Roman"/>
+          <w:sz w:val="24"/>
+          <w:szCs w:val="28"/>
+        </w:rPr>
+        <w:t>中描述了这两种情况。在第一种情况下，存在一个</w:t>
+      </w:r>
+      <w:r>
+        <w:rPr>
+          <w:rFonts w:ascii="Times New Roman" w:eastAsia="宋体" w:hAnsi="Times New Roman" w:cs="Times New Roman"/>
+          <w:sz w:val="24"/>
+          <w:szCs w:val="28"/>
+        </w:rPr>
+        <w:t>λmin</w:t>
+      </w:r>
+      <w:r>
+        <w:rPr>
+          <w:rFonts w:ascii="Times New Roman" w:eastAsia="宋体" w:hAnsi="Times New Roman" w:cs="Times New Roman"/>
+          <w:sz w:val="24"/>
+          <w:szCs w:val="28"/>
+        </w:rPr>
+        <w:t>，在这一点上我们可以保证</w:t>
       </w:r>
     </w:p>
     <w:p>
@@ -9093,99 +9309,488 @@
       </w:pPr>
       <w:r>
         <w:rPr>
-          <w:rFonts w:ascii="Times New Roman" w:eastAsia="宋体" w:hAnsi="Times New Roman" w:cs="Times New Roman"/>
-          <w:sz w:val="24"/>
-          <w:szCs w:val="28"/>
-        </w:rPr>
-        <w:t>如图所示，在学习的开始阶段，</w:t>
-      </w:r>
-      <w:r>
-        <w:rPr>
-          <w:rFonts w:ascii="Times New Roman" w:eastAsia="宋体" w:hAnsi="Times New Roman" w:cs="Times New Roman"/>
-          <w:sz w:val="24"/>
-          <w:szCs w:val="28"/>
-        </w:rPr>
-        <w:t>Agent</w:t>
-      </w:r>
-      <w:r>
-        <w:rPr>
-          <w:rFonts w:ascii="Times New Roman" w:eastAsia="宋体" w:hAnsi="Times New Roman" w:cs="Times New Roman"/>
-          <w:sz w:val="24"/>
-          <w:szCs w:val="28"/>
-        </w:rPr>
-        <w:t>产生的随机输出序列违反了许多约束条件，这些行为会受到很高的惩罚。因此，在开始时，代理只关注约束条件的满足，而忽略了潜在的功耗。随着学习</w:t>
-      </w:r>
-      <w:r>
-        <w:rPr>
-          <w:rFonts w:ascii="Times New Roman" w:eastAsia="宋体" w:hAnsi="Times New Roman" w:cs="Times New Roman"/>
-          <w:sz w:val="24"/>
-          <w:szCs w:val="28"/>
-        </w:rPr>
-        <w:t xml:space="preserve"> </w:t>
-      </w:r>
-      <w:r>
-        <w:rPr>
-          <w:rFonts w:ascii="Times New Roman" w:eastAsia="宋体" w:hAnsi="Times New Roman" w:cs="Times New Roman"/>
-          <w:sz w:val="24"/>
-          <w:szCs w:val="28"/>
-        </w:rPr>
-        <w:t>进展，</w:t>
-      </w:r>
-      <w:r>
-        <w:rPr>
-          <w:rFonts w:ascii="Times New Roman" w:eastAsia="宋体" w:hAnsi="Times New Roman" w:cs="Times New Roman"/>
-          <w:sz w:val="24"/>
-          <w:szCs w:val="28"/>
-        </w:rPr>
-        <w:t>Agent</w:t>
-      </w:r>
-      <w:r>
-        <w:rPr>
-          <w:rFonts w:ascii="Times New Roman" w:eastAsia="宋体" w:hAnsi="Times New Roman" w:cs="Times New Roman"/>
-          <w:sz w:val="24"/>
-          <w:szCs w:val="28"/>
-        </w:rPr>
-        <w:t>通过随机梯度下降修正其权重，以最小化拉格朗日目标函数</w:t>
-      </w:r>
-      <w:r>
-        <w:rPr>
-          <w:rFonts w:ascii="Times New Roman" w:eastAsia="宋体" w:hAnsi="Times New Roman" w:cs="Times New Roman"/>
-          <w:sz w:val="24"/>
-          <w:szCs w:val="28"/>
-        </w:rPr>
-        <w:t>（公式</w:t>
-      </w:r>
-      <w:r>
-        <w:rPr>
-          <w:rFonts w:ascii="Times New Roman" w:eastAsia="宋体" w:hAnsi="Times New Roman" w:cs="Times New Roman"/>
-          <w:sz w:val="24"/>
-          <w:szCs w:val="28"/>
-        </w:rPr>
-        <w:t>6</w:t>
-      </w:r>
-      <w:r>
-        <w:rPr>
-          <w:rFonts w:ascii="Times New Roman" w:eastAsia="宋体" w:hAnsi="Times New Roman" w:cs="Times New Roman"/>
-          <w:sz w:val="24"/>
-          <w:szCs w:val="28"/>
-        </w:rPr>
-        <w:t>）。迭代地重复这个过程，</w:t>
-      </w:r>
-      <w:r>
-        <w:rPr>
-          <w:rFonts w:ascii="Times New Roman" w:eastAsia="宋体" w:hAnsi="Times New Roman" w:cs="Times New Roman"/>
-          <w:sz w:val="24"/>
-          <w:szCs w:val="28"/>
-        </w:rPr>
-        <w:t>Agent</w:t>
-      </w:r>
-      <w:r>
-        <w:rPr>
-          <w:rFonts w:ascii="Times New Roman" w:eastAsia="宋体" w:hAnsi="Times New Roman" w:cs="Times New Roman"/>
-          <w:sz w:val="24"/>
-          <w:szCs w:val="28"/>
-        </w:rPr>
-        <w:t>改进其政策，换句话说，减少不满意的约束。这个过程一直持续到达到局部最小值或鞍点为止。</w:t>
+          <w:rFonts w:ascii="Times New Roman" w:eastAsia="宋体" w:hAnsi="Times New Roman" w:cs="Times New Roman" w:hint="eastAsia"/>
+          <w:sz w:val="24"/>
+          <w:szCs w:val="28"/>
+        </w:rPr>
+        <w:t>惩罚足够大，以确认对偶函数</w:t>
+      </w:r>
+      <w:r>
+        <w:rPr>
+          <w:rFonts w:ascii="Times New Roman" w:eastAsia="宋体" w:hAnsi="Times New Roman" w:cs="Times New Roman"/>
+          <w:sz w:val="24"/>
+          <w:szCs w:val="28"/>
+        </w:rPr>
+        <w:t>d</w:t>
+      </w:r>
+      <w:r>
+        <w:rPr>
+          <w:rFonts w:ascii="MS Mincho" w:eastAsia="MS Mincho" w:hAnsi="MS Mincho" w:cs="MS Mincho" w:hint="eastAsia"/>
+          <w:sz w:val="24"/>
+          <w:szCs w:val="28"/>
+        </w:rPr>
+        <w:t>∗</w:t>
+      </w:r>
+      <w:r>
+        <w:rPr>
+          <w:rFonts w:ascii="Times New Roman" w:eastAsia="宋体" w:hAnsi="Times New Roman" w:cs="Times New Roman"/>
+          <w:sz w:val="24"/>
+          <w:szCs w:val="28"/>
+        </w:rPr>
+        <w:t>的最优值对应于原始问题</w:t>
+      </w:r>
+      <w:r>
+        <w:rPr>
+          <w:rFonts w:ascii="Times New Roman" w:eastAsia="宋体" w:hAnsi="Times New Roman" w:cs="Times New Roman"/>
+          <w:sz w:val="24"/>
+          <w:szCs w:val="28"/>
+        </w:rPr>
+        <w:t>p</w:t>
+      </w:r>
+      <w:r>
+        <w:rPr>
+          <w:rFonts w:ascii="MS Mincho" w:eastAsia="MS Mincho" w:hAnsi="MS Mincho" w:cs="MS Mincho" w:hint="eastAsia"/>
+          <w:sz w:val="24"/>
+          <w:szCs w:val="28"/>
+        </w:rPr>
+        <w:t>∗</w:t>
+      </w:r>
+      <w:r>
+        <w:rPr>
+          <w:rFonts w:ascii="Times New Roman" w:eastAsia="宋体" w:hAnsi="Times New Roman" w:cs="Times New Roman"/>
+          <w:sz w:val="24"/>
+          <w:szCs w:val="28"/>
+        </w:rPr>
+        <w:t>的最优值。这个值是一个先验的未知数，但可以很容易地估计出来。看起来</w:t>
+      </w:r>
+      <w:r>
+        <w:rPr>
+          <w:rFonts w:ascii="Times New Roman" w:eastAsia="宋体" w:hAnsi="Times New Roman" w:cs="Times New Roman"/>
+          <w:sz w:val="24"/>
+          <w:szCs w:val="28"/>
+        </w:rPr>
+        <w:t>λ</w:t>
+      </w:r>
+      <w:r>
+        <w:rPr>
+          <w:rFonts w:ascii="Times New Roman" w:eastAsia="宋体" w:hAnsi="Times New Roman" w:cs="Times New Roman"/>
+          <w:sz w:val="24"/>
+          <w:szCs w:val="28"/>
+        </w:rPr>
+        <w:t>在</w:t>
+      </w:r>
+      <w:r>
+        <w:rPr>
+          <w:rFonts w:ascii="Times New Roman" w:eastAsia="宋体" w:hAnsi="Times New Roman" w:cs="Times New Roman"/>
+          <w:sz w:val="24"/>
+          <w:szCs w:val="28"/>
+        </w:rPr>
+        <w:t>λmin</w:t>
+      </w:r>
+      <w:r>
+        <w:rPr>
+          <w:rFonts w:ascii="Times New Roman" w:eastAsia="宋体" w:hAnsi="Times New Roman" w:cs="Times New Roman"/>
+          <w:sz w:val="24"/>
+          <w:szCs w:val="28"/>
+        </w:rPr>
+        <w:t>和</w:t>
+      </w:r>
+      <w:r>
+        <w:rPr>
+          <w:rFonts w:ascii="Times New Roman" w:eastAsia="宋体" w:hAnsi="Times New Roman" w:cs="Times New Roman"/>
+          <w:sz w:val="24"/>
+          <w:szCs w:val="28"/>
+        </w:rPr>
+        <w:t>∞</w:t>
+      </w:r>
+      <w:r>
+        <w:rPr>
+          <w:rFonts w:ascii="Times New Roman" w:eastAsia="宋体" w:hAnsi="Times New Roman" w:cs="Times New Roman"/>
+          <w:sz w:val="24"/>
+          <w:szCs w:val="28"/>
+        </w:rPr>
+        <w:t>之间的所有值都同样有效，但我们将在后面说明。</w:t>
+      </w:r>
+    </w:p>
+    <w:p>
+      <w:pPr>
+        <w:ind w:firstLine="420"/>
+        <w:jc w:val="left"/>
+        <w:rPr>
+          <w:rFonts w:ascii="Times New Roman" w:eastAsia="宋体" w:hAnsi="Times New Roman" w:cs="Times New Roman"/>
+          <w:sz w:val="24"/>
+          <w:szCs w:val="28"/>
+        </w:rPr>
+      </w:pPr>
+      <w:r>
+        <w:rPr>
+          <w:rFonts w:ascii="Times New Roman" w:eastAsia="宋体" w:hAnsi="Times New Roman" w:cs="Times New Roman" w:hint="eastAsia"/>
+          <w:sz w:val="24"/>
+          <w:szCs w:val="28"/>
+        </w:rPr>
+        <w:t>在第二种情况下，目标是不同的。一个原始的最优值</w:t>
+      </w:r>
+      <w:r>
+        <w:rPr>
+          <w:rFonts w:ascii="Times New Roman" w:eastAsia="宋体" w:hAnsi="Times New Roman" w:cs="Times New Roman"/>
+          <w:sz w:val="24"/>
+          <w:szCs w:val="28"/>
+        </w:rPr>
+        <w:t>p</w:t>
+      </w:r>
+      <w:r>
+        <w:rPr>
+          <w:rFonts w:ascii="MS Mincho" w:eastAsia="MS Mincho" w:hAnsi="MS Mincho" w:cs="MS Mincho" w:hint="eastAsia"/>
+          <w:sz w:val="24"/>
+          <w:szCs w:val="28"/>
+        </w:rPr>
+        <w:t>∗</w:t>
+      </w:r>
+      <w:r>
+        <w:rPr>
+          <w:rFonts w:ascii="Times New Roman" w:eastAsia="宋体" w:hAnsi="Times New Roman" w:cs="Times New Roman"/>
+          <w:sz w:val="24"/>
+          <w:szCs w:val="28"/>
+        </w:rPr>
+        <w:t>并不存在。我们的目标是找到拉格朗日系数</w:t>
+      </w:r>
+      <w:r>
+        <w:rPr>
+          <w:rFonts w:ascii="Times New Roman" w:eastAsia="宋体" w:hAnsi="Times New Roman" w:cs="Times New Roman"/>
+          <w:sz w:val="24"/>
+          <w:szCs w:val="28"/>
+        </w:rPr>
+        <w:t>λ</w:t>
+      </w:r>
+      <w:r>
+        <w:rPr>
+          <w:rFonts w:ascii="Times New Roman" w:eastAsia="宋体" w:hAnsi="Times New Roman" w:cs="Times New Roman"/>
+          <w:sz w:val="24"/>
+          <w:szCs w:val="28"/>
+        </w:rPr>
+        <w:t>，在惩罚</w:t>
+      </w:r>
+      <w:r>
+        <w:rPr>
+          <w:rFonts w:ascii="Times New Roman" w:eastAsia="宋体" w:hAnsi="Times New Roman" w:cs="Times New Roman"/>
+          <w:sz w:val="24"/>
+          <w:szCs w:val="28"/>
+        </w:rPr>
+        <w:t>JπC</w:t>
+      </w:r>
+      <w:r>
+        <w:rPr>
+          <w:rFonts w:ascii="Times New Roman" w:eastAsia="宋体" w:hAnsi="Times New Roman" w:cs="Times New Roman"/>
+          <w:sz w:val="24"/>
+          <w:szCs w:val="28"/>
+        </w:rPr>
+        <w:t>的期望值和奖励</w:t>
+      </w:r>
+      <w:r>
+        <w:rPr>
+          <w:rFonts w:ascii="Times New Roman" w:eastAsia="宋体" w:hAnsi="Times New Roman" w:cs="Times New Roman"/>
+          <w:sz w:val="24"/>
+          <w:szCs w:val="28"/>
+        </w:rPr>
+        <w:t>JπE</w:t>
+      </w:r>
+      <w:r>
+        <w:rPr>
+          <w:rFonts w:ascii="Times New Roman" w:eastAsia="宋体" w:hAnsi="Times New Roman" w:cs="Times New Roman"/>
+          <w:sz w:val="24"/>
+          <w:szCs w:val="28"/>
+        </w:rPr>
+        <w:t>的期望值之间建立起理想的承诺。为了澄清这个概念，让我们分析一下</w:t>
+      </w:r>
+      <w:r>
+        <w:rPr>
+          <w:rFonts w:ascii="Times New Roman" w:eastAsia="宋体" w:hAnsi="Times New Roman" w:cs="Times New Roman"/>
+          <w:sz w:val="24"/>
+          <w:szCs w:val="28"/>
+        </w:rPr>
+        <w:t>λ</w:t>
+      </w:r>
+      <w:r>
+        <w:rPr>
+          <w:rFonts w:ascii="Times New Roman" w:eastAsia="宋体" w:hAnsi="Times New Roman" w:cs="Times New Roman"/>
+          <w:sz w:val="24"/>
+          <w:szCs w:val="28"/>
+        </w:rPr>
+        <w:t>的极端值。如果</w:t>
+      </w:r>
+      <w:r>
+        <w:rPr>
+          <w:rFonts w:ascii="Times New Roman" w:eastAsia="宋体" w:hAnsi="Times New Roman" w:cs="Times New Roman"/>
+          <w:sz w:val="24"/>
+          <w:szCs w:val="28"/>
+        </w:rPr>
+        <w:t>λ=0</w:t>
+      </w:r>
+      <w:r>
+        <w:rPr>
+          <w:rFonts w:ascii="Times New Roman" w:eastAsia="宋体" w:hAnsi="Times New Roman" w:cs="Times New Roman"/>
+          <w:sz w:val="24"/>
+          <w:szCs w:val="28"/>
+        </w:rPr>
+        <w:t>，那么拉格朗日</w:t>
+      </w:r>
+      <w:r>
+        <w:rPr>
+          <w:rFonts w:ascii="Times New Roman" w:eastAsia="宋体" w:hAnsi="Times New Roman" w:cs="Times New Roman"/>
+          <w:sz w:val="24"/>
+          <w:szCs w:val="28"/>
+        </w:rPr>
+        <w:t>JπL=JπE</w:t>
+      </w:r>
+      <w:r>
+        <w:rPr>
+          <w:rFonts w:ascii="Times New Roman" w:eastAsia="宋体" w:hAnsi="Times New Roman" w:cs="Times New Roman"/>
+          <w:sz w:val="24"/>
+          <w:szCs w:val="28"/>
+        </w:rPr>
+        <w:t>，优化器将最小化预期功耗而不注意约束。同样地，如果</w:t>
+      </w:r>
+      <w:r>
+        <w:rPr>
+          <w:rFonts w:ascii="Times New Roman" w:eastAsia="宋体" w:hAnsi="Times New Roman" w:cs="Times New Roman"/>
+          <w:sz w:val="24"/>
+          <w:szCs w:val="28"/>
+        </w:rPr>
+        <w:t>λ→∞</w:t>
+      </w:r>
+      <w:r>
+        <w:rPr>
+          <w:rFonts w:ascii="Times New Roman" w:eastAsia="宋体" w:hAnsi="Times New Roman" w:cs="Times New Roman"/>
+          <w:sz w:val="24"/>
+          <w:szCs w:val="28"/>
+        </w:rPr>
+        <w:t>，根据大数法则，拉格朗日将收敛于惩罚函数</w:t>
+      </w:r>
+      <w:r>
+        <w:rPr>
+          <w:rFonts w:ascii="Times New Roman" w:eastAsia="宋体" w:hAnsi="Times New Roman" w:cs="Times New Roman"/>
+          <w:sz w:val="24"/>
+          <w:szCs w:val="28"/>
+        </w:rPr>
+        <w:t>JπC</w:t>
+      </w:r>
+      <w:r>
+        <w:rPr>
+          <w:rFonts w:ascii="Times New Roman" w:eastAsia="宋体" w:hAnsi="Times New Roman" w:cs="Times New Roman"/>
+          <w:sz w:val="24"/>
+          <w:szCs w:val="28"/>
+        </w:rPr>
+        <w:t>。因此，代理人要推断的政策是在不考虑解决方案的最优性的情况下，通过平均值实现更少的错误陈述的政策。在这种情况下，没有</w:t>
+      </w:r>
+      <w:r>
+        <w:rPr>
+          <w:rFonts w:ascii="Times New Roman" w:eastAsia="宋体" w:hAnsi="Times New Roman" w:cs="Times New Roman"/>
+          <w:sz w:val="24"/>
+          <w:szCs w:val="28"/>
+        </w:rPr>
+        <w:t>λ</w:t>
+      </w:r>
+      <w:r>
+        <w:rPr>
+          <w:rFonts w:ascii="Times New Roman" w:eastAsia="宋体" w:hAnsi="Times New Roman" w:cs="Times New Roman"/>
+          <w:sz w:val="24"/>
+          <w:szCs w:val="28"/>
+        </w:rPr>
+        <w:t>能使对偶函数</w:t>
+      </w:r>
+      <w:r>
+        <w:rPr>
+          <w:rFonts w:ascii="Times New Roman" w:eastAsia="宋体" w:hAnsi="Times New Roman" w:cs="Times New Roman"/>
+          <w:sz w:val="24"/>
+          <w:szCs w:val="28"/>
+        </w:rPr>
+        <w:t>g(λ)</w:t>
+      </w:r>
+      <w:r>
+        <w:rPr>
+          <w:rFonts w:ascii="Times New Roman" w:eastAsia="宋体" w:hAnsi="Times New Roman" w:cs="Times New Roman"/>
+          <w:sz w:val="24"/>
+          <w:szCs w:val="28"/>
+        </w:rPr>
+        <w:t>最大化，从而为我们提供一个参考点，即</w:t>
+      </w:r>
+      <w:r>
+        <w:rPr>
+          <w:rFonts w:ascii="Times New Roman" w:eastAsia="宋体" w:hAnsi="Times New Roman" w:cs="Times New Roman" w:hint="eastAsia"/>
+          <w:sz w:val="24"/>
+          <w:szCs w:val="28"/>
+        </w:rPr>
+        <w:t>为了达到可行区域，或者在这种情况下，在约束不满意方面呈现最小的区域，超过其余的函数。</w:t>
+      </w:r>
+    </w:p>
+    <w:p>
+      <w:pPr>
+        <w:ind w:firstLine="420"/>
+        <w:jc w:val="left"/>
+        <w:rPr>
+          <w:rFonts w:ascii="Times New Roman" w:eastAsia="宋体" w:hAnsi="Times New Roman" w:cs="Times New Roman"/>
+          <w:sz w:val="24"/>
+          <w:szCs w:val="28"/>
+        </w:rPr>
+      </w:pPr>
+    </w:p>
+    <w:p>
+      <w:pPr>
+        <w:ind w:firstLine="420"/>
+        <w:jc w:val="left"/>
+        <w:rPr>
+          <w:rFonts w:ascii="Times New Roman" w:eastAsia="宋体" w:hAnsi="Times New Roman" w:cs="Times New Roman"/>
+          <w:sz w:val="24"/>
+          <w:szCs w:val="28"/>
+        </w:rPr>
+      </w:pPr>
+      <w:r>
+        <w:rPr>
+          <w:rFonts w:ascii="Times New Roman" w:eastAsia="宋体" w:hAnsi="Times New Roman" w:cs="Times New Roman" w:hint="eastAsia"/>
+          <w:sz w:val="24"/>
+          <w:szCs w:val="28"/>
+        </w:rPr>
+        <w:t>在实践中，如果神经网络是一个足够好的近似器，那么就存在一个权重配置，其中</w:t>
+      </w:r>
+      <w:r>
+        <w:rPr>
+          <w:rFonts w:ascii="Times New Roman" w:eastAsia="宋体" w:hAnsi="Times New Roman" w:cs="Times New Roman"/>
+          <w:sz w:val="24"/>
+          <w:szCs w:val="28"/>
+        </w:rPr>
+        <w:t>JπC≈0</w:t>
+      </w:r>
+      <w:r>
+        <w:rPr>
+          <w:rFonts w:ascii="Times New Roman" w:eastAsia="宋体" w:hAnsi="Times New Roman" w:cs="Times New Roman"/>
+          <w:sz w:val="24"/>
+          <w:szCs w:val="28"/>
+        </w:rPr>
+        <w:t>。</w:t>
+      </w:r>
+    </w:p>
+    <w:p>
+      <w:pPr>
+        <w:ind w:firstLine="420"/>
+        <w:jc w:val="left"/>
+        <w:rPr>
+          <w:rFonts w:ascii="Times New Roman" w:eastAsia="宋体" w:hAnsi="Times New Roman" w:cs="Times New Roman"/>
+          <w:sz w:val="24"/>
+          <w:szCs w:val="28"/>
+        </w:rPr>
+      </w:pPr>
+      <w:r>
+        <w:rPr>
+          <w:rFonts w:ascii="Times New Roman" w:eastAsia="宋体" w:hAnsi="Times New Roman" w:cs="Times New Roman" w:hint="eastAsia"/>
+          <w:sz w:val="24"/>
+          <w:szCs w:val="28"/>
+        </w:rPr>
+        <w:t>这给了我们一个直觉，即寻找拉格朗日系数的区域是λ</w:t>
+      </w:r>
+      <w:r>
+        <w:rPr>
+          <w:rFonts w:ascii="Times New Roman" w:eastAsia="宋体" w:hAnsi="Times New Roman" w:cs="Times New Roman"/>
+          <w:sz w:val="24"/>
+          <w:szCs w:val="28"/>
+        </w:rPr>
+        <w:t>+min</w:t>
+      </w:r>
+      <w:r>
+        <w:rPr>
+          <w:rFonts w:ascii="Times New Roman" w:eastAsia="宋体" w:hAnsi="Times New Roman" w:cs="Times New Roman"/>
+          <w:sz w:val="24"/>
+          <w:szCs w:val="28"/>
+        </w:rPr>
+        <w:t>。一旦惩罚系数被设定，我们就会得到要优化的拉格朗日函数</w:t>
+      </w:r>
+      <w:r>
+        <w:rPr>
+          <w:rFonts w:ascii="Times New Roman" w:eastAsia="宋体" w:hAnsi="Times New Roman" w:cs="Times New Roman"/>
+          <w:sz w:val="24"/>
+          <w:szCs w:val="28"/>
+        </w:rPr>
+        <w:t>JπL(θ)</w:t>
+      </w:r>
+      <w:r>
+        <w:rPr>
+          <w:rFonts w:ascii="Times New Roman" w:eastAsia="宋体" w:hAnsi="Times New Roman" w:cs="Times New Roman"/>
+          <w:sz w:val="24"/>
+          <w:szCs w:val="28"/>
+        </w:rPr>
+        <w:t>。这个拉格朗日函数是</w:t>
+      </w:r>
+      <w:r>
+        <w:rPr>
+          <w:rFonts w:ascii="Times New Roman" w:eastAsia="宋体" w:hAnsi="Times New Roman" w:cs="Times New Roman"/>
+          <w:sz w:val="24"/>
+          <w:szCs w:val="28"/>
+        </w:rPr>
+        <w:lastRenderedPageBreak/>
+        <w:t>一个非凸函数，因此，不能保证优化器会达到全局最优值。通常情况下，这个函数被优化，直到达到一个鞍点或局部最优。先验地，我们没有关于收敛点的信息，因此需要对</w:t>
+      </w:r>
+      <w:r>
+        <w:rPr>
+          <w:rFonts w:ascii="Times New Roman" w:eastAsia="宋体" w:hAnsi="Times New Roman" w:cs="Times New Roman"/>
+          <w:sz w:val="24"/>
+          <w:szCs w:val="28"/>
+        </w:rPr>
+        <w:t>λ</w:t>
+      </w:r>
+      <w:r>
+        <w:rPr>
+          <w:rFonts w:ascii="Times New Roman" w:eastAsia="宋体" w:hAnsi="Times New Roman" w:cs="Times New Roman"/>
+          <w:sz w:val="24"/>
+          <w:szCs w:val="28"/>
+        </w:rPr>
+        <w:t>进行微调，以便在最优性和约束不满足之间设定所需的承诺。请注意，在这个微调过程中，我们的行动是沿着在极端情况下（</w:t>
+      </w:r>
+      <w:r>
+        <w:rPr>
+          <w:rFonts w:ascii="Times New Roman" w:eastAsia="宋体" w:hAnsi="Times New Roman" w:cs="Times New Roman"/>
+          <w:sz w:val="24"/>
+          <w:szCs w:val="28"/>
+        </w:rPr>
+        <w:t>λ=0</w:t>
+      </w:r>
+      <w:r>
+        <w:rPr>
+          <w:rFonts w:ascii="Times New Roman" w:eastAsia="宋体" w:hAnsi="Times New Roman" w:cs="Times New Roman"/>
+          <w:sz w:val="24"/>
+          <w:szCs w:val="28"/>
+        </w:rPr>
+        <w:t>和</w:t>
+      </w:r>
+      <w:r>
+        <w:rPr>
+          <w:rFonts w:ascii="Times New Roman" w:eastAsia="宋体" w:hAnsi="Times New Roman" w:cs="Times New Roman"/>
+          <w:sz w:val="24"/>
+          <w:szCs w:val="28"/>
+        </w:rPr>
+        <w:t>λ=∞</w:t>
+      </w:r>
+      <w:r>
+        <w:rPr>
+          <w:rFonts w:ascii="Times New Roman" w:eastAsia="宋体" w:hAnsi="Times New Roman" w:cs="Times New Roman"/>
+          <w:sz w:val="24"/>
+          <w:szCs w:val="28"/>
+        </w:rPr>
+        <w:t>）的学习过程中取得的局部最优或鞍点的轨迹进行的。理论上，我们应该体验到有利于我们想通过控制</w:t>
+      </w:r>
+      <w:r>
+        <w:rPr>
+          <w:rFonts w:ascii="Times New Roman" w:eastAsia="宋体" w:hAnsi="Times New Roman" w:cs="Times New Roman"/>
+          <w:sz w:val="24"/>
+          <w:szCs w:val="28"/>
+        </w:rPr>
+        <w:t>λ</w:t>
+      </w:r>
+      <w:r>
+        <w:rPr>
+          <w:rFonts w:ascii="Times New Roman" w:eastAsia="宋体" w:hAnsi="Times New Roman" w:cs="Times New Roman" w:hint="eastAsia"/>
+          <w:sz w:val="24"/>
+          <w:szCs w:val="28"/>
+        </w:rPr>
+        <w:t>来实现的目标的好处。然而，在现实中，没有任何东西能保证在这个过程中实现具有更好或更坏性能的不同优化路径。</w:t>
       </w:r>
     </w:p>
     <w:sectPr>

</xml_diff>